<commit_message>
Avanço no esquema e alterações minimas no relatório, que já tenho sono
</commit_message>
<xml_diff>
--- a/lab3/relatório/relatorio-rascunho.docx
+++ b/lab3/relatório/relatorio-rascunho.docx
@@ -3,13 +3,65 @@
 <w:document xmlns:wpc="http://schemas.microsoft.com/office/word/2010/wordprocessingCanvas" xmlns:mc="http://schemas.openxmlformats.org/markup-compatibility/2006" xmlns:o="urn:schemas-microsoft-com:office:office" xmlns:r="http://schemas.openxmlformats.org/officeDocument/2006/relationships" xmlns:m="http://schemas.openxmlformats.org/officeDocument/2006/math" xmlns:v="urn:schemas-microsoft-com:vml" xmlns:wp14="http://schemas.microsoft.com/office/word/2010/wordprocessingDrawing" xmlns:wp="http://schemas.openxmlformats.org/drawingml/2006/wordprocessingDrawing" xmlns:w10="urn:schemas-microsoft-com:office:word" xmlns:w="http://schemas.openxmlformats.org/wordprocessingml/2006/main" xmlns:w14="http://schemas.microsoft.com/office/word/2010/wordml" xmlns:w15="http://schemas.microsoft.com/office/word/2012/wordml" xmlns:wpg="http://schemas.microsoft.com/office/word/2010/wordprocessingGroup" xmlns:wpi="http://schemas.microsoft.com/office/word/2010/wordprocessingInk" xmlns:wne="http://schemas.microsoft.com/office/word/2006/wordml" xmlns:wps="http://schemas.microsoft.com/office/word/2010/wordprocessingShape" mc:Ignorable="w14 w15 wp14">
   <w:body>
     <w:p>
-      <w:r>
-        <w:t>Pretende-se projetar um circuito capaz de realizar as seguintes operações morfológicas básicas sobre quaisquer imagens digitais binárias com dimensões de 128x128 bits:</w:t>
-      </w:r>
-    </w:p>
-    <w:p>
-      <w:pPr>
-        <w:pStyle w:val="PargrafodaLista"/>
+      <w:pPr>
+        <w:pStyle w:val="Title"/>
+      </w:pPr>
+      <w:r>
+        <w:t>Introdução</w:t>
+      </w:r>
+    </w:p>
+    <w:p>
+      <w:r>
+        <w:t xml:space="preserve">Este </w:t>
+      </w:r>
+      <w:proofErr w:type="spellStart"/>
+      <w:r>
+        <w:t>projecto</w:t>
+      </w:r>
+      <w:proofErr w:type="spellEnd"/>
+      <w:r>
+        <w:t xml:space="preserve"> tem como </w:t>
+      </w:r>
+      <w:proofErr w:type="spellStart"/>
+      <w:r>
+        <w:t>objectivo</w:t>
+      </w:r>
+      <w:proofErr w:type="spellEnd"/>
+      <w:r>
+        <w:t xml:space="preserve"> a criação de um circuito a ser implementado numa FPGA que faça algumas operações de processamento de imagens. As imagens a serem processadas têm resolução máxima de 128x128 e são monocromáticas binárias (as únicas cores possíveis são branco ou preto). Pretende-se que este processamento seja o mais rápido possível, sem preocupação pela eficiência energética.</w:t>
+      </w:r>
+    </w:p>
+    <w:p>
+      <w:pPr>
+        <w:pStyle w:val="Title"/>
+      </w:pPr>
+      <w:r>
+        <w:t>Requisitos</w:t>
+      </w:r>
+    </w:p>
+    <w:p>
+      <w:r>
+        <w:t xml:space="preserve">O </w:t>
+      </w:r>
+      <w:r>
+        <w:t xml:space="preserve">circuito </w:t>
+      </w:r>
+      <w:r>
+        <w:t xml:space="preserve">deve ser </w:t>
+      </w:r>
+      <w:r>
+        <w:t xml:space="preserve">capaz de realizar as seguintes operações morfológicas básicas sobre quaisquer imagens digitais binárias com dimensões de 128x128 </w:t>
+      </w:r>
+      <w:r>
+        <w:t>pixéis</w:t>
+      </w:r>
+      <w:r>
+        <w:t>:</w:t>
+      </w:r>
+    </w:p>
+    <w:p>
+      <w:pPr>
+        <w:pStyle w:val="ListParagraph"/>
         <w:numPr>
           <w:ilvl w:val="0"/>
           <w:numId w:val="1"/>
@@ -18,10 +70,12 @@
       <w:r>
         <w:t>Erosão</w:t>
       </w:r>
-    </w:p>
-    <w:p>
-      <w:pPr>
-        <w:pStyle w:val="PargrafodaLista"/>
+      <w:bookmarkStart w:id="0" w:name="_GoBack"/>
+      <w:bookmarkEnd w:id="0"/>
+    </w:p>
+    <w:p>
+      <w:pPr>
+        <w:pStyle w:val="ListParagraph"/>
         <w:numPr>
           <w:ilvl w:val="0"/>
           <w:numId w:val="1"/>
@@ -33,7 +87,7 @@
     </w:p>
     <w:p>
       <w:pPr>
-        <w:pStyle w:val="PargrafodaLista"/>
+        <w:pStyle w:val="ListParagraph"/>
         <w:numPr>
           <w:ilvl w:val="0"/>
           <w:numId w:val="1"/>
@@ -45,7 +99,7 @@
     </w:p>
     <w:p>
       <w:pPr>
-        <w:pStyle w:val="PargrafodaLista"/>
+        <w:pStyle w:val="ListParagraph"/>
         <w:numPr>
           <w:ilvl w:val="0"/>
           <w:numId w:val="1"/>
@@ -57,7 +111,7 @@
     </w:p>
     <w:p>
       <w:pPr>
-        <w:pStyle w:val="PargrafodaLista"/>
+        <w:pStyle w:val="ListParagraph"/>
         <w:numPr>
           <w:ilvl w:val="0"/>
           <w:numId w:val="1"/>
@@ -93,7 +147,7 @@
     </w:p>
     <w:p>
       <w:pPr>
-        <w:pStyle w:val="PargrafodaLista"/>
+        <w:pStyle w:val="ListParagraph"/>
         <w:numPr>
           <w:ilvl w:val="0"/>
           <w:numId w:val="2"/>
@@ -105,7 +159,7 @@
     </w:p>
     <w:p>
       <w:pPr>
-        <w:pStyle w:val="PargrafodaLista"/>
+        <w:pStyle w:val="ListParagraph"/>
         <w:numPr>
           <w:ilvl w:val="0"/>
           <w:numId w:val="2"/>
@@ -149,17 +203,11 @@
       </w:r>
       <w:proofErr w:type="gramStart"/>
       <w:r>
-        <w:t xml:space="preserve">1. </w:t>
-      </w:r>
-      <w:r>
-        <w:t xml:space="preserve"> </w:t>
+        <w:t xml:space="preserve">1.  </w:t>
       </w:r>
       <w:proofErr w:type="gramEnd"/>
       <w:r>
-        <w:t>Desta forma</w:t>
-      </w:r>
-      <w:r>
-        <w:t>, temos o seguinte algoritmo para a operação de Dilatação:</w:t>
+        <w:t>Desta forma, temos o seguinte algoritmo para a operação de Dilatação:</w:t>
       </w:r>
     </w:p>
     <w:p>
@@ -1778,6 +1826,7 @@
         <w:rPr>
           <w:color w:val="FF0000"/>
         </w:rPr>
+        <w:lastRenderedPageBreak/>
         <w:t>É preciso adicionar aqui uma explicação da arquitetura do circuito</w:t>
       </w:r>
     </w:p>
@@ -1791,7 +1840,7 @@
     </w:p>
     <w:p>
       <w:pPr>
-        <w:pStyle w:val="PargrafodaLista"/>
+        <w:pStyle w:val="ListParagraph"/>
         <w:numPr>
           <w:ilvl w:val="0"/>
           <w:numId w:val="3"/>
@@ -1803,7 +1852,7 @@
     </w:p>
     <w:p>
       <w:pPr>
-        <w:pStyle w:val="PargrafodaLista"/>
+        <w:pStyle w:val="ListParagraph"/>
         <w:numPr>
           <w:ilvl w:val="0"/>
           <w:numId w:val="3"/>
@@ -1849,7 +1898,6 @@
         <w:ind w:firstLine="360"/>
       </w:pPr>
       <w:r>
-        <w:lastRenderedPageBreak/>
         <w:t>Uma vez que se pretende executar duas operações simples isto significa que o resultado da primeira operação deve ser armazenado e consultado na operação seguinte, de forma a obtermos o resultado final da respetiva operação composta. Para esse efeito recorreu-se a uma memória adicional.</w:t>
       </w:r>
     </w:p>
@@ -1996,8 +2044,6 @@
       <w:r>
         <w:t>Por outro lado a comunicação entre o dispositivo e as memórias é feito por portos de 32 bits …………</w:t>
       </w:r>
-      <w:bookmarkStart w:id="0" w:name="_GoBack"/>
-      <w:bookmarkEnd w:id="0"/>
     </w:p>
     <w:sectPr>
       <w:pgSz w:w="11906" w:h="16838"/>
@@ -2756,12 +2802,13 @@
     <w:name w:val="Normal"/>
     <w:qFormat/>
   </w:style>
-  <w:style w:type="character" w:default="1" w:styleId="Tipodeletrapredefinidodopargrafo">
+  <w:style w:type="character" w:default="1" w:styleId="DefaultParagraphFont">
     <w:name w:val="Default Paragraph Font"/>
     <w:uiPriority w:val="1"/>
+    <w:semiHidden/>
     <w:unhideWhenUsed/>
   </w:style>
-  <w:style w:type="table" w:default="1" w:styleId="Tabelanormal">
+  <w:style w:type="table" w:default="1" w:styleId="TableNormal">
     <w:name w:val="Normal Table"/>
     <w:uiPriority w:val="99"/>
     <w:semiHidden/>
@@ -2776,13 +2823,13 @@
       </w:tblCellMar>
     </w:tblPr>
   </w:style>
-  <w:style w:type="numbering" w:default="1" w:styleId="Semlista">
+  <w:style w:type="numbering" w:default="1" w:styleId="NoList">
     <w:name w:val="No List"/>
     <w:uiPriority w:val="99"/>
     <w:semiHidden/>
     <w:unhideWhenUsed/>
   </w:style>
-  <w:style w:type="paragraph" w:styleId="PargrafodaLista">
+  <w:style w:type="paragraph" w:styleId="ListParagraph">
     <w:name w:val="List Paragraph"/>
     <w:basedOn w:val="Normal"/>
     <w:uiPriority w:val="34"/>
@@ -2793,7 +2840,7 @@
       <w:contextualSpacing/>
     </w:pPr>
   </w:style>
-  <w:style w:type="paragraph" w:styleId="SemEspaamento">
+  <w:style w:type="paragraph" w:styleId="NoSpacing">
     <w:name w:val="No Spacing"/>
     <w:uiPriority w:val="1"/>
     <w:qFormat/>
@@ -2804,7 +2851,7 @@
   </w:style>
   <w:style w:type="character" w:customStyle="1" w:styleId="sc81">
     <w:name w:val="sc81"/>
-    <w:basedOn w:val="Tipodeletrapredefinidodopargrafo"/>
+    <w:basedOn w:val="DefaultParagraphFont"/>
     <w:rsid w:val="00A338F8"/>
     <w:rPr>
       <w:rFonts w:ascii="Courier New" w:hAnsi="Courier New" w:cs="Courier New" w:hint="default"/>
@@ -2817,7 +2864,7 @@
   </w:style>
   <w:style w:type="character" w:customStyle="1" w:styleId="sc0">
     <w:name w:val="sc0"/>
-    <w:basedOn w:val="Tipodeletrapredefinidodopargrafo"/>
+    <w:basedOn w:val="DefaultParagraphFont"/>
     <w:rsid w:val="00A338F8"/>
     <w:rPr>
       <w:rFonts w:ascii="Courier New" w:hAnsi="Courier New" w:cs="Courier New" w:hint="default"/>
@@ -2828,7 +2875,7 @@
   </w:style>
   <w:style w:type="character" w:customStyle="1" w:styleId="sc6">
     <w:name w:val="sc6"/>
-    <w:basedOn w:val="Tipodeletrapredefinidodopargrafo"/>
+    <w:basedOn w:val="DefaultParagraphFont"/>
     <w:rsid w:val="00A338F8"/>
     <w:rPr>
       <w:rFonts w:ascii="Courier New" w:hAnsi="Courier New" w:cs="Courier New" w:hint="default"/>
@@ -2839,7 +2886,7 @@
   </w:style>
   <w:style w:type="character" w:customStyle="1" w:styleId="sc31">
     <w:name w:val="sc31"/>
-    <w:basedOn w:val="Tipodeletrapredefinidodopargrafo"/>
+    <w:basedOn w:val="DefaultParagraphFont"/>
     <w:rsid w:val="00A338F8"/>
     <w:rPr>
       <w:rFonts w:ascii="Courier New" w:hAnsi="Courier New" w:cs="Courier New" w:hint="default"/>
@@ -2850,7 +2897,7 @@
   </w:style>
   <w:style w:type="character" w:customStyle="1" w:styleId="sc101">
     <w:name w:val="sc101"/>
-    <w:basedOn w:val="Tipodeletrapredefinidodopargrafo"/>
+    <w:basedOn w:val="DefaultParagraphFont"/>
     <w:rsid w:val="00A338F8"/>
     <w:rPr>
       <w:rFonts w:ascii="Courier New" w:hAnsi="Courier New" w:cs="Courier New" w:hint="default"/>
@@ -2863,7 +2910,7 @@
   </w:style>
   <w:style w:type="character" w:customStyle="1" w:styleId="sc51">
     <w:name w:val="sc51"/>
-    <w:basedOn w:val="Tipodeletrapredefinidodopargrafo"/>
+    <w:basedOn w:val="DefaultParagraphFont"/>
     <w:rsid w:val="00A338F8"/>
     <w:rPr>
       <w:rFonts w:ascii="Courier New" w:hAnsi="Courier New" w:cs="Courier New" w:hint="default"/>
@@ -2876,7 +2923,7 @@
   </w:style>
   <w:style w:type="character" w:customStyle="1" w:styleId="sc91">
     <w:name w:val="sc91"/>
-    <w:basedOn w:val="Tipodeletrapredefinidodopargrafo"/>
+    <w:basedOn w:val="DefaultParagraphFont"/>
     <w:rsid w:val="00A338F8"/>
     <w:rPr>
       <w:rFonts w:ascii="Courier New" w:hAnsi="Courier New" w:cs="Courier New" w:hint="default"/>
@@ -2885,14 +2932,48 @@
       <w:szCs w:val="20"/>
     </w:rPr>
   </w:style>
-  <w:style w:type="character" w:styleId="TextodoMarcadordePosio">
+  <w:style w:type="character" w:styleId="PlaceholderText">
     <w:name w:val="Placeholder Text"/>
-    <w:basedOn w:val="Tipodeletrapredefinidodopargrafo"/>
+    <w:basedOn w:val="DefaultParagraphFont"/>
     <w:uiPriority w:val="99"/>
     <w:semiHidden/>
     <w:rsid w:val="00650E83"/>
     <w:rPr>
       <w:color w:val="808080"/>
+    </w:rPr>
+  </w:style>
+  <w:style w:type="paragraph" w:styleId="Title">
+    <w:name w:val="Title"/>
+    <w:basedOn w:val="Normal"/>
+    <w:next w:val="Normal"/>
+    <w:link w:val="TitleChar"/>
+    <w:uiPriority w:val="10"/>
+    <w:qFormat/>
+    <w:rsid w:val="006623CE"/>
+    <w:pPr>
+      <w:spacing w:after="0" w:line="240" w:lineRule="auto"/>
+      <w:contextualSpacing/>
+    </w:pPr>
+    <w:rPr>
+      <w:rFonts w:asciiTheme="majorHAnsi" w:eastAsiaTheme="majorEastAsia" w:hAnsiTheme="majorHAnsi" w:cstheme="majorBidi"/>
+      <w:spacing w:val="-10"/>
+      <w:kern w:val="28"/>
+      <w:sz w:val="56"/>
+      <w:szCs w:val="56"/>
+    </w:rPr>
+  </w:style>
+  <w:style w:type="character" w:customStyle="1" w:styleId="TitleChar">
+    <w:name w:val="Title Char"/>
+    <w:basedOn w:val="DefaultParagraphFont"/>
+    <w:link w:val="Title"/>
+    <w:uiPriority w:val="10"/>
+    <w:rsid w:val="006623CE"/>
+    <w:rPr>
+      <w:rFonts w:asciiTheme="majorHAnsi" w:eastAsiaTheme="majorEastAsia" w:hAnsiTheme="majorHAnsi" w:cstheme="majorBidi"/>
+      <w:spacing w:val="-10"/>
+      <w:kern w:val="28"/>
+      <w:sz w:val="56"/>
+      <w:szCs w:val="56"/>
     </w:rPr>
   </w:style>
 </w:styles>

</xml_diff>

<commit_message>
adicionei a explicação da arquitectura para uma operação simples as operações compostas também estão explicadas e os contronos também o que falta fazer está indicado no inicio do ficheiro word e ao longo do texto está indicado mais ou menos onde as coisas devem ser postas
</commit_message>
<xml_diff>
--- a/lab3/relatório/relatorio-rascunho.docx
+++ b/lab3/relatório/relatorio-rascunho.docx
@@ -4,42 +4,270 @@
   <w:body>
     <w:p>
       <w:pPr>
-        <w:pStyle w:val="Title"/>
+        <w:pStyle w:val="SemEspaamento"/>
+        <w:rPr>
+          <w:color w:val="FF0000"/>
+        </w:rPr>
+      </w:pPr>
+      <w:r>
+        <w:rPr>
+          <w:color w:val="FF0000"/>
+        </w:rPr>
+        <w:t>A fazer:</w:t>
+      </w:r>
+    </w:p>
+    <w:p>
+      <w:pPr>
+        <w:pStyle w:val="SemEspaamento"/>
+        <w:numPr>
+          <w:ilvl w:val="0"/>
+          <w:numId w:val="4"/>
+        </w:numPr>
+        <w:rPr>
+          <w:color w:val="FF0000"/>
+        </w:rPr>
+      </w:pPr>
+      <w:proofErr w:type="gramStart"/>
+      <w:r>
+        <w:rPr>
+          <w:color w:val="FF0000"/>
+        </w:rPr>
+        <w:t>colocar</w:t>
+      </w:r>
+      <w:proofErr w:type="gramEnd"/>
+      <w:r>
+        <w:rPr>
+          <w:color w:val="FF0000"/>
+        </w:rPr>
+        <w:t xml:space="preserve"> imagens do circuito</w:t>
+      </w:r>
+    </w:p>
+    <w:p>
+      <w:pPr>
+        <w:pStyle w:val="SemEspaamento"/>
+        <w:numPr>
+          <w:ilvl w:val="0"/>
+          <w:numId w:val="4"/>
+        </w:numPr>
+        <w:rPr>
+          <w:color w:val="FF0000"/>
+        </w:rPr>
+      </w:pPr>
+      <w:proofErr w:type="gramStart"/>
+      <w:r>
+        <w:rPr>
+          <w:color w:val="FF0000"/>
+        </w:rPr>
+        <w:t>escrever</w:t>
+      </w:r>
+      <w:proofErr w:type="gramEnd"/>
+      <w:r>
+        <w:rPr>
+          <w:color w:val="FF0000"/>
+        </w:rPr>
+        <w:t xml:space="preserve"> o nome dos registos </w:t>
+      </w:r>
+      <w:proofErr w:type="spellStart"/>
+      <w:r>
+        <w:rPr>
+          <w:color w:val="FF0000"/>
+        </w:rPr>
+        <w:t>correctamente</w:t>
+      </w:r>
+      <w:proofErr w:type="spellEnd"/>
+    </w:p>
+    <w:p>
+      <w:pPr>
+        <w:pStyle w:val="SemEspaamento"/>
+        <w:numPr>
+          <w:ilvl w:val="0"/>
+          <w:numId w:val="4"/>
+        </w:numPr>
+        <w:rPr>
+          <w:color w:val="FF0000"/>
+        </w:rPr>
+      </w:pPr>
+      <w:proofErr w:type="gramStart"/>
+      <w:r>
+        <w:rPr>
+          <w:color w:val="FF0000"/>
+        </w:rPr>
+        <w:t>explicar</w:t>
+      </w:r>
+      <w:proofErr w:type="gramEnd"/>
+      <w:r>
+        <w:rPr>
+          <w:color w:val="FF0000"/>
+        </w:rPr>
+        <w:t xml:space="preserve"> a comunicação com o computador</w:t>
+      </w:r>
+    </w:p>
+    <w:p>
+      <w:pPr>
+        <w:pStyle w:val="SemEspaamento"/>
+        <w:numPr>
+          <w:ilvl w:val="0"/>
+          <w:numId w:val="4"/>
+        </w:numPr>
+        <w:rPr>
+          <w:color w:val="FF0000"/>
+          <w:u w:val="single"/>
+        </w:rPr>
+      </w:pPr>
+      <w:proofErr w:type="gramStart"/>
+      <w:r>
+        <w:rPr>
+          <w:color w:val="FF0000"/>
+        </w:rPr>
+        <w:t>explicar</w:t>
+      </w:r>
+      <w:proofErr w:type="gramEnd"/>
+      <w:r>
+        <w:rPr>
+          <w:color w:val="FF0000"/>
+        </w:rPr>
+        <w:t xml:space="preserve"> porque escolhemos processar uma linha inteira em vez de 32 bits</w:t>
+      </w:r>
+    </w:p>
+    <w:p>
+      <w:pPr>
+        <w:pStyle w:val="SemEspaamento"/>
+        <w:numPr>
+          <w:ilvl w:val="0"/>
+          <w:numId w:val="4"/>
+        </w:numPr>
+        <w:rPr>
+          <w:color w:val="FF0000"/>
+          <w:u w:val="single"/>
+        </w:rPr>
+      </w:pPr>
+      <w:proofErr w:type="gramStart"/>
+      <w:r>
+        <w:rPr>
+          <w:color w:val="FF0000"/>
+        </w:rPr>
+        <w:t>rever</w:t>
+      </w:r>
+      <w:proofErr w:type="gramEnd"/>
+      <w:r>
+        <w:rPr>
+          <w:color w:val="FF0000"/>
+        </w:rPr>
+        <w:t xml:space="preserve"> o texto e pô-lo mais bonito</w:t>
+      </w:r>
+    </w:p>
+    <w:p>
+      <w:pPr>
+        <w:pStyle w:val="SemEspaamento"/>
+        <w:rPr>
+          <w:color w:val="FF0000"/>
+        </w:rPr>
+      </w:pPr>
+      <w:r>
+        <w:rPr>
+          <w:color w:val="FF0000"/>
+        </w:rPr>
+        <w:tab/>
+      </w:r>
+      <w:proofErr w:type="gramStart"/>
+      <w:r>
+        <w:rPr>
+          <w:color w:val="FF0000"/>
+        </w:rPr>
+        <w:t>talvez</w:t>
+      </w:r>
+      <w:proofErr w:type="gramEnd"/>
+      <w:r>
+        <w:rPr>
+          <w:color w:val="FF0000"/>
+        </w:rPr>
+        <w:t xml:space="preserve"> mais coisas mas agora não me lembro</w:t>
+      </w:r>
+    </w:p>
+    <w:p>
+      <w:pPr>
+        <w:pStyle w:val="SemEspaamento"/>
+        <w:rPr>
+          <w:color w:val="FF0000"/>
+          <w:u w:val="single"/>
+        </w:rPr>
+      </w:pPr>
+      <w:r>
+        <w:rPr>
+          <w:color w:val="FF0000"/>
+        </w:rPr>
+        <w:tab/>
+        <w:t>as linhas sublinhadas são aquelas em que a ideia está lá mas o português e</w:t>
+      </w:r>
+      <w:r>
+        <w:rPr>
+          <w:color w:val="FF0000"/>
+        </w:rPr>
+        <w:t xml:space="preserve"> a organização da frase não estão</w:t>
+      </w:r>
+      <w:r>
+        <w:rPr>
+          <w:color w:val="FF0000"/>
+        </w:rPr>
+        <w:t xml:space="preserve"> muito bem</w:t>
+      </w:r>
+      <w:bookmarkStart w:id="0" w:name="_GoBack"/>
+      <w:bookmarkEnd w:id="0"/>
+    </w:p>
+    <w:p/>
+    <w:p>
+      <w:pPr>
+        <w:pStyle w:val="Ttulo"/>
       </w:pPr>
       <w:r>
         <w:t>Introdução</w:t>
       </w:r>
     </w:p>
     <w:p>
+      <w:pPr>
+        <w:jc w:val="both"/>
+      </w:pPr>
       <w:r>
         <w:t xml:space="preserve">Este </w:t>
       </w:r>
-      <w:proofErr w:type="spellStart"/>
-      <w:r>
-        <w:t>projecto</w:t>
-      </w:r>
-      <w:proofErr w:type="spellEnd"/>
+      <w:r>
+        <w:t>projeto</w:t>
+      </w:r>
       <w:r>
         <w:t xml:space="preserve"> tem como </w:t>
       </w:r>
-      <w:proofErr w:type="spellStart"/>
-      <w:r>
-        <w:t>objectivo</w:t>
-      </w:r>
-      <w:proofErr w:type="spellEnd"/>
-      <w:r>
-        <w:t xml:space="preserve"> a criação de um circuito a ser implementado numa FPGA que faça algumas operações de processamento de imagens. As imagens a serem processadas têm resolução máxima de 128x128 e são monocromáticas binárias (as únicas cores possíveis são branco ou preto). Pretende-se que este processamento seja o mais rápido possível, sem preocupação pela eficiência energética.</w:t>
-      </w:r>
-    </w:p>
-    <w:p>
-      <w:pPr>
-        <w:pStyle w:val="Title"/>
+      <w:r>
+        <w:t>objetivo</w:t>
+      </w:r>
+      <w:r>
+        <w:t xml:space="preserve"> a criação de um circuito a ser implementado numa FPGA que faça algumas operações </w:t>
+      </w:r>
+      <w:r>
+        <w:t xml:space="preserve">básicas </w:t>
+      </w:r>
+      <w:r>
+        <w:t xml:space="preserve">de processamento de imagens. As imagens a serem processadas têm resolução máxima de 128x128 e são monocromáticas binárias (as únicas cores possíveis são branco ou preto). Pretende-se que este processamento seja o mais rápido possível, sem preocupação </w:t>
+      </w:r>
+      <w:r>
+        <w:t>com</w:t>
+      </w:r>
+      <w:r>
+        <w:t xml:space="preserve"> eficiência energética.</w:t>
+      </w:r>
+    </w:p>
+    <w:p>
+      <w:pPr>
+        <w:pStyle w:val="Ttulo"/>
+        <w:jc w:val="both"/>
       </w:pPr>
       <w:r>
         <w:t>Requisitos</w:t>
       </w:r>
     </w:p>
     <w:p>
+      <w:pPr>
+        <w:jc w:val="both"/>
+      </w:pPr>
       <w:r>
         <w:t xml:space="preserve">O </w:t>
       </w:r>
@@ -61,25 +289,25 @@
     </w:p>
     <w:p>
       <w:pPr>
-        <w:pStyle w:val="ListParagraph"/>
+        <w:pStyle w:val="PargrafodaLista"/>
         <w:numPr>
           <w:ilvl w:val="0"/>
           <w:numId w:val="1"/>
         </w:numPr>
+        <w:jc w:val="both"/>
       </w:pPr>
       <w:r>
         <w:t>Erosão</w:t>
       </w:r>
-      <w:bookmarkStart w:id="0" w:name="_GoBack"/>
-      <w:bookmarkEnd w:id="0"/>
-    </w:p>
-    <w:p>
-      <w:pPr>
-        <w:pStyle w:val="ListParagraph"/>
+    </w:p>
+    <w:p>
+      <w:pPr>
+        <w:pStyle w:val="PargrafodaLista"/>
         <w:numPr>
           <w:ilvl w:val="0"/>
           <w:numId w:val="1"/>
         </w:numPr>
+        <w:jc w:val="both"/>
       </w:pPr>
       <w:r>
         <w:t>Dilatação</w:t>
@@ -87,11 +315,12 @@
     </w:p>
     <w:p>
       <w:pPr>
-        <w:pStyle w:val="ListParagraph"/>
+        <w:pStyle w:val="PargrafodaLista"/>
         <w:numPr>
           <w:ilvl w:val="0"/>
           <w:numId w:val="1"/>
         </w:numPr>
+        <w:jc w:val="both"/>
       </w:pPr>
       <w:r>
         <w:t>Fecho</w:t>
@@ -99,11 +328,12 @@
     </w:p>
     <w:p>
       <w:pPr>
-        <w:pStyle w:val="ListParagraph"/>
+        <w:pStyle w:val="PargrafodaLista"/>
         <w:numPr>
           <w:ilvl w:val="0"/>
           <w:numId w:val="1"/>
         </w:numPr>
+        <w:jc w:val="both"/>
       </w:pPr>
       <w:r>
         <w:t>Abertura</w:t>
@@ -111,11 +341,12 @@
     </w:p>
     <w:p>
       <w:pPr>
-        <w:pStyle w:val="ListParagraph"/>
+        <w:pStyle w:val="PargrafodaLista"/>
         <w:numPr>
           <w:ilvl w:val="0"/>
           <w:numId w:val="1"/>
         </w:numPr>
+        <w:jc w:val="both"/>
       </w:pPr>
       <w:r>
         <w:t>Extração de Contornos</w:t>
@@ -123,6 +354,7 @@
     </w:p>
     <w:p>
       <w:pPr>
+        <w:jc w:val="both"/>
         <w:rPr>
           <w:b/>
         </w:rPr>
@@ -141,17 +373,21 @@
       </w:r>
     </w:p>
     <w:p>
+      <w:pPr>
+        <w:jc w:val="both"/>
+      </w:pPr>
       <w:r>
         <w:t>Pretende-se projetar duas operações simples:</w:t>
       </w:r>
     </w:p>
     <w:p>
       <w:pPr>
-        <w:pStyle w:val="ListParagraph"/>
+        <w:pStyle w:val="PargrafodaLista"/>
         <w:numPr>
           <w:ilvl w:val="0"/>
           <w:numId w:val="2"/>
         </w:numPr>
+        <w:jc w:val="both"/>
       </w:pPr>
       <w:r>
         <w:t>Dilatação</w:t>
@@ -159,11 +395,12 @@
     </w:p>
     <w:p>
       <w:pPr>
-        <w:pStyle w:val="ListParagraph"/>
+        <w:pStyle w:val="PargrafodaLista"/>
         <w:numPr>
           <w:ilvl w:val="0"/>
           <w:numId w:val="2"/>
         </w:numPr>
+        <w:jc w:val="both"/>
       </w:pPr>
       <w:r>
         <w:t>Erosão</w:t>
@@ -172,6 +409,7 @@
     <w:p>
       <w:pPr>
         <w:ind w:firstLine="360"/>
+        <w:jc w:val="both"/>
       </w:pPr>
       <w:r>
         <w:t xml:space="preserve">Estas operações distinguem-se pelo valor do </w:t>
@@ -214,6 +452,7 @@
       <w:pPr>
         <w:shd w:val="clear" w:color="auto" w:fill="FFFFFF"/>
         <w:spacing w:after="0" w:line="240" w:lineRule="auto"/>
+        <w:jc w:val="both"/>
         <w:rPr>
           <w:rFonts w:ascii="Courier New" w:eastAsia="Times New Roman" w:hAnsi="Courier New" w:cs="Courier New"/>
           <w:color w:val="000000"/>
@@ -325,6 +564,7 @@
       <w:pPr>
         <w:shd w:val="clear" w:color="auto" w:fill="FFFFFF"/>
         <w:spacing w:after="0" w:line="240" w:lineRule="auto"/>
+        <w:jc w:val="both"/>
         <w:rPr>
           <w:rFonts w:ascii="Courier New" w:eastAsia="Times New Roman" w:hAnsi="Courier New" w:cs="Courier New"/>
           <w:color w:val="000000"/>
@@ -446,6 +686,7 @@
       <w:pPr>
         <w:shd w:val="clear" w:color="auto" w:fill="FFFFFF"/>
         <w:spacing w:after="0" w:line="240" w:lineRule="auto"/>
+        <w:jc w:val="both"/>
         <w:rPr>
           <w:rFonts w:ascii="Courier New" w:eastAsia="Times New Roman" w:hAnsi="Courier New" w:cs="Courier New"/>
           <w:color w:val="000000"/>
@@ -897,6 +1138,7 @@
       <w:pPr>
         <w:shd w:val="clear" w:color="auto" w:fill="FFFFFF"/>
         <w:spacing w:after="0" w:line="240" w:lineRule="auto"/>
+        <w:jc w:val="both"/>
         <w:rPr>
           <w:rFonts w:ascii="Courier New" w:eastAsia="Times New Roman" w:hAnsi="Courier New" w:cs="Courier New"/>
           <w:color w:val="000000"/>
@@ -1214,6 +1456,7 @@
       <w:pPr>
         <w:shd w:val="clear" w:color="auto" w:fill="FFFFFF"/>
         <w:spacing w:after="0" w:line="240" w:lineRule="auto"/>
+        <w:jc w:val="both"/>
         <w:rPr>
           <w:rFonts w:ascii="Courier New" w:eastAsia="Times New Roman" w:hAnsi="Courier New" w:cs="Courier New"/>
           <w:color w:val="000000"/>
@@ -1597,6 +1840,7 @@
       <w:pPr>
         <w:shd w:val="clear" w:color="auto" w:fill="FFFFFF"/>
         <w:spacing w:after="0" w:line="240" w:lineRule="auto"/>
+        <w:jc w:val="both"/>
         <w:rPr>
           <w:rFonts w:ascii="Courier New" w:eastAsia="Times New Roman" w:hAnsi="Courier New" w:cs="Courier New"/>
           <w:color w:val="000000"/>
@@ -1670,6 +1914,7 @@
       <w:pPr>
         <w:shd w:val="clear" w:color="auto" w:fill="FFFFFF"/>
         <w:spacing w:after="0" w:line="240" w:lineRule="auto"/>
+        <w:jc w:val="both"/>
         <w:rPr>
           <w:rFonts w:ascii="Times New Roman" w:eastAsia="Times New Roman" w:hAnsi="Times New Roman" w:cs="Times New Roman"/>
           <w:sz w:val="24"/>
@@ -1689,6 +1934,7 @@
           <w:szCs w:val="20"/>
           <w:lang w:eastAsia="pt-PT"/>
         </w:rPr>
+        <w:lastRenderedPageBreak/>
         <w:t>end</w:t>
       </w:r>
       <w:proofErr w:type="spellEnd"/>
@@ -1732,6 +1978,7 @@
       <w:pPr>
         <w:shd w:val="clear" w:color="auto" w:fill="FFFFFF"/>
         <w:spacing w:after="0" w:line="240" w:lineRule="auto"/>
+        <w:jc w:val="both"/>
         <w:rPr>
           <w:rFonts w:ascii="Times New Roman" w:eastAsia="Times New Roman" w:hAnsi="Times New Roman" w:cs="Times New Roman"/>
           <w:sz w:val="24"/>
@@ -1743,6 +1990,7 @@
     <w:p>
       <w:pPr>
         <w:ind w:firstLine="284"/>
+        <w:jc w:val="both"/>
       </w:pPr>
       <w:r>
         <w:t>Uma operação de erosão segue exatamente</w:t>
@@ -1753,15 +2001,565 @@
     </w:p>
     <w:p>
       <w:pPr>
+        <w:pStyle w:val="SemEspaamento"/>
+        <w:numPr>
+          <w:ilvl w:val="0"/>
+          <w:numId w:val="8"/>
+        </w:numPr>
+        <w:rPr>
+          <w:color w:val="FF0000"/>
+          <w:u w:val="single"/>
+        </w:rPr>
+      </w:pPr>
+      <w:proofErr w:type="gramStart"/>
+      <w:r>
+        <w:rPr>
+          <w:color w:val="FF0000"/>
+        </w:rPr>
+        <w:t>explicar</w:t>
+      </w:r>
+      <w:proofErr w:type="gramEnd"/>
+      <w:r>
+        <w:rPr>
+          <w:color w:val="FF0000"/>
+        </w:rPr>
+        <w:t xml:space="preserve"> porque escolhemos processar uma linha inteira em vez de 32 bits</w:t>
+      </w:r>
+    </w:p>
+    <w:p>
+      <w:pPr>
+        <w:pStyle w:val="SemEspaamento"/>
+        <w:ind w:left="644"/>
+        <w:rPr>
+          <w:color w:val="FF0000"/>
+          <w:u w:val="single"/>
+        </w:rPr>
+      </w:pPr>
+    </w:p>
+    <w:p>
+      <w:pPr>
         <w:ind w:firstLine="284"/>
-      </w:pPr>
-      <w:r>
-        <w:t>Abaixo encontra-se o circuito utilizado para executar estas operações:</w:t>
+        <w:jc w:val="both"/>
+      </w:pPr>
+      <w:r>
+        <w:t xml:space="preserve">O circuito é composto por 3 partes distintas, a Unidade de Controlo, a </w:t>
+      </w:r>
+      <w:r>
+        <w:rPr>
+          <w:i/>
+        </w:rPr>
+        <w:t>datapath</w:t>
+      </w:r>
+      <w:r>
+        <w:t xml:space="preserve"> e as 2 memórias de leitura e escrita.</w:t>
       </w:r>
     </w:p>
     <w:p>
       <w:pPr>
         <w:ind w:firstLine="284"/>
+        <w:jc w:val="both"/>
+      </w:pPr>
+      <w:r>
+        <w:t>A Unidade de Controlo é responsável pela gestão de todos os recursos utilizados no circuito</w:t>
+      </w:r>
+      <w:r>
+        <w:t xml:space="preserve">, define quais os registos ativados em cada ciclo, os sinais de seleção dos multiplexers e o endereçamento das memórias de leitura e de escrita. </w:t>
+      </w:r>
+      <w:r>
+        <w:t xml:space="preserve">O endereçamento das memórias é feito através de um contador único. A saída do contador endereça a memória de leitura, para endereçar a memória de escrita são utilizados </w:t>
+      </w:r>
+      <w:r>
+        <w:rPr>
+          <w:color w:val="FF0000"/>
+        </w:rPr>
+        <w:t>X</w:t>
+      </w:r>
+      <w:r>
+        <w:t xml:space="preserve"> </w:t>
+      </w:r>
+      <w:proofErr w:type="spellStart"/>
+      <w:r>
+        <w:rPr>
+          <w:i/>
+        </w:rPr>
+        <w:t>shift-registers</w:t>
+      </w:r>
+      <w:proofErr w:type="spellEnd"/>
+      <w:r>
+        <w:t xml:space="preserve"> que produzem um atraso de </w:t>
+      </w:r>
+      <w:r>
+        <w:rPr>
+          <w:color w:val="FF0000"/>
+        </w:rPr>
+        <w:t>X</w:t>
+      </w:r>
+      <w:r>
+        <w:t xml:space="preserve"> ciclos no endereço do contador.</w:t>
+      </w:r>
+      <w:r>
+        <w:t xml:space="preserve"> </w:t>
+      </w:r>
+      <w:r>
+        <w:t>Abaixo encontra-se a seguinte máquina de estados utilizada na Unidade de Controlo:</w:t>
+      </w:r>
+    </w:p>
+    <w:p>
+      <w:pPr>
+        <w:pStyle w:val="PargrafodaLista"/>
+        <w:numPr>
+          <w:ilvl w:val="0"/>
+          <w:numId w:val="6"/>
+        </w:numPr>
+        <w:jc w:val="both"/>
+        <w:rPr>
+          <w:color w:val="FF0000"/>
+        </w:rPr>
+      </w:pPr>
+      <w:r>
+        <w:rPr>
+          <w:color w:val="FF0000"/>
+        </w:rPr>
+        <w:t xml:space="preserve">Imagem da </w:t>
+      </w:r>
+      <w:proofErr w:type="gramStart"/>
+      <w:r>
+        <w:rPr>
+          <w:color w:val="FF0000"/>
+        </w:rPr>
+        <w:t>maquina</w:t>
+      </w:r>
+      <w:proofErr w:type="gramEnd"/>
+      <w:r>
+        <w:rPr>
+          <w:color w:val="FF0000"/>
+        </w:rPr>
+        <w:t xml:space="preserve"> de estados de nível 0</w:t>
+      </w:r>
+    </w:p>
+    <w:p>
+      <w:pPr>
+        <w:ind w:firstLine="284"/>
+        <w:jc w:val="both"/>
+      </w:pPr>
+      <w:r>
+        <w:t xml:space="preserve">A </w:t>
+      </w:r>
+      <w:r>
+        <w:rPr>
+          <w:i/>
+        </w:rPr>
+        <w:t>datapath</w:t>
+      </w:r>
+      <w:r>
+        <w:t xml:space="preserve"> é responsável pelo processamento em si de cada </w:t>
+      </w:r>
+      <w:proofErr w:type="gramStart"/>
+      <w:r>
+        <w:t>pixel</w:t>
+      </w:r>
+      <w:proofErr w:type="gramEnd"/>
+      <w:r>
+        <w:t xml:space="preserve"> da image</w:t>
+      </w:r>
+      <w:r>
+        <w:t>m, sendo composta por 3 partes:</w:t>
+      </w:r>
+    </w:p>
+    <w:p>
+      <w:pPr>
+        <w:ind w:firstLine="284"/>
+        <w:jc w:val="both"/>
+      </w:pPr>
+      <w:r>
+        <w:t>N</w:t>
+      </w:r>
+      <w:r>
+        <w:t>a entra</w:t>
+      </w:r>
+      <w:r>
+        <w:t xml:space="preserve">da da </w:t>
+      </w:r>
+      <w:r>
+        <w:rPr>
+          <w:i/>
+        </w:rPr>
+        <w:t>datapath</w:t>
+      </w:r>
+      <w:r>
+        <w:t xml:space="preserve"> </w:t>
+      </w:r>
+      <w:r>
+        <w:t>tem-se</w:t>
+      </w:r>
+      <w:r>
+        <w:t xml:space="preserve"> um bloco de 4 registos utilizados para auxiliar a leitura de uma linha inteira da imagem original (128 bits), são lidos os primeiros 3 blocos de 32 bits </w:t>
+      </w:r>
+      <w:r>
+        <w:t xml:space="preserve">de cada linha </w:t>
+      </w:r>
+      <w:r>
+        <w:rPr>
+          <w:u w:val="single"/>
+        </w:rPr>
+        <w:t xml:space="preserve">desde os mais significativos para os menos </w:t>
+      </w:r>
+      <w:r>
+        <w:t>significativos</w:t>
+      </w:r>
+      <w:r>
+        <w:t xml:space="preserve"> </w:t>
+      </w:r>
+      <w:r>
+        <w:t>e</w:t>
+      </w:r>
+      <w:r>
+        <w:t xml:space="preserve"> são armazenados pela mesma ordem nos registos de 32 bits R0, R1 e R2, após a leitura do 4º bloco de 32 bits este é armazenado </w:t>
+      </w:r>
+      <w:r>
+        <w:t xml:space="preserve">nos 32 bits menos significativos do registo </w:t>
+      </w:r>
+      <w:proofErr w:type="spellStart"/>
+      <w:r>
+        <w:t>Rin</w:t>
+      </w:r>
+      <w:proofErr w:type="spellEnd"/>
+      <w:r>
+        <w:t xml:space="preserve"> e</w:t>
+      </w:r>
+      <w:r>
+        <w:t xml:space="preserve"> o conteúdo dos 3 registos anteriores é carregado</w:t>
+      </w:r>
+      <w:r>
+        <w:t>,</w:t>
+      </w:r>
+      <w:r>
+        <w:t xml:space="preserve"> pela mesma ordem</w:t>
+      </w:r>
+      <w:r>
+        <w:t xml:space="preserve">, par aos bits mais significativos do registo </w:t>
+      </w:r>
+      <w:proofErr w:type="spellStart"/>
+      <w:r>
+        <w:t>Rin</w:t>
+      </w:r>
+      <w:proofErr w:type="spellEnd"/>
+      <w:r>
+        <w:t xml:space="preserve">. Esta arquitetura permite que sejam feitas leituras concorrentes da memória enquanto deixando a linha armazenada em </w:t>
+      </w:r>
+      <w:proofErr w:type="spellStart"/>
+      <w:r>
+        <w:t>Rin</w:t>
+      </w:r>
+      <w:proofErr w:type="spellEnd"/>
+      <w:r>
+        <w:t xml:space="preserve"> inalterada durante 3 ciclos de leitura.</w:t>
+      </w:r>
+    </w:p>
+    <w:p>
+      <w:pPr>
+        <w:ind w:firstLine="284"/>
+        <w:jc w:val="center"/>
+      </w:pPr>
+      <w:r>
+        <w:rPr>
+          <w:noProof/>
+          <w:color w:val="FF0000"/>
+          <w:lang w:eastAsia="pt-PT"/>
+        </w:rPr>
+        <w:drawing>
+          <wp:inline distT="0" distB="0" distL="0" distR="0">
+            <wp:extent cx="3118055" cy="2609850"/>
+            <wp:effectExtent l="0" t="0" r="6350" b="0"/>
+            <wp:docPr id="2" name="Imagem 2" descr="E:\PSD\PSD\lab3\relatório\imagens\PSD's\registos-leitura.png"/>
+            <wp:cNvGraphicFramePr>
+              <a:graphicFrameLocks xmlns:a="http://schemas.openxmlformats.org/drawingml/2006/main" noChangeAspect="1"/>
+            </wp:cNvGraphicFramePr>
+            <a:graphic xmlns:a="http://schemas.openxmlformats.org/drawingml/2006/main">
+              <a:graphicData uri="http://schemas.openxmlformats.org/drawingml/2006/picture">
+                <pic:pic xmlns:pic="http://schemas.openxmlformats.org/drawingml/2006/picture">
+                  <pic:nvPicPr>
+                    <pic:cNvPr id="0" name="Picture 2" descr="E:\PSD\PSD\lab3\relatório\imagens\PSD's\registos-leitura.png"/>
+                    <pic:cNvPicPr>
+                      <a:picLocks noChangeAspect="1" noChangeArrowheads="1"/>
+                    </pic:cNvPicPr>
+                  </pic:nvPicPr>
+                  <pic:blipFill>
+                    <a:blip r:embed="rId5">
+                      <a:extLst>
+                        <a:ext uri="{28A0092B-C50C-407E-A947-70E740481C1C}">
+                          <a14:useLocalDpi xmlns:a14="http://schemas.microsoft.com/office/drawing/2010/main" val="0"/>
+                        </a:ext>
+                      </a:extLst>
+                    </a:blip>
+                    <a:srcRect/>
+                    <a:stretch>
+                      <a:fillRect/>
+                    </a:stretch>
+                  </pic:blipFill>
+                  <pic:spPr bwMode="auto">
+                    <a:xfrm>
+                      <a:off x="0" y="0"/>
+                      <a:ext cx="3120026" cy="2611500"/>
+                    </a:xfrm>
+                    <a:prstGeom prst="rect">
+                      <a:avLst/>
+                    </a:prstGeom>
+                    <a:noFill/>
+                    <a:ln>
+                      <a:noFill/>
+                    </a:ln>
+                  </pic:spPr>
+                </pic:pic>
+              </a:graphicData>
+            </a:graphic>
+          </wp:inline>
+        </w:drawing>
+      </w:r>
+    </w:p>
+    <w:p>
+      <w:pPr>
+        <w:ind w:firstLine="284"/>
+        <w:jc w:val="both"/>
+      </w:pPr>
+      <w:r>
+        <w:t>Uma vez que para processar uma linha são necessárias</w:t>
+      </w:r>
+      <w:r>
+        <w:t>:</w:t>
+      </w:r>
+      <w:r>
+        <w:t xml:space="preserve"> a linha acima e a linha abaixo da mesma é necessário ter a três linhas disponíveis em cada ciclo de processamento de uma linha. </w:t>
+      </w:r>
+      <w:r>
+        <w:t xml:space="preserve">Para resolver este problema utilizou-se 3 registos de 128 bits ligados em série à saída do registo </w:t>
+      </w:r>
+      <w:proofErr w:type="spellStart"/>
+      <w:r>
+        <w:t>Rin</w:t>
+      </w:r>
+      <w:proofErr w:type="spellEnd"/>
+      <w:r>
+        <w:rPr>
+          <w:u w:val="single"/>
+        </w:rPr>
+        <w:t>: Ri-1, Ri, e Ri+1</w:t>
+      </w:r>
+      <w:r>
+        <w:rPr>
+          <w:u w:val="single"/>
+        </w:rPr>
+        <w:t xml:space="preserve">; </w:t>
+      </w:r>
+      <w:r>
+        <w:t>estes são resp</w:t>
+      </w:r>
+      <w:r>
+        <w:t>onsáveis por armazenar, respetivamente, as linhas</w:t>
+      </w:r>
+      <w:r>
+        <w:t xml:space="preserve"> </w:t>
+      </w:r>
+      <w:r>
+        <w:t>anterior</w:t>
+      </w:r>
+      <w:r>
+        <w:t xml:space="preserve">, </w:t>
+      </w:r>
+      <w:r>
+        <w:lastRenderedPageBreak/>
+        <w:t xml:space="preserve">atual e a linha a seguir à </w:t>
+      </w:r>
+      <w:r>
+        <w:t>linha a ser processada. A</w:t>
+      </w:r>
+      <w:r>
+        <w:t xml:space="preserve"> cada</w:t>
+      </w:r>
+      <w:r>
+        <w:t xml:space="preserve"> atualização do registo </w:t>
+      </w:r>
+      <w:proofErr w:type="spellStart"/>
+      <w:r>
+        <w:t>Rin</w:t>
+      </w:r>
+      <w:proofErr w:type="spellEnd"/>
+      <w:r>
+        <w:t xml:space="preserve"> a nova linha </w:t>
+      </w:r>
+      <w:r>
+        <w:t>lida é</w:t>
+      </w:r>
+      <w:r>
+        <w:t xml:space="preserve"> carregada para o registo Ri+1 e o conteúdo</w:t>
+      </w:r>
+      <w:r>
+        <w:t xml:space="preserve"> atual</w:t>
+      </w:r>
+      <w:r>
+        <w:t xml:space="preserve"> de cada um dos 3 registos é transferido para o registo seguinte.</w:t>
+      </w:r>
+      <w:r>
+        <w:t xml:space="preserve"> Desta forma, pode proceder-se ao processamento da linha contida em Ri com a garantia de que todas as suas dependências estão disponíveis.</w:t>
+      </w:r>
+      <w:r>
+        <w:t xml:space="preserve"> </w:t>
+      </w:r>
+      <w:r>
+        <w:rPr>
+          <w:u w:val="single"/>
+        </w:rPr>
+        <w:t>Durante a leitura da primeira linha da imagem os registos R-1, Ri e Ri+1 são carregados com o valor neutro da operação correspondente, no caso da dilatação são carregados com o valor 0 e no caso da erosão com o valor 1, de forma a tornar possível o processamento dos extremos da imagem</w:t>
+      </w:r>
+      <w:r>
+        <w:t>.</w:t>
+      </w:r>
+    </w:p>
+    <w:p>
+      <w:pPr>
+        <w:pStyle w:val="PargrafodaLista"/>
+        <w:numPr>
+          <w:ilvl w:val="0"/>
+          <w:numId w:val="15"/>
+        </w:numPr>
+        <w:jc w:val="both"/>
+        <w:rPr>
+          <w:color w:val="FF0000"/>
+        </w:rPr>
+      </w:pPr>
+      <w:r>
+        <w:rPr>
+          <w:color w:val="FF0000"/>
+        </w:rPr>
+        <w:t xml:space="preserve">Imagem com os registos de </w:t>
+      </w:r>
+      <w:proofErr w:type="spellStart"/>
+      <w:r>
+        <w:rPr>
+          <w:color w:val="FF0000"/>
+        </w:rPr>
+        <w:t>shift</w:t>
+      </w:r>
+      <w:proofErr w:type="spellEnd"/>
+    </w:p>
+    <w:p>
+      <w:pPr>
+        <w:ind w:firstLine="284"/>
+        <w:jc w:val="both"/>
+        <w:rPr>
+          <w:color w:val="FF0000"/>
+        </w:rPr>
+      </w:pPr>
+      <w:r>
+        <w:rPr>
+          <w:u w:val="single"/>
+        </w:rPr>
+        <w:t>O processamento, propriamente dito, é realizado pelo bloco de lógica à saída dos 3 registos anteriores. Tem-se 2 blocos com a mesma forma mas com portas lógicas contrárias, para se executar uma erosão são utilizadas portas lógicas AND e para uma dilatação são utilizadas portas lógicas OR. É necessário utilizar-se um multiplexer na saída deste bloco para selecionar qual dos dois resultados se pretende guardar no registo que armazena o resultado da operação</w:t>
+      </w:r>
+      <w:r>
+        <w:t>.</w:t>
+      </w:r>
+    </w:p>
+    <w:p>
+      <w:pPr>
+        <w:pStyle w:val="PargrafodaLista"/>
+        <w:numPr>
+          <w:ilvl w:val="0"/>
+          <w:numId w:val="16"/>
+        </w:numPr>
+        <w:jc w:val="both"/>
+        <w:rPr>
+          <w:color w:val="FF0000"/>
+        </w:rPr>
+      </w:pPr>
+      <w:proofErr w:type="gramStart"/>
+      <w:r>
+        <w:rPr>
+          <w:color w:val="FF0000"/>
+        </w:rPr>
+        <w:t>imagem</w:t>
+      </w:r>
+      <w:proofErr w:type="gramEnd"/>
+      <w:r>
+        <w:rPr>
+          <w:color w:val="FF0000"/>
+        </w:rPr>
+        <w:t xml:space="preserve"> com</w:t>
+      </w:r>
+      <w:r>
+        <w:rPr>
+          <w:color w:val="FF0000"/>
+        </w:rPr>
+        <w:t xml:space="preserve"> o bloco de logica, o multiplexer de seleção da </w:t>
+      </w:r>
+      <w:proofErr w:type="spellStart"/>
+      <w:r>
+        <w:rPr>
+          <w:color w:val="FF0000"/>
+        </w:rPr>
+        <w:t>saida</w:t>
+      </w:r>
+      <w:proofErr w:type="spellEnd"/>
+      <w:r>
+        <w:rPr>
+          <w:color w:val="FF0000"/>
+        </w:rPr>
+        <w:t xml:space="preserve"> e o registo de resultado</w:t>
+      </w:r>
+    </w:p>
+    <w:p>
+      <w:pPr>
+        <w:ind w:firstLine="284"/>
+        <w:jc w:val="both"/>
+        <w:rPr>
+          <w:u w:val="single"/>
+        </w:rPr>
+      </w:pPr>
+      <w:r>
+        <w:rPr>
+          <w:u w:val="single"/>
+        </w:rPr>
+        <w:t>O</w:t>
+      </w:r>
+      <w:r>
+        <w:rPr>
+          <w:u w:val="single"/>
+        </w:rPr>
+        <w:t xml:space="preserve"> resultado armazenado </w:t>
+      </w:r>
+      <w:r>
+        <w:rPr>
+          <w:u w:val="single"/>
+        </w:rPr>
+        <w:t>no registo de saída é carregado para a memória de escrita em blocos de 32 bits começando pelos blocos mais significativos. Esta seleção é feita com recurso a um multiplexer de 4-1 cujos bits de seleção são dados pelos 2 bits menos significativos do sinal de endereçamento da memória de escrita no ciclo correspondente</w:t>
+      </w:r>
+      <w:r>
+        <w:rPr>
+          <w:u w:val="single"/>
+        </w:rPr>
+        <w:t>.</w:t>
+      </w:r>
+    </w:p>
+    <w:p>
+      <w:pPr>
+        <w:ind w:firstLine="284"/>
+        <w:jc w:val="both"/>
+      </w:pPr>
+      <w:r>
+        <w:t xml:space="preserve">Abaixo encontra-se o circuito </w:t>
+      </w:r>
+      <w:r>
+        <w:t>completo que permite executar as duas operações simples:</w:t>
+      </w:r>
+    </w:p>
+    <w:p>
+      <w:pPr>
+        <w:pStyle w:val="PargrafodaLista"/>
+        <w:numPr>
+          <w:ilvl w:val="0"/>
+          <w:numId w:val="5"/>
+        </w:numPr>
+        <w:jc w:val="both"/>
         <w:rPr>
           <w:color w:val="FF0000"/>
         </w:rPr>
@@ -1786,51 +2584,25 @@
         </w:rPr>
         <w:t xml:space="preserve"> adicional</w:t>
       </w:r>
-    </w:p>
-    <w:p>
-      <w:pPr>
-        <w:ind w:firstLine="284"/>
-        <w:rPr>
-          <w:color w:val="FF0000"/>
-        </w:rPr>
-      </w:pPr>
-      <w:r>
-        <w:rPr>
-          <w:color w:val="FF0000"/>
-        </w:rPr>
-        <w:t xml:space="preserve">Imagem da </w:t>
-      </w:r>
-      <w:proofErr w:type="gramStart"/>
-      <w:r>
-        <w:rPr>
-          <w:color w:val="FF0000"/>
-        </w:rPr>
-        <w:t>maquina</w:t>
-      </w:r>
-      <w:proofErr w:type="gramEnd"/>
-      <w:r>
-        <w:rPr>
-          <w:color w:val="FF0000"/>
-        </w:rPr>
-        <w:t xml:space="preserve"> de estados de nível 0</w:t>
-      </w:r>
-    </w:p>
-    <w:p>
-      <w:pPr>
-        <w:ind w:firstLine="284"/>
-        <w:rPr>
-          <w:color w:val="FF0000"/>
-        </w:rPr>
-      </w:pPr>
-      <w:r>
-        <w:rPr>
-          <w:color w:val="FF0000"/>
-        </w:rPr>
-        <w:lastRenderedPageBreak/>
-        <w:t>É preciso adicionar aqui uma explicação da arquitetura do circuito</w:t>
-      </w:r>
-    </w:p>
-    <w:p>
+      <w:r>
+        <w:rPr>
+          <w:color w:val="FF0000"/>
+        </w:rPr>
+        <w:t xml:space="preserve"> e sem </w:t>
+      </w:r>
+      <w:proofErr w:type="spellStart"/>
+      <w:r>
+        <w:rPr>
+          <w:color w:val="FF0000"/>
+        </w:rPr>
+        <w:t>xor</w:t>
+      </w:r>
+      <w:proofErr w:type="spellEnd"/>
+    </w:p>
+    <w:p>
+      <w:pPr>
+        <w:jc w:val="both"/>
+      </w:pPr>
       <w:r>
         <w:rPr>
           <w:b/>
@@ -1840,11 +2612,12 @@
     </w:p>
     <w:p>
       <w:pPr>
-        <w:pStyle w:val="ListParagraph"/>
+        <w:pStyle w:val="PargrafodaLista"/>
         <w:numPr>
           <w:ilvl w:val="0"/>
           <w:numId w:val="3"/>
         </w:numPr>
+        <w:jc w:val="both"/>
       </w:pPr>
       <w:r>
         <w:t>Fecho</w:t>
@@ -1852,11 +2625,12 @@
     </w:p>
     <w:p>
       <w:pPr>
-        <w:pStyle w:val="ListParagraph"/>
+        <w:pStyle w:val="PargrafodaLista"/>
         <w:numPr>
           <w:ilvl w:val="0"/>
           <w:numId w:val="3"/>
         </w:numPr>
+        <w:jc w:val="both"/>
       </w:pPr>
       <w:r>
         <w:t>Abertura</w:t>
@@ -1865,6 +2639,7 @@
     <w:p>
       <w:pPr>
         <w:ind w:firstLine="360"/>
+        <w:jc w:val="both"/>
         <w:rPr>
           <w:u w:val="single"/>
         </w:rPr>
@@ -1891,159 +2666,362 @@
     <w:p>
       <w:pPr>
         <w:ind w:firstLine="360"/>
-      </w:pPr>
+        <w:jc w:val="both"/>
+      </w:pPr>
+      <w:r>
+        <w:t>Para que seja possível</w:t>
+      </w:r>
+      <w:r>
+        <w:t xml:space="preserve"> executar duas operações simples</w:t>
+      </w:r>
+      <w:r>
+        <w:t xml:space="preserve"> é necessário </w:t>
+      </w:r>
+      <w:r>
+        <w:t xml:space="preserve">que o resultado da primeira operação </w:t>
+      </w:r>
+      <w:r>
+        <w:t>seja armazenado para posterior</w:t>
+      </w:r>
+      <w:r>
+        <w:t xml:space="preserve"> consulta</w:t>
+      </w:r>
+      <w:r>
+        <w:t xml:space="preserve"> durante a operação seguinte</w:t>
+      </w:r>
+      <w:r>
+        <w:t>. Para esse efeito recorreu-se a uma memória adicional</w:t>
+      </w:r>
+      <w:r>
+        <w:t>. Utiliza-se assim 3 memórias BRAM, a memória de leitura, a memória de escrita e a memória auxiliar, o que está dentro dos recursos disponíveis na FPGA utilizada no laboratório (</w:t>
+      </w:r>
+      <w:r>
+        <w:rPr>
+          <w:color w:val="FF0000"/>
+        </w:rPr>
+        <w:t xml:space="preserve">basys2 / </w:t>
+      </w:r>
+      <w:proofErr w:type="spellStart"/>
+      <w:r>
+        <w:rPr>
+          <w:color w:val="FF0000"/>
+        </w:rPr>
+        <w:t>spartan</w:t>
+      </w:r>
+      <w:proofErr w:type="spellEnd"/>
+      <w:r>
+        <w:rPr>
+          <w:color w:val="FF0000"/>
+        </w:rPr>
+        <w:t xml:space="preserve"> 3e?)</w:t>
+      </w:r>
+      <w:r>
+        <w:t>.</w:t>
+      </w:r>
     </w:p>
     <w:p>
       <w:pPr>
         <w:ind w:firstLine="360"/>
-      </w:pPr>
-      <w:r>
-        <w:t>Uma vez que se pretende executar duas operações simples isto significa que o resultado da primeira operação deve ser armazenado e consultado na operação seguinte, de forma a obtermos o resultado final da respetiva operação composta. Para esse efeito recorreu-se a uma memória adicional.</w:t>
+        <w:jc w:val="both"/>
+      </w:pPr>
+      <w:r>
+        <w:t xml:space="preserve">Para </w:t>
+      </w:r>
+      <w:r>
+        <w:t xml:space="preserve">controlar a ordem das operações e determinar </w:t>
+      </w:r>
+      <w:r>
+        <w:t xml:space="preserve">a partir </w:t>
+      </w:r>
+      <w:r>
+        <w:t xml:space="preserve">de qual das duas memórias, memória de leitura ou memória auxiliar, </w:t>
+      </w:r>
+      <w:r>
+        <w:t xml:space="preserve">é lida a imagem </w:t>
+      </w:r>
+      <w:r>
+        <w:t>a ser processada pelo dispositivo em cada ciclo de execução</w:t>
+      </w:r>
+      <w:r>
+        <w:t xml:space="preserve"> </w:t>
+      </w:r>
+      <w:r>
+        <w:t>utilizou-se</w:t>
+      </w:r>
+      <w:r>
+        <w:t xml:space="preserve"> uma Unidade de Controlo adicional </w:t>
+      </w:r>
+      <w:r>
+        <w:t>permitindo assim fazer uso do circuito anteriormente utilizado anteriormente nas operações simples.</w:t>
       </w:r>
     </w:p>
     <w:p>
       <w:pPr>
         <w:ind w:firstLine="360"/>
-      </w:pPr>
-      <w:r>
-        <w:t xml:space="preserve">Para </w:t>
-      </w:r>
-      <w:r>
-        <w:t xml:space="preserve">controlar a ordem das operações e determinar de qual das duas memórias, memória de leitura ou memória auxiliar, </w:t>
-      </w:r>
-      <w:r>
-        <w:t xml:space="preserve">é lida a imagem em cada operação </w:t>
-      </w:r>
-      <w:r>
-        <w:t>utilizou-se</w:t>
-      </w:r>
-      <w:r>
-        <w:t xml:space="preserve"> uma Unidade de Controlo adicional </w:t>
-      </w:r>
-      <w:r>
-        <w:t>permitindo assim fazer uso do circuito anteriormente utilizado anteriormente nas operações simples.</w:t>
-      </w:r>
+        <w:jc w:val="both"/>
+      </w:pPr>
+      <w:r>
+        <w:t>Obteve-se então o seguinte circuito que permite tanto obter resultados das duas operações simples bem como das duas operações compostas.</w:t>
+      </w:r>
+    </w:p>
+    <w:p>
+      <w:pPr>
+        <w:pStyle w:val="PargrafodaLista"/>
+        <w:numPr>
+          <w:ilvl w:val="0"/>
+          <w:numId w:val="9"/>
+        </w:numPr>
+        <w:jc w:val="both"/>
+      </w:pPr>
+      <w:r>
+        <w:rPr>
+          <w:color w:val="FF0000"/>
+        </w:rPr>
+        <w:t xml:space="preserve">Colocar imagem do circuito com as 3 </w:t>
+      </w:r>
+      <w:proofErr w:type="gramStart"/>
+      <w:r>
+        <w:rPr>
+          <w:color w:val="FF0000"/>
+        </w:rPr>
+        <w:t>memorias</w:t>
+      </w:r>
+      <w:proofErr w:type="gramEnd"/>
+      <w:r>
+        <w:rPr>
+          <w:color w:val="FF0000"/>
+        </w:rPr>
+        <w:t xml:space="preserve"> mas ainda sem a </w:t>
+      </w:r>
+      <w:proofErr w:type="spellStart"/>
+      <w:r>
+        <w:rPr>
+          <w:color w:val="FF0000"/>
+        </w:rPr>
+        <w:t>xor</w:t>
+      </w:r>
+      <w:proofErr w:type="spellEnd"/>
     </w:p>
     <w:p>
       <w:pPr>
         <w:ind w:firstLine="360"/>
-      </w:pPr>
-      <w:r>
-        <w:t>Obteve-se então o seguinte circuito que permite tanto obter resultados das duas operações simples bem como das duas operações compostas.</w:t>
+        <w:jc w:val="both"/>
+        <w:rPr>
+          <w:b/>
+        </w:rPr>
+      </w:pPr>
+      <w:r>
+        <w:rPr>
+          <w:b/>
+        </w:rPr>
+        <w:t>Extração de Contornos</w:t>
       </w:r>
     </w:p>
     <w:p>
       <w:pPr>
         <w:ind w:firstLine="360"/>
-        <w:rPr>
-          <w:b/>
-        </w:rPr>
-      </w:pPr>
-      <w:r>
-        <w:rPr>
-          <w:b/>
-        </w:rPr>
-        <w:t>Extração de Contornos</w:t>
+        <w:jc w:val="both"/>
+      </w:pPr>
+      <w:r>
+        <w:lastRenderedPageBreak/>
+        <w:t xml:space="preserve">Esta operação resume-se a executar uma operação de Erosão sobre a imagem original e no final comparar esse resultado com a imagem original, extraindo a diferença entre as duas. </w:t>
       </w:r>
     </w:p>
     <w:p>
       <w:pPr>
         <w:ind w:firstLine="360"/>
-      </w:pPr>
-      <w:r>
-        <w:t xml:space="preserve">Esta operação resume-se a executar uma operação de Erosão sobre a imagem original e no final comparar esse resultado com a imagem original, extraindo a diferença entre as duas. </w:t>
-      </w:r>
+        <w:jc w:val="both"/>
+      </w:pPr>
+      <w:r>
+        <w:t xml:space="preserve">A diferença entre dois pixéis é dada pela função lógica </w:t>
+      </w:r>
+      <w:r>
+        <w:t>XOR. Fazendo uso da mesma, obteve</w:t>
+      </w:r>
+      <w:r>
+        <w:t xml:space="preserve">-se o seguinte circuito </w:t>
+      </w:r>
+      <w:r>
+        <w:t>que permite obter a diferença entre cada bit da imagem original e da imagem resultante:</w:t>
+      </w:r>
+    </w:p>
+    <w:p>
+      <w:pPr>
+        <w:pStyle w:val="PargrafodaLista"/>
+        <w:numPr>
+          <w:ilvl w:val="0"/>
+          <w:numId w:val="10"/>
+        </w:numPr>
+        <w:jc w:val="both"/>
+      </w:pPr>
+      <w:r>
+        <w:rPr>
+          <w:color w:val="FF0000"/>
+        </w:rPr>
+        <w:t xml:space="preserve">Imagem do circuito com foco apenas na parte da </w:t>
+      </w:r>
+      <w:proofErr w:type="spellStart"/>
+      <w:r>
+        <w:rPr>
+          <w:color w:val="FF0000"/>
+        </w:rPr>
+        <w:t>xor</w:t>
+      </w:r>
+      <w:proofErr w:type="spellEnd"/>
     </w:p>
     <w:p>
       <w:pPr>
         <w:ind w:firstLine="360"/>
-      </w:pPr>
-      <w:r>
-        <w:t xml:space="preserve">A diferença entre dois pixéis é dada pela função lógica XOR. Fazendo uso da mesma, obtém-se o seguinte circuito que calcula a diferenças entre a </w:t>
-      </w:r>
-      <w:r>
-        <w:t>imagem original e o resultado da operação de Erosão:</w:t>
+        <w:jc w:val="both"/>
+      </w:pPr>
+      <w:r>
+        <w:t xml:space="preserve">De forma integrar o </w:t>
+      </w:r>
+      <w:r>
+        <w:t xml:space="preserve">esquema </w:t>
+      </w:r>
+      <w:r>
+        <w:t xml:space="preserve">anterior </w:t>
+      </w:r>
+      <w:r>
+        <w:t xml:space="preserve">no circuito </w:t>
+      </w:r>
+      <w:r>
+        <w:t>já implementado</w:t>
+      </w:r>
+      <w:r>
+        <w:t xml:space="preserve"> recorre</w:t>
+      </w:r>
+      <w:r>
+        <w:t>u</w:t>
+      </w:r>
+      <w:r>
+        <w:t xml:space="preserve">-se a um multiplexer que permite selecionar se o resultado que se pretende corresponde ao resultado de qualquer operação ou a diferença entre esse mesmo resultado e a imagem original. </w:t>
+      </w:r>
+      <w:r>
+        <w:t>Para que seja executada uma operação de Extração de Contornos a operação simples a ser selecionada de</w:t>
+      </w:r>
+      <w:r>
+        <w:t>verá</w:t>
+      </w:r>
+      <w:r>
+        <w:t xml:space="preserve"> ser uma E</w:t>
+      </w:r>
+      <w:r>
+        <w:t xml:space="preserve">rosão </w:t>
+      </w:r>
+      <w:r>
+        <w:t xml:space="preserve">e o sinal de seleção do multiplexer </w:t>
+      </w:r>
+      <w:r>
+        <w:rPr>
+          <w:color w:val="FF0000"/>
+        </w:rPr>
+        <w:t>X</w:t>
+      </w:r>
+      <w:r>
+        <w:t xml:space="preserve"> deve estar ativado. Atenção que não é necessário recorrer à memória auxil</w:t>
+      </w:r>
+      <w:r>
+        <w:t>iar para executar esta operação, logo pode ser executa em apenas um ciclo de execução.</w:t>
       </w:r>
     </w:p>
     <w:p>
       <w:pPr>
         <w:ind w:firstLine="360"/>
-      </w:pPr>
-      <w:r>
-        <w:rPr>
-          <w:color w:val="FF0000"/>
-        </w:rPr>
-        <w:t xml:space="preserve">Imagem do circuito com foco apenas na parte da </w:t>
-      </w:r>
-      <w:proofErr w:type="spellStart"/>
-      <w:r>
-        <w:rPr>
-          <w:color w:val="FF0000"/>
-        </w:rPr>
-        <w:t>xor</w:t>
-      </w:r>
-      <w:proofErr w:type="spellEnd"/>
+        <w:jc w:val="both"/>
+      </w:pPr>
+      <w:r>
+        <w:t xml:space="preserve">Abaixo está demonstrado o circuito final com </w:t>
+      </w:r>
+      <w:r>
+        <w:t>todas</w:t>
+      </w:r>
+      <w:r>
+        <w:t xml:space="preserve"> as operações implementadas:</w:t>
+      </w:r>
+    </w:p>
+    <w:p>
+      <w:pPr>
+        <w:pStyle w:val="PargrafodaLista"/>
+        <w:numPr>
+          <w:ilvl w:val="0"/>
+          <w:numId w:val="11"/>
+        </w:numPr>
+        <w:jc w:val="both"/>
+        <w:rPr>
+          <w:color w:val="FF0000"/>
+        </w:rPr>
+      </w:pPr>
+      <w:r>
+        <w:rPr>
+          <w:color w:val="FF0000"/>
+        </w:rPr>
+        <w:t>Imagem do circuito final</w:t>
+      </w:r>
     </w:p>
     <w:p>
       <w:pPr>
         <w:ind w:firstLine="360"/>
-      </w:pPr>
-      <w:r>
-        <w:t xml:space="preserve">Para integrar este esquema no circuito anterior recorre-se a um multiplexer que permite selecionar se o resultado que se pretende corresponde ao resultado de qualquer operação ou a diferença entre esse mesmo resultado e a imagem original. Abaixo está demonstrado o circuito final com </w:t>
-      </w:r>
-      <w:r>
-        <w:t>todas</w:t>
-      </w:r>
-      <w:r>
-        <w:t xml:space="preserve"> as operações implementadas:</w:t>
+        <w:jc w:val="both"/>
+        <w:rPr>
+          <w:b/>
+        </w:rPr>
+      </w:pPr>
+      <w:r>
+        <w:rPr>
+          <w:b/>
+        </w:rPr>
+        <w:t>Comunicação Entre Computador e Dispositivo</w:t>
       </w:r>
     </w:p>
     <w:p>
       <w:pPr>
         <w:ind w:firstLine="360"/>
-        <w:rPr>
-          <w:color w:val="FF0000"/>
-        </w:rPr>
-      </w:pPr>
-      <w:r>
-        <w:rPr>
-          <w:color w:val="FF0000"/>
-        </w:rPr>
-        <w:t>Imagem do circuito final</w:t>
+        <w:jc w:val="both"/>
+      </w:pPr>
+      <w:r>
+        <w:t xml:space="preserve">As imagens que se pretende processar são carregadas para o dispositivo através do porto de escrita A da memória de leitura e após serem processadas são exportadas pelo porto de leitura A da memória de escrita. Ambos estes portos são portos de 8 bits o que significa que são escritos 8 bits de cada vez na memória de leitura e lidos 8 bits de cada vez da memória de escrita. </w:t>
+      </w:r>
+      <w:r>
+        <w:t>Por outro lado a comunicação entre o dispositivo e as memórias é feito por portos de 32 bits …………</w:t>
+      </w:r>
+    </w:p>
+    <w:p>
+      <w:pPr>
+        <w:pStyle w:val="SemEspaamento"/>
+        <w:ind w:left="360"/>
+        <w:jc w:val="both"/>
+        <w:rPr>
+          <w:color w:val="FF0000"/>
+        </w:rPr>
+      </w:pPr>
+      <w:proofErr w:type="gramStart"/>
+      <w:r>
+        <w:rPr>
+          <w:color w:val="FF0000"/>
+        </w:rPr>
+        <w:t xml:space="preserve">3)  </w:t>
+      </w:r>
+      <w:r>
+        <w:rPr>
+          <w:color w:val="FF0000"/>
+        </w:rPr>
+        <w:t>explicar</w:t>
+      </w:r>
+      <w:proofErr w:type="gramEnd"/>
+      <w:r>
+        <w:rPr>
+          <w:color w:val="FF0000"/>
+        </w:rPr>
+        <w:t xml:space="preserve"> a comunicação com o computador</w:t>
       </w:r>
     </w:p>
     <w:p>
       <w:pPr>
         <w:ind w:firstLine="360"/>
-        <w:rPr>
-          <w:color w:val="FF0000"/>
-        </w:rPr>
-      </w:pPr>
-    </w:p>
-    <w:p>
-      <w:pPr>
-        <w:ind w:firstLine="360"/>
-        <w:rPr>
-          <w:b/>
-        </w:rPr>
-      </w:pPr>
-      <w:r>
-        <w:rPr>
-          <w:b/>
-        </w:rPr>
-        <w:t>Comunicação Entre Computador e Dispositivo</w:t>
-      </w:r>
-    </w:p>
-    <w:p>
-      <w:pPr>
-        <w:ind w:firstLine="360"/>
-      </w:pPr>
-      <w:r>
-        <w:t xml:space="preserve">As imagens que se pretende processar são carregadas para o dispositivo através do porto de escrita A da memória de leitura e após serem processadas são exportadas pelo porto de leitura A da memória de escrita. Ambos estes portos são portos de 8 bits o que significa que são escritos 8 bits de cada vez na memória de leitura e lidos 8 bits de cada vez da memória de escrita. </w:t>
-      </w:r>
-      <w:r>
-        <w:t>Por outro lado a comunicação entre o dispositivo e as memórias é feito por portos de 32 bits …………</w:t>
-      </w:r>
+        <w:jc w:val="both"/>
+      </w:pPr>
     </w:p>
     <w:sectPr>
       <w:pgSz w:w="11906" w:h="16838"/>
@@ -2058,6 +3036,95 @@
 <file path=word/numbering.xml><?xml version="1.0" encoding="utf-8"?>
 <w:numbering xmlns:wpc="http://schemas.microsoft.com/office/word/2010/wordprocessingCanvas" xmlns:mc="http://schemas.openxmlformats.org/markup-compatibility/2006" xmlns:o="urn:schemas-microsoft-com:office:office" xmlns:r="http://schemas.openxmlformats.org/officeDocument/2006/relationships" xmlns:m="http://schemas.openxmlformats.org/officeDocument/2006/math" xmlns:v="urn:schemas-microsoft-com:vml" xmlns:wp14="http://schemas.microsoft.com/office/word/2010/wordprocessingDrawing" xmlns:wp="http://schemas.openxmlformats.org/drawingml/2006/wordprocessingDrawing" xmlns:w10="urn:schemas-microsoft-com:office:word" xmlns:w="http://schemas.openxmlformats.org/wordprocessingml/2006/main" xmlns:w14="http://schemas.microsoft.com/office/word/2010/wordml" xmlns:w15="http://schemas.microsoft.com/office/word/2012/wordml" xmlns:wpg="http://schemas.microsoft.com/office/word/2010/wordprocessingGroup" xmlns:wpi="http://schemas.microsoft.com/office/word/2010/wordprocessingInk" xmlns:wne="http://schemas.microsoft.com/office/word/2006/wordml" xmlns:wps="http://schemas.microsoft.com/office/word/2010/wordprocessingShape" mc:Ignorable="w14 w15 wp14">
   <w:abstractNum w:abstractNumId="0">
+    <w:nsid w:val="00032A5A"/>
+    <w:multiLevelType w:val="hybridMultilevel"/>
+    <w:tmpl w:val="030A0B68"/>
+    <w:lvl w:ilvl="0" w:tplc="D224348A">
+      <w:start w:val="1"/>
+      <w:numFmt w:val="decimal"/>
+      <w:lvlText w:val="%1)"/>
+      <w:lvlJc w:val="left"/>
+      <w:pPr>
+        <w:ind w:left="644" w:hanging="360"/>
+      </w:pPr>
+      <w:rPr>
+        <w:rFonts w:hint="default"/>
+      </w:rPr>
+    </w:lvl>
+    <w:lvl w:ilvl="1" w:tplc="08160019" w:tentative="1">
+      <w:start w:val="1"/>
+      <w:numFmt w:val="lowerLetter"/>
+      <w:lvlText w:val="%2."/>
+      <w:lvlJc w:val="left"/>
+      <w:pPr>
+        <w:ind w:left="1364" w:hanging="360"/>
+      </w:pPr>
+    </w:lvl>
+    <w:lvl w:ilvl="2" w:tplc="0816001B" w:tentative="1">
+      <w:start w:val="1"/>
+      <w:numFmt w:val="lowerRoman"/>
+      <w:lvlText w:val="%3."/>
+      <w:lvlJc w:val="right"/>
+      <w:pPr>
+        <w:ind w:left="2084" w:hanging="180"/>
+      </w:pPr>
+    </w:lvl>
+    <w:lvl w:ilvl="3" w:tplc="0816000F" w:tentative="1">
+      <w:start w:val="1"/>
+      <w:numFmt w:val="decimal"/>
+      <w:lvlText w:val="%4."/>
+      <w:lvlJc w:val="left"/>
+      <w:pPr>
+        <w:ind w:left="2804" w:hanging="360"/>
+      </w:pPr>
+    </w:lvl>
+    <w:lvl w:ilvl="4" w:tplc="08160019" w:tentative="1">
+      <w:start w:val="1"/>
+      <w:numFmt w:val="lowerLetter"/>
+      <w:lvlText w:val="%5."/>
+      <w:lvlJc w:val="left"/>
+      <w:pPr>
+        <w:ind w:left="3524" w:hanging="360"/>
+      </w:pPr>
+    </w:lvl>
+    <w:lvl w:ilvl="5" w:tplc="0816001B" w:tentative="1">
+      <w:start w:val="1"/>
+      <w:numFmt w:val="lowerRoman"/>
+      <w:lvlText w:val="%6."/>
+      <w:lvlJc w:val="right"/>
+      <w:pPr>
+        <w:ind w:left="4244" w:hanging="180"/>
+      </w:pPr>
+    </w:lvl>
+    <w:lvl w:ilvl="6" w:tplc="0816000F" w:tentative="1">
+      <w:start w:val="1"/>
+      <w:numFmt w:val="decimal"/>
+      <w:lvlText w:val="%7."/>
+      <w:lvlJc w:val="left"/>
+      <w:pPr>
+        <w:ind w:left="4964" w:hanging="360"/>
+      </w:pPr>
+    </w:lvl>
+    <w:lvl w:ilvl="7" w:tplc="08160019" w:tentative="1">
+      <w:start w:val="1"/>
+      <w:numFmt w:val="lowerLetter"/>
+      <w:lvlText w:val="%8."/>
+      <w:lvlJc w:val="left"/>
+      <w:pPr>
+        <w:ind w:left="5684" w:hanging="360"/>
+      </w:pPr>
+    </w:lvl>
+    <w:lvl w:ilvl="8" w:tplc="0816001B" w:tentative="1">
+      <w:start w:val="1"/>
+      <w:numFmt w:val="lowerRoman"/>
+      <w:lvlText w:val="%9."/>
+      <w:lvlJc w:val="right"/>
+      <w:pPr>
+        <w:ind w:left="6404" w:hanging="180"/>
+      </w:pPr>
+    </w:lvl>
+  </w:abstractNum>
+  <w:abstractNum w:abstractNumId="1">
     <w:nsid w:val="01AB2D02"/>
     <w:multiLevelType w:val="hybridMultilevel"/>
     <w:tmpl w:val="DF008030"/>
@@ -2170,7 +3237,7 @@
       </w:rPr>
     </w:lvl>
   </w:abstractNum>
-  <w:abstractNum w:abstractNumId="1">
+  <w:abstractNum w:abstractNumId="2">
     <w:nsid w:val="0BE9106F"/>
     <w:multiLevelType w:val="hybridMultilevel"/>
     <w:tmpl w:val="44EEE4F4"/>
@@ -2283,7 +3350,276 @@
       </w:rPr>
     </w:lvl>
   </w:abstractNum>
-  <w:abstractNum w:abstractNumId="2">
+  <w:abstractNum w:abstractNumId="3">
+    <w:nsid w:val="0E446E5A"/>
+    <w:multiLevelType w:val="hybridMultilevel"/>
+    <w:tmpl w:val="F21E196A"/>
+    <w:lvl w:ilvl="0" w:tplc="B0AA1CA2">
+      <w:start w:val="1"/>
+      <w:numFmt w:val="decimal"/>
+      <w:lvlText w:val="%1)"/>
+      <w:lvlJc w:val="left"/>
+      <w:pPr>
+        <w:ind w:left="720" w:hanging="360"/>
+      </w:pPr>
+      <w:rPr>
+        <w:rFonts w:hint="default"/>
+        <w:color w:val="FF0000"/>
+      </w:rPr>
+    </w:lvl>
+    <w:lvl w:ilvl="1" w:tplc="08160019">
+      <w:start w:val="1"/>
+      <w:numFmt w:val="lowerLetter"/>
+      <w:lvlText w:val="%2."/>
+      <w:lvlJc w:val="left"/>
+      <w:pPr>
+        <w:ind w:left="1440" w:hanging="360"/>
+      </w:pPr>
+    </w:lvl>
+    <w:lvl w:ilvl="2" w:tplc="0816001B" w:tentative="1">
+      <w:start w:val="1"/>
+      <w:numFmt w:val="lowerRoman"/>
+      <w:lvlText w:val="%3."/>
+      <w:lvlJc w:val="right"/>
+      <w:pPr>
+        <w:ind w:left="2160" w:hanging="180"/>
+      </w:pPr>
+    </w:lvl>
+    <w:lvl w:ilvl="3" w:tplc="0816000F" w:tentative="1">
+      <w:start w:val="1"/>
+      <w:numFmt w:val="decimal"/>
+      <w:lvlText w:val="%4."/>
+      <w:lvlJc w:val="left"/>
+      <w:pPr>
+        <w:ind w:left="2880" w:hanging="360"/>
+      </w:pPr>
+    </w:lvl>
+    <w:lvl w:ilvl="4" w:tplc="08160019" w:tentative="1">
+      <w:start w:val="1"/>
+      <w:numFmt w:val="lowerLetter"/>
+      <w:lvlText w:val="%5."/>
+      <w:lvlJc w:val="left"/>
+      <w:pPr>
+        <w:ind w:left="3600" w:hanging="360"/>
+      </w:pPr>
+    </w:lvl>
+    <w:lvl w:ilvl="5" w:tplc="0816001B" w:tentative="1">
+      <w:start w:val="1"/>
+      <w:numFmt w:val="lowerRoman"/>
+      <w:lvlText w:val="%6."/>
+      <w:lvlJc w:val="right"/>
+      <w:pPr>
+        <w:ind w:left="4320" w:hanging="180"/>
+      </w:pPr>
+    </w:lvl>
+    <w:lvl w:ilvl="6" w:tplc="0816000F" w:tentative="1">
+      <w:start w:val="1"/>
+      <w:numFmt w:val="decimal"/>
+      <w:lvlText w:val="%7."/>
+      <w:lvlJc w:val="left"/>
+      <w:pPr>
+        <w:ind w:left="5040" w:hanging="360"/>
+      </w:pPr>
+    </w:lvl>
+    <w:lvl w:ilvl="7" w:tplc="08160019" w:tentative="1">
+      <w:start w:val="1"/>
+      <w:numFmt w:val="lowerLetter"/>
+      <w:lvlText w:val="%8."/>
+      <w:lvlJc w:val="left"/>
+      <w:pPr>
+        <w:ind w:left="5760" w:hanging="360"/>
+      </w:pPr>
+    </w:lvl>
+    <w:lvl w:ilvl="8" w:tplc="0816001B" w:tentative="1">
+      <w:start w:val="1"/>
+      <w:numFmt w:val="lowerRoman"/>
+      <w:lvlText w:val="%9."/>
+      <w:lvlJc w:val="right"/>
+      <w:pPr>
+        <w:ind w:left="6480" w:hanging="180"/>
+      </w:pPr>
+    </w:lvl>
+  </w:abstractNum>
+  <w:abstractNum w:abstractNumId="4">
+    <w:nsid w:val="175B453C"/>
+    <w:multiLevelType w:val="hybridMultilevel"/>
+    <w:tmpl w:val="5F20E968"/>
+    <w:lvl w:ilvl="0" w:tplc="AAEEFFEA">
+      <w:start w:val="1"/>
+      <w:numFmt w:val="decimal"/>
+      <w:lvlText w:val="%1)"/>
+      <w:lvlJc w:val="left"/>
+      <w:pPr>
+        <w:ind w:left="644" w:hanging="360"/>
+      </w:pPr>
+      <w:rPr>
+        <w:rFonts w:hint="default"/>
+      </w:rPr>
+    </w:lvl>
+    <w:lvl w:ilvl="1" w:tplc="08160019" w:tentative="1">
+      <w:start w:val="1"/>
+      <w:numFmt w:val="lowerLetter"/>
+      <w:lvlText w:val="%2."/>
+      <w:lvlJc w:val="left"/>
+      <w:pPr>
+        <w:ind w:left="1364" w:hanging="360"/>
+      </w:pPr>
+    </w:lvl>
+    <w:lvl w:ilvl="2" w:tplc="0816001B" w:tentative="1">
+      <w:start w:val="1"/>
+      <w:numFmt w:val="lowerRoman"/>
+      <w:lvlText w:val="%3."/>
+      <w:lvlJc w:val="right"/>
+      <w:pPr>
+        <w:ind w:left="2084" w:hanging="180"/>
+      </w:pPr>
+    </w:lvl>
+    <w:lvl w:ilvl="3" w:tplc="0816000F" w:tentative="1">
+      <w:start w:val="1"/>
+      <w:numFmt w:val="decimal"/>
+      <w:lvlText w:val="%4."/>
+      <w:lvlJc w:val="left"/>
+      <w:pPr>
+        <w:ind w:left="2804" w:hanging="360"/>
+      </w:pPr>
+    </w:lvl>
+    <w:lvl w:ilvl="4" w:tplc="08160019" w:tentative="1">
+      <w:start w:val="1"/>
+      <w:numFmt w:val="lowerLetter"/>
+      <w:lvlText w:val="%5."/>
+      <w:lvlJc w:val="left"/>
+      <w:pPr>
+        <w:ind w:left="3524" w:hanging="360"/>
+      </w:pPr>
+    </w:lvl>
+    <w:lvl w:ilvl="5" w:tplc="0816001B" w:tentative="1">
+      <w:start w:val="1"/>
+      <w:numFmt w:val="lowerRoman"/>
+      <w:lvlText w:val="%6."/>
+      <w:lvlJc w:val="right"/>
+      <w:pPr>
+        <w:ind w:left="4244" w:hanging="180"/>
+      </w:pPr>
+    </w:lvl>
+    <w:lvl w:ilvl="6" w:tplc="0816000F" w:tentative="1">
+      <w:start w:val="1"/>
+      <w:numFmt w:val="decimal"/>
+      <w:lvlText w:val="%7."/>
+      <w:lvlJc w:val="left"/>
+      <w:pPr>
+        <w:ind w:left="4964" w:hanging="360"/>
+      </w:pPr>
+    </w:lvl>
+    <w:lvl w:ilvl="7" w:tplc="08160019" w:tentative="1">
+      <w:start w:val="1"/>
+      <w:numFmt w:val="lowerLetter"/>
+      <w:lvlText w:val="%8."/>
+      <w:lvlJc w:val="left"/>
+      <w:pPr>
+        <w:ind w:left="5684" w:hanging="360"/>
+      </w:pPr>
+    </w:lvl>
+    <w:lvl w:ilvl="8" w:tplc="0816001B" w:tentative="1">
+      <w:start w:val="1"/>
+      <w:numFmt w:val="lowerRoman"/>
+      <w:lvlText w:val="%9."/>
+      <w:lvlJc w:val="right"/>
+      <w:pPr>
+        <w:ind w:left="6404" w:hanging="180"/>
+      </w:pPr>
+    </w:lvl>
+  </w:abstractNum>
+  <w:abstractNum w:abstractNumId="5">
+    <w:nsid w:val="1A8E7FE8"/>
+    <w:multiLevelType w:val="hybridMultilevel"/>
+    <w:tmpl w:val="88CA4690"/>
+    <w:lvl w:ilvl="0" w:tplc="9022CFCE">
+      <w:start w:val="1"/>
+      <w:numFmt w:val="decimal"/>
+      <w:lvlText w:val="%1)"/>
+      <w:lvlJc w:val="left"/>
+      <w:pPr>
+        <w:ind w:left="644" w:hanging="360"/>
+      </w:pPr>
+      <w:rPr>
+        <w:rFonts w:hint="default"/>
+        <w:color w:val="FF0000"/>
+      </w:rPr>
+    </w:lvl>
+    <w:lvl w:ilvl="1" w:tplc="08160019" w:tentative="1">
+      <w:start w:val="1"/>
+      <w:numFmt w:val="lowerLetter"/>
+      <w:lvlText w:val="%2."/>
+      <w:lvlJc w:val="left"/>
+      <w:pPr>
+        <w:ind w:left="1364" w:hanging="360"/>
+      </w:pPr>
+    </w:lvl>
+    <w:lvl w:ilvl="2" w:tplc="0816001B" w:tentative="1">
+      <w:start w:val="1"/>
+      <w:numFmt w:val="lowerRoman"/>
+      <w:lvlText w:val="%3."/>
+      <w:lvlJc w:val="right"/>
+      <w:pPr>
+        <w:ind w:left="2084" w:hanging="180"/>
+      </w:pPr>
+    </w:lvl>
+    <w:lvl w:ilvl="3" w:tplc="0816000F" w:tentative="1">
+      <w:start w:val="1"/>
+      <w:numFmt w:val="decimal"/>
+      <w:lvlText w:val="%4."/>
+      <w:lvlJc w:val="left"/>
+      <w:pPr>
+        <w:ind w:left="2804" w:hanging="360"/>
+      </w:pPr>
+    </w:lvl>
+    <w:lvl w:ilvl="4" w:tplc="08160019" w:tentative="1">
+      <w:start w:val="1"/>
+      <w:numFmt w:val="lowerLetter"/>
+      <w:lvlText w:val="%5."/>
+      <w:lvlJc w:val="left"/>
+      <w:pPr>
+        <w:ind w:left="3524" w:hanging="360"/>
+      </w:pPr>
+    </w:lvl>
+    <w:lvl w:ilvl="5" w:tplc="0816001B" w:tentative="1">
+      <w:start w:val="1"/>
+      <w:numFmt w:val="lowerRoman"/>
+      <w:lvlText w:val="%6."/>
+      <w:lvlJc w:val="right"/>
+      <w:pPr>
+        <w:ind w:left="4244" w:hanging="180"/>
+      </w:pPr>
+    </w:lvl>
+    <w:lvl w:ilvl="6" w:tplc="0816000F" w:tentative="1">
+      <w:start w:val="1"/>
+      <w:numFmt w:val="decimal"/>
+      <w:lvlText w:val="%7."/>
+      <w:lvlJc w:val="left"/>
+      <w:pPr>
+        <w:ind w:left="4964" w:hanging="360"/>
+      </w:pPr>
+    </w:lvl>
+    <w:lvl w:ilvl="7" w:tplc="08160019" w:tentative="1">
+      <w:start w:val="1"/>
+      <w:numFmt w:val="lowerLetter"/>
+      <w:lvlText w:val="%8."/>
+      <w:lvlJc w:val="left"/>
+      <w:pPr>
+        <w:ind w:left="5684" w:hanging="360"/>
+      </w:pPr>
+    </w:lvl>
+    <w:lvl w:ilvl="8" w:tplc="0816001B" w:tentative="1">
+      <w:start w:val="1"/>
+      <w:numFmt w:val="lowerRoman"/>
+      <w:lvlText w:val="%9."/>
+      <w:lvlJc w:val="right"/>
+      <w:pPr>
+        <w:ind w:left="6404" w:hanging="180"/>
+      </w:pPr>
+    </w:lvl>
+  </w:abstractNum>
+  <w:abstractNum w:abstractNumId="6">
     <w:nsid w:val="2A8A1AA2"/>
     <w:multiLevelType w:val="hybridMultilevel"/>
     <w:tmpl w:val="DBD04776"/>
@@ -2396,14 +3732,856 @@
       </w:rPr>
     </w:lvl>
   </w:abstractNum>
+  <w:abstractNum w:abstractNumId="7">
+    <w:nsid w:val="2D556140"/>
+    <w:multiLevelType w:val="hybridMultilevel"/>
+    <w:tmpl w:val="FC0AD738"/>
+    <w:lvl w:ilvl="0" w:tplc="FFF4D53C">
+      <w:start w:val="1"/>
+      <w:numFmt w:val="decimal"/>
+      <w:lvlText w:val="%1)"/>
+      <w:lvlJc w:val="left"/>
+      <w:pPr>
+        <w:ind w:left="644" w:hanging="360"/>
+      </w:pPr>
+      <w:rPr>
+        <w:rFonts w:hint="default"/>
+      </w:rPr>
+    </w:lvl>
+    <w:lvl w:ilvl="1" w:tplc="08160019" w:tentative="1">
+      <w:start w:val="1"/>
+      <w:numFmt w:val="lowerLetter"/>
+      <w:lvlText w:val="%2."/>
+      <w:lvlJc w:val="left"/>
+      <w:pPr>
+        <w:ind w:left="1364" w:hanging="360"/>
+      </w:pPr>
+    </w:lvl>
+    <w:lvl w:ilvl="2" w:tplc="0816001B" w:tentative="1">
+      <w:start w:val="1"/>
+      <w:numFmt w:val="lowerRoman"/>
+      <w:lvlText w:val="%3."/>
+      <w:lvlJc w:val="right"/>
+      <w:pPr>
+        <w:ind w:left="2084" w:hanging="180"/>
+      </w:pPr>
+    </w:lvl>
+    <w:lvl w:ilvl="3" w:tplc="0816000F" w:tentative="1">
+      <w:start w:val="1"/>
+      <w:numFmt w:val="decimal"/>
+      <w:lvlText w:val="%4."/>
+      <w:lvlJc w:val="left"/>
+      <w:pPr>
+        <w:ind w:left="2804" w:hanging="360"/>
+      </w:pPr>
+    </w:lvl>
+    <w:lvl w:ilvl="4" w:tplc="08160019" w:tentative="1">
+      <w:start w:val="1"/>
+      <w:numFmt w:val="lowerLetter"/>
+      <w:lvlText w:val="%5."/>
+      <w:lvlJc w:val="left"/>
+      <w:pPr>
+        <w:ind w:left="3524" w:hanging="360"/>
+      </w:pPr>
+    </w:lvl>
+    <w:lvl w:ilvl="5" w:tplc="0816001B" w:tentative="1">
+      <w:start w:val="1"/>
+      <w:numFmt w:val="lowerRoman"/>
+      <w:lvlText w:val="%6."/>
+      <w:lvlJc w:val="right"/>
+      <w:pPr>
+        <w:ind w:left="4244" w:hanging="180"/>
+      </w:pPr>
+    </w:lvl>
+    <w:lvl w:ilvl="6" w:tplc="0816000F" w:tentative="1">
+      <w:start w:val="1"/>
+      <w:numFmt w:val="decimal"/>
+      <w:lvlText w:val="%7."/>
+      <w:lvlJc w:val="left"/>
+      <w:pPr>
+        <w:ind w:left="4964" w:hanging="360"/>
+      </w:pPr>
+    </w:lvl>
+    <w:lvl w:ilvl="7" w:tplc="08160019" w:tentative="1">
+      <w:start w:val="1"/>
+      <w:numFmt w:val="lowerLetter"/>
+      <w:lvlText w:val="%8."/>
+      <w:lvlJc w:val="left"/>
+      <w:pPr>
+        <w:ind w:left="5684" w:hanging="360"/>
+      </w:pPr>
+    </w:lvl>
+    <w:lvl w:ilvl="8" w:tplc="0816001B" w:tentative="1">
+      <w:start w:val="1"/>
+      <w:numFmt w:val="lowerRoman"/>
+      <w:lvlText w:val="%9."/>
+      <w:lvlJc w:val="right"/>
+      <w:pPr>
+        <w:ind w:left="6404" w:hanging="180"/>
+      </w:pPr>
+    </w:lvl>
+  </w:abstractNum>
+  <w:abstractNum w:abstractNumId="8">
+    <w:nsid w:val="3B1440D8"/>
+    <w:multiLevelType w:val="hybridMultilevel"/>
+    <w:tmpl w:val="5F20E968"/>
+    <w:lvl w:ilvl="0" w:tplc="AAEEFFEA">
+      <w:start w:val="1"/>
+      <w:numFmt w:val="decimal"/>
+      <w:lvlText w:val="%1)"/>
+      <w:lvlJc w:val="left"/>
+      <w:pPr>
+        <w:ind w:left="1065" w:hanging="360"/>
+      </w:pPr>
+      <w:rPr>
+        <w:rFonts w:hint="default"/>
+      </w:rPr>
+    </w:lvl>
+    <w:lvl w:ilvl="1" w:tplc="08160019" w:tentative="1">
+      <w:start w:val="1"/>
+      <w:numFmt w:val="lowerLetter"/>
+      <w:lvlText w:val="%2."/>
+      <w:lvlJc w:val="left"/>
+      <w:pPr>
+        <w:ind w:left="1785" w:hanging="360"/>
+      </w:pPr>
+    </w:lvl>
+    <w:lvl w:ilvl="2" w:tplc="0816001B" w:tentative="1">
+      <w:start w:val="1"/>
+      <w:numFmt w:val="lowerRoman"/>
+      <w:lvlText w:val="%3."/>
+      <w:lvlJc w:val="right"/>
+      <w:pPr>
+        <w:ind w:left="2505" w:hanging="180"/>
+      </w:pPr>
+    </w:lvl>
+    <w:lvl w:ilvl="3" w:tplc="0816000F" w:tentative="1">
+      <w:start w:val="1"/>
+      <w:numFmt w:val="decimal"/>
+      <w:lvlText w:val="%4."/>
+      <w:lvlJc w:val="left"/>
+      <w:pPr>
+        <w:ind w:left="3225" w:hanging="360"/>
+      </w:pPr>
+    </w:lvl>
+    <w:lvl w:ilvl="4" w:tplc="08160019" w:tentative="1">
+      <w:start w:val="1"/>
+      <w:numFmt w:val="lowerLetter"/>
+      <w:lvlText w:val="%5."/>
+      <w:lvlJc w:val="left"/>
+      <w:pPr>
+        <w:ind w:left="3945" w:hanging="360"/>
+      </w:pPr>
+    </w:lvl>
+    <w:lvl w:ilvl="5" w:tplc="0816001B" w:tentative="1">
+      <w:start w:val="1"/>
+      <w:numFmt w:val="lowerRoman"/>
+      <w:lvlText w:val="%6."/>
+      <w:lvlJc w:val="right"/>
+      <w:pPr>
+        <w:ind w:left="4665" w:hanging="180"/>
+      </w:pPr>
+    </w:lvl>
+    <w:lvl w:ilvl="6" w:tplc="0816000F" w:tentative="1">
+      <w:start w:val="1"/>
+      <w:numFmt w:val="decimal"/>
+      <w:lvlText w:val="%7."/>
+      <w:lvlJc w:val="left"/>
+      <w:pPr>
+        <w:ind w:left="5385" w:hanging="360"/>
+      </w:pPr>
+    </w:lvl>
+    <w:lvl w:ilvl="7" w:tplc="08160019" w:tentative="1">
+      <w:start w:val="1"/>
+      <w:numFmt w:val="lowerLetter"/>
+      <w:lvlText w:val="%8."/>
+      <w:lvlJc w:val="left"/>
+      <w:pPr>
+        <w:ind w:left="6105" w:hanging="360"/>
+      </w:pPr>
+    </w:lvl>
+    <w:lvl w:ilvl="8" w:tplc="0816001B" w:tentative="1">
+      <w:start w:val="1"/>
+      <w:numFmt w:val="lowerRoman"/>
+      <w:lvlText w:val="%9."/>
+      <w:lvlJc w:val="right"/>
+      <w:pPr>
+        <w:ind w:left="6825" w:hanging="180"/>
+      </w:pPr>
+    </w:lvl>
+  </w:abstractNum>
+  <w:abstractNum w:abstractNumId="9">
+    <w:nsid w:val="43095FD0"/>
+    <w:multiLevelType w:val="hybridMultilevel"/>
+    <w:tmpl w:val="CE3A0EF8"/>
+    <w:lvl w:ilvl="0" w:tplc="ADEA668E">
+      <w:start w:val="1"/>
+      <w:numFmt w:val="decimal"/>
+      <w:lvlText w:val="%1)"/>
+      <w:lvlJc w:val="left"/>
+      <w:pPr>
+        <w:ind w:left="644" w:hanging="360"/>
+      </w:pPr>
+      <w:rPr>
+        <w:rFonts w:hint="default"/>
+      </w:rPr>
+    </w:lvl>
+    <w:lvl w:ilvl="1" w:tplc="08160019" w:tentative="1">
+      <w:start w:val="1"/>
+      <w:numFmt w:val="lowerLetter"/>
+      <w:lvlText w:val="%2."/>
+      <w:lvlJc w:val="left"/>
+      <w:pPr>
+        <w:ind w:left="1364" w:hanging="360"/>
+      </w:pPr>
+    </w:lvl>
+    <w:lvl w:ilvl="2" w:tplc="0816001B" w:tentative="1">
+      <w:start w:val="1"/>
+      <w:numFmt w:val="lowerRoman"/>
+      <w:lvlText w:val="%3."/>
+      <w:lvlJc w:val="right"/>
+      <w:pPr>
+        <w:ind w:left="2084" w:hanging="180"/>
+      </w:pPr>
+    </w:lvl>
+    <w:lvl w:ilvl="3" w:tplc="0816000F" w:tentative="1">
+      <w:start w:val="1"/>
+      <w:numFmt w:val="decimal"/>
+      <w:lvlText w:val="%4."/>
+      <w:lvlJc w:val="left"/>
+      <w:pPr>
+        <w:ind w:left="2804" w:hanging="360"/>
+      </w:pPr>
+    </w:lvl>
+    <w:lvl w:ilvl="4" w:tplc="08160019" w:tentative="1">
+      <w:start w:val="1"/>
+      <w:numFmt w:val="lowerLetter"/>
+      <w:lvlText w:val="%5."/>
+      <w:lvlJc w:val="left"/>
+      <w:pPr>
+        <w:ind w:left="3524" w:hanging="360"/>
+      </w:pPr>
+    </w:lvl>
+    <w:lvl w:ilvl="5" w:tplc="0816001B" w:tentative="1">
+      <w:start w:val="1"/>
+      <w:numFmt w:val="lowerRoman"/>
+      <w:lvlText w:val="%6."/>
+      <w:lvlJc w:val="right"/>
+      <w:pPr>
+        <w:ind w:left="4244" w:hanging="180"/>
+      </w:pPr>
+    </w:lvl>
+    <w:lvl w:ilvl="6" w:tplc="0816000F" w:tentative="1">
+      <w:start w:val="1"/>
+      <w:numFmt w:val="decimal"/>
+      <w:lvlText w:val="%7."/>
+      <w:lvlJc w:val="left"/>
+      <w:pPr>
+        <w:ind w:left="4964" w:hanging="360"/>
+      </w:pPr>
+    </w:lvl>
+    <w:lvl w:ilvl="7" w:tplc="08160019" w:tentative="1">
+      <w:start w:val="1"/>
+      <w:numFmt w:val="lowerLetter"/>
+      <w:lvlText w:val="%8."/>
+      <w:lvlJc w:val="left"/>
+      <w:pPr>
+        <w:ind w:left="5684" w:hanging="360"/>
+      </w:pPr>
+    </w:lvl>
+    <w:lvl w:ilvl="8" w:tplc="0816001B" w:tentative="1">
+      <w:start w:val="1"/>
+      <w:numFmt w:val="lowerRoman"/>
+      <w:lvlText w:val="%9."/>
+      <w:lvlJc w:val="right"/>
+      <w:pPr>
+        <w:ind w:left="6404" w:hanging="180"/>
+      </w:pPr>
+    </w:lvl>
+  </w:abstractNum>
+  <w:abstractNum w:abstractNumId="10">
+    <w:nsid w:val="451F718A"/>
+    <w:multiLevelType w:val="hybridMultilevel"/>
+    <w:tmpl w:val="B276D9B2"/>
+    <w:lvl w:ilvl="0" w:tplc="D398EBCC">
+      <w:start w:val="1"/>
+      <w:numFmt w:val="decimal"/>
+      <w:lvlText w:val="%1)"/>
+      <w:lvlJc w:val="left"/>
+      <w:pPr>
+        <w:ind w:left="644" w:hanging="360"/>
+      </w:pPr>
+      <w:rPr>
+        <w:rFonts w:hint="default"/>
+      </w:rPr>
+    </w:lvl>
+    <w:lvl w:ilvl="1" w:tplc="08160019" w:tentative="1">
+      <w:start w:val="1"/>
+      <w:numFmt w:val="lowerLetter"/>
+      <w:lvlText w:val="%2."/>
+      <w:lvlJc w:val="left"/>
+      <w:pPr>
+        <w:ind w:left="1364" w:hanging="360"/>
+      </w:pPr>
+    </w:lvl>
+    <w:lvl w:ilvl="2" w:tplc="0816001B" w:tentative="1">
+      <w:start w:val="1"/>
+      <w:numFmt w:val="lowerRoman"/>
+      <w:lvlText w:val="%3."/>
+      <w:lvlJc w:val="right"/>
+      <w:pPr>
+        <w:ind w:left="2084" w:hanging="180"/>
+      </w:pPr>
+    </w:lvl>
+    <w:lvl w:ilvl="3" w:tplc="0816000F" w:tentative="1">
+      <w:start w:val="1"/>
+      <w:numFmt w:val="decimal"/>
+      <w:lvlText w:val="%4."/>
+      <w:lvlJc w:val="left"/>
+      <w:pPr>
+        <w:ind w:left="2804" w:hanging="360"/>
+      </w:pPr>
+    </w:lvl>
+    <w:lvl w:ilvl="4" w:tplc="08160019" w:tentative="1">
+      <w:start w:val="1"/>
+      <w:numFmt w:val="lowerLetter"/>
+      <w:lvlText w:val="%5."/>
+      <w:lvlJc w:val="left"/>
+      <w:pPr>
+        <w:ind w:left="3524" w:hanging="360"/>
+      </w:pPr>
+    </w:lvl>
+    <w:lvl w:ilvl="5" w:tplc="0816001B" w:tentative="1">
+      <w:start w:val="1"/>
+      <w:numFmt w:val="lowerRoman"/>
+      <w:lvlText w:val="%6."/>
+      <w:lvlJc w:val="right"/>
+      <w:pPr>
+        <w:ind w:left="4244" w:hanging="180"/>
+      </w:pPr>
+    </w:lvl>
+    <w:lvl w:ilvl="6" w:tplc="0816000F" w:tentative="1">
+      <w:start w:val="1"/>
+      <w:numFmt w:val="decimal"/>
+      <w:lvlText w:val="%7."/>
+      <w:lvlJc w:val="left"/>
+      <w:pPr>
+        <w:ind w:left="4964" w:hanging="360"/>
+      </w:pPr>
+    </w:lvl>
+    <w:lvl w:ilvl="7" w:tplc="08160019" w:tentative="1">
+      <w:start w:val="1"/>
+      <w:numFmt w:val="lowerLetter"/>
+      <w:lvlText w:val="%8."/>
+      <w:lvlJc w:val="left"/>
+      <w:pPr>
+        <w:ind w:left="5684" w:hanging="360"/>
+      </w:pPr>
+    </w:lvl>
+    <w:lvl w:ilvl="8" w:tplc="0816001B" w:tentative="1">
+      <w:start w:val="1"/>
+      <w:numFmt w:val="lowerRoman"/>
+      <w:lvlText w:val="%9."/>
+      <w:lvlJc w:val="right"/>
+      <w:pPr>
+        <w:ind w:left="6404" w:hanging="180"/>
+      </w:pPr>
+    </w:lvl>
+  </w:abstractNum>
+  <w:abstractNum w:abstractNumId="11">
+    <w:nsid w:val="48371CEA"/>
+    <w:multiLevelType w:val="hybridMultilevel"/>
+    <w:tmpl w:val="894465D8"/>
+    <w:lvl w:ilvl="0" w:tplc="6E48313E">
+      <w:start w:val="1"/>
+      <w:numFmt w:val="decimal"/>
+      <w:lvlText w:val="%1)"/>
+      <w:lvlJc w:val="left"/>
+      <w:pPr>
+        <w:ind w:left="720" w:hanging="360"/>
+      </w:pPr>
+      <w:rPr>
+        <w:rFonts w:hint="default"/>
+        <w:color w:val="FF0000"/>
+      </w:rPr>
+    </w:lvl>
+    <w:lvl w:ilvl="1" w:tplc="08160019" w:tentative="1">
+      <w:start w:val="1"/>
+      <w:numFmt w:val="lowerLetter"/>
+      <w:lvlText w:val="%2."/>
+      <w:lvlJc w:val="left"/>
+      <w:pPr>
+        <w:ind w:left="1440" w:hanging="360"/>
+      </w:pPr>
+    </w:lvl>
+    <w:lvl w:ilvl="2" w:tplc="0816001B" w:tentative="1">
+      <w:start w:val="1"/>
+      <w:numFmt w:val="lowerRoman"/>
+      <w:lvlText w:val="%3."/>
+      <w:lvlJc w:val="right"/>
+      <w:pPr>
+        <w:ind w:left="2160" w:hanging="180"/>
+      </w:pPr>
+    </w:lvl>
+    <w:lvl w:ilvl="3" w:tplc="0816000F" w:tentative="1">
+      <w:start w:val="1"/>
+      <w:numFmt w:val="decimal"/>
+      <w:lvlText w:val="%4."/>
+      <w:lvlJc w:val="left"/>
+      <w:pPr>
+        <w:ind w:left="2880" w:hanging="360"/>
+      </w:pPr>
+    </w:lvl>
+    <w:lvl w:ilvl="4" w:tplc="08160019" w:tentative="1">
+      <w:start w:val="1"/>
+      <w:numFmt w:val="lowerLetter"/>
+      <w:lvlText w:val="%5."/>
+      <w:lvlJc w:val="left"/>
+      <w:pPr>
+        <w:ind w:left="3600" w:hanging="360"/>
+      </w:pPr>
+    </w:lvl>
+    <w:lvl w:ilvl="5" w:tplc="0816001B" w:tentative="1">
+      <w:start w:val="1"/>
+      <w:numFmt w:val="lowerRoman"/>
+      <w:lvlText w:val="%6."/>
+      <w:lvlJc w:val="right"/>
+      <w:pPr>
+        <w:ind w:left="4320" w:hanging="180"/>
+      </w:pPr>
+    </w:lvl>
+    <w:lvl w:ilvl="6" w:tplc="0816000F" w:tentative="1">
+      <w:start w:val="1"/>
+      <w:numFmt w:val="decimal"/>
+      <w:lvlText w:val="%7."/>
+      <w:lvlJc w:val="left"/>
+      <w:pPr>
+        <w:ind w:left="5040" w:hanging="360"/>
+      </w:pPr>
+    </w:lvl>
+    <w:lvl w:ilvl="7" w:tplc="08160019" w:tentative="1">
+      <w:start w:val="1"/>
+      <w:numFmt w:val="lowerLetter"/>
+      <w:lvlText w:val="%8."/>
+      <w:lvlJc w:val="left"/>
+      <w:pPr>
+        <w:ind w:left="5760" w:hanging="360"/>
+      </w:pPr>
+    </w:lvl>
+    <w:lvl w:ilvl="8" w:tplc="0816001B" w:tentative="1">
+      <w:start w:val="1"/>
+      <w:numFmt w:val="lowerRoman"/>
+      <w:lvlText w:val="%9."/>
+      <w:lvlJc w:val="right"/>
+      <w:pPr>
+        <w:ind w:left="6480" w:hanging="180"/>
+      </w:pPr>
+    </w:lvl>
+  </w:abstractNum>
+  <w:abstractNum w:abstractNumId="12">
+    <w:nsid w:val="64BA7E66"/>
+    <w:multiLevelType w:val="hybridMultilevel"/>
+    <w:tmpl w:val="8DF2DE30"/>
+    <w:lvl w:ilvl="0" w:tplc="05084788">
+      <w:start w:val="4"/>
+      <w:numFmt w:val="decimal"/>
+      <w:lvlText w:val="%1)"/>
+      <w:lvlJc w:val="left"/>
+      <w:pPr>
+        <w:ind w:left="644" w:hanging="360"/>
+      </w:pPr>
+      <w:rPr>
+        <w:rFonts w:hint="default"/>
+        <w:u w:val="none"/>
+      </w:rPr>
+    </w:lvl>
+    <w:lvl w:ilvl="1" w:tplc="08160019" w:tentative="1">
+      <w:start w:val="1"/>
+      <w:numFmt w:val="lowerLetter"/>
+      <w:lvlText w:val="%2."/>
+      <w:lvlJc w:val="left"/>
+      <w:pPr>
+        <w:ind w:left="1364" w:hanging="360"/>
+      </w:pPr>
+    </w:lvl>
+    <w:lvl w:ilvl="2" w:tplc="0816001B" w:tentative="1">
+      <w:start w:val="1"/>
+      <w:numFmt w:val="lowerRoman"/>
+      <w:lvlText w:val="%3."/>
+      <w:lvlJc w:val="right"/>
+      <w:pPr>
+        <w:ind w:left="2084" w:hanging="180"/>
+      </w:pPr>
+    </w:lvl>
+    <w:lvl w:ilvl="3" w:tplc="0816000F" w:tentative="1">
+      <w:start w:val="1"/>
+      <w:numFmt w:val="decimal"/>
+      <w:lvlText w:val="%4."/>
+      <w:lvlJc w:val="left"/>
+      <w:pPr>
+        <w:ind w:left="2804" w:hanging="360"/>
+      </w:pPr>
+    </w:lvl>
+    <w:lvl w:ilvl="4" w:tplc="08160019" w:tentative="1">
+      <w:start w:val="1"/>
+      <w:numFmt w:val="lowerLetter"/>
+      <w:lvlText w:val="%5."/>
+      <w:lvlJc w:val="left"/>
+      <w:pPr>
+        <w:ind w:left="3524" w:hanging="360"/>
+      </w:pPr>
+    </w:lvl>
+    <w:lvl w:ilvl="5" w:tplc="0816001B" w:tentative="1">
+      <w:start w:val="1"/>
+      <w:numFmt w:val="lowerRoman"/>
+      <w:lvlText w:val="%6."/>
+      <w:lvlJc w:val="right"/>
+      <w:pPr>
+        <w:ind w:left="4244" w:hanging="180"/>
+      </w:pPr>
+    </w:lvl>
+    <w:lvl w:ilvl="6" w:tplc="0816000F" w:tentative="1">
+      <w:start w:val="1"/>
+      <w:numFmt w:val="decimal"/>
+      <w:lvlText w:val="%7."/>
+      <w:lvlJc w:val="left"/>
+      <w:pPr>
+        <w:ind w:left="4964" w:hanging="360"/>
+      </w:pPr>
+    </w:lvl>
+    <w:lvl w:ilvl="7" w:tplc="08160019" w:tentative="1">
+      <w:start w:val="1"/>
+      <w:numFmt w:val="lowerLetter"/>
+      <w:lvlText w:val="%8."/>
+      <w:lvlJc w:val="left"/>
+      <w:pPr>
+        <w:ind w:left="5684" w:hanging="360"/>
+      </w:pPr>
+    </w:lvl>
+    <w:lvl w:ilvl="8" w:tplc="0816001B" w:tentative="1">
+      <w:start w:val="1"/>
+      <w:numFmt w:val="lowerRoman"/>
+      <w:lvlText w:val="%9."/>
+      <w:lvlJc w:val="right"/>
+      <w:pPr>
+        <w:ind w:left="6404" w:hanging="180"/>
+      </w:pPr>
+    </w:lvl>
+  </w:abstractNum>
+  <w:abstractNum w:abstractNumId="13">
+    <w:nsid w:val="675B6D46"/>
+    <w:multiLevelType w:val="hybridMultilevel"/>
+    <w:tmpl w:val="89DAD118"/>
+    <w:lvl w:ilvl="0" w:tplc="AAEEFFEA">
+      <w:start w:val="4"/>
+      <w:numFmt w:val="decimal"/>
+      <w:lvlText w:val="%1)"/>
+      <w:lvlJc w:val="left"/>
+      <w:pPr>
+        <w:ind w:left="720" w:hanging="360"/>
+      </w:pPr>
+      <w:rPr>
+        <w:rFonts w:hint="default"/>
+      </w:rPr>
+    </w:lvl>
+    <w:lvl w:ilvl="1" w:tplc="08160019" w:tentative="1">
+      <w:start w:val="1"/>
+      <w:numFmt w:val="lowerLetter"/>
+      <w:lvlText w:val="%2."/>
+      <w:lvlJc w:val="left"/>
+      <w:pPr>
+        <w:ind w:left="1440" w:hanging="360"/>
+      </w:pPr>
+    </w:lvl>
+    <w:lvl w:ilvl="2" w:tplc="0816001B" w:tentative="1">
+      <w:start w:val="1"/>
+      <w:numFmt w:val="lowerRoman"/>
+      <w:lvlText w:val="%3."/>
+      <w:lvlJc w:val="right"/>
+      <w:pPr>
+        <w:ind w:left="2160" w:hanging="180"/>
+      </w:pPr>
+    </w:lvl>
+    <w:lvl w:ilvl="3" w:tplc="0816000F" w:tentative="1">
+      <w:start w:val="1"/>
+      <w:numFmt w:val="decimal"/>
+      <w:lvlText w:val="%4."/>
+      <w:lvlJc w:val="left"/>
+      <w:pPr>
+        <w:ind w:left="2880" w:hanging="360"/>
+      </w:pPr>
+    </w:lvl>
+    <w:lvl w:ilvl="4" w:tplc="08160019" w:tentative="1">
+      <w:start w:val="1"/>
+      <w:numFmt w:val="lowerLetter"/>
+      <w:lvlText w:val="%5."/>
+      <w:lvlJc w:val="left"/>
+      <w:pPr>
+        <w:ind w:left="3600" w:hanging="360"/>
+      </w:pPr>
+    </w:lvl>
+    <w:lvl w:ilvl="5" w:tplc="0816001B" w:tentative="1">
+      <w:start w:val="1"/>
+      <w:numFmt w:val="lowerRoman"/>
+      <w:lvlText w:val="%6."/>
+      <w:lvlJc w:val="right"/>
+      <w:pPr>
+        <w:ind w:left="4320" w:hanging="180"/>
+      </w:pPr>
+    </w:lvl>
+    <w:lvl w:ilvl="6" w:tplc="0816000F" w:tentative="1">
+      <w:start w:val="1"/>
+      <w:numFmt w:val="decimal"/>
+      <w:lvlText w:val="%7."/>
+      <w:lvlJc w:val="left"/>
+      <w:pPr>
+        <w:ind w:left="5040" w:hanging="360"/>
+      </w:pPr>
+    </w:lvl>
+    <w:lvl w:ilvl="7" w:tplc="08160019" w:tentative="1">
+      <w:start w:val="1"/>
+      <w:numFmt w:val="lowerLetter"/>
+      <w:lvlText w:val="%8."/>
+      <w:lvlJc w:val="left"/>
+      <w:pPr>
+        <w:ind w:left="5760" w:hanging="360"/>
+      </w:pPr>
+    </w:lvl>
+    <w:lvl w:ilvl="8" w:tplc="0816001B" w:tentative="1">
+      <w:start w:val="1"/>
+      <w:numFmt w:val="lowerRoman"/>
+      <w:lvlText w:val="%9."/>
+      <w:lvlJc w:val="right"/>
+      <w:pPr>
+        <w:ind w:left="6480" w:hanging="180"/>
+      </w:pPr>
+    </w:lvl>
+  </w:abstractNum>
+  <w:abstractNum w:abstractNumId="14">
+    <w:nsid w:val="7BE301D8"/>
+    <w:multiLevelType w:val="hybridMultilevel"/>
+    <w:tmpl w:val="E548864E"/>
+    <w:lvl w:ilvl="0" w:tplc="08160011">
+      <w:start w:val="1"/>
+      <w:numFmt w:val="decimal"/>
+      <w:lvlText w:val="%1)"/>
+      <w:lvlJc w:val="left"/>
+      <w:pPr>
+        <w:ind w:left="720" w:hanging="360"/>
+      </w:pPr>
+      <w:rPr>
+        <w:rFonts w:hint="default"/>
+      </w:rPr>
+    </w:lvl>
+    <w:lvl w:ilvl="1" w:tplc="08160019" w:tentative="1">
+      <w:start w:val="1"/>
+      <w:numFmt w:val="lowerLetter"/>
+      <w:lvlText w:val="%2."/>
+      <w:lvlJc w:val="left"/>
+      <w:pPr>
+        <w:ind w:left="1440" w:hanging="360"/>
+      </w:pPr>
+    </w:lvl>
+    <w:lvl w:ilvl="2" w:tplc="0816001B" w:tentative="1">
+      <w:start w:val="1"/>
+      <w:numFmt w:val="lowerRoman"/>
+      <w:lvlText w:val="%3."/>
+      <w:lvlJc w:val="right"/>
+      <w:pPr>
+        <w:ind w:left="2160" w:hanging="180"/>
+      </w:pPr>
+    </w:lvl>
+    <w:lvl w:ilvl="3" w:tplc="0816000F" w:tentative="1">
+      <w:start w:val="1"/>
+      <w:numFmt w:val="decimal"/>
+      <w:lvlText w:val="%4."/>
+      <w:lvlJc w:val="left"/>
+      <w:pPr>
+        <w:ind w:left="2880" w:hanging="360"/>
+      </w:pPr>
+    </w:lvl>
+    <w:lvl w:ilvl="4" w:tplc="08160019" w:tentative="1">
+      <w:start w:val="1"/>
+      <w:numFmt w:val="lowerLetter"/>
+      <w:lvlText w:val="%5."/>
+      <w:lvlJc w:val="left"/>
+      <w:pPr>
+        <w:ind w:left="3600" w:hanging="360"/>
+      </w:pPr>
+    </w:lvl>
+    <w:lvl w:ilvl="5" w:tplc="0816001B" w:tentative="1">
+      <w:start w:val="1"/>
+      <w:numFmt w:val="lowerRoman"/>
+      <w:lvlText w:val="%6."/>
+      <w:lvlJc w:val="right"/>
+      <w:pPr>
+        <w:ind w:left="4320" w:hanging="180"/>
+      </w:pPr>
+    </w:lvl>
+    <w:lvl w:ilvl="6" w:tplc="0816000F" w:tentative="1">
+      <w:start w:val="1"/>
+      <w:numFmt w:val="decimal"/>
+      <w:lvlText w:val="%7."/>
+      <w:lvlJc w:val="left"/>
+      <w:pPr>
+        <w:ind w:left="5040" w:hanging="360"/>
+      </w:pPr>
+    </w:lvl>
+    <w:lvl w:ilvl="7" w:tplc="08160019" w:tentative="1">
+      <w:start w:val="1"/>
+      <w:numFmt w:val="lowerLetter"/>
+      <w:lvlText w:val="%8."/>
+      <w:lvlJc w:val="left"/>
+      <w:pPr>
+        <w:ind w:left="5760" w:hanging="360"/>
+      </w:pPr>
+    </w:lvl>
+    <w:lvl w:ilvl="8" w:tplc="0816001B" w:tentative="1">
+      <w:start w:val="1"/>
+      <w:numFmt w:val="lowerRoman"/>
+      <w:lvlText w:val="%9."/>
+      <w:lvlJc w:val="right"/>
+      <w:pPr>
+        <w:ind w:left="6480" w:hanging="180"/>
+      </w:pPr>
+    </w:lvl>
+  </w:abstractNum>
+  <w:abstractNum w:abstractNumId="15">
+    <w:nsid w:val="7C6E4C14"/>
+    <w:multiLevelType w:val="hybridMultilevel"/>
+    <w:tmpl w:val="5F20E968"/>
+    <w:lvl w:ilvl="0" w:tplc="AAEEFFEA">
+      <w:start w:val="1"/>
+      <w:numFmt w:val="decimal"/>
+      <w:lvlText w:val="%1)"/>
+      <w:lvlJc w:val="left"/>
+      <w:pPr>
+        <w:ind w:left="1065" w:hanging="360"/>
+      </w:pPr>
+      <w:rPr>
+        <w:rFonts w:hint="default"/>
+      </w:rPr>
+    </w:lvl>
+    <w:lvl w:ilvl="1" w:tplc="08160019" w:tentative="1">
+      <w:start w:val="1"/>
+      <w:numFmt w:val="lowerLetter"/>
+      <w:lvlText w:val="%2."/>
+      <w:lvlJc w:val="left"/>
+      <w:pPr>
+        <w:ind w:left="1785" w:hanging="360"/>
+      </w:pPr>
+    </w:lvl>
+    <w:lvl w:ilvl="2" w:tplc="0816001B" w:tentative="1">
+      <w:start w:val="1"/>
+      <w:numFmt w:val="lowerRoman"/>
+      <w:lvlText w:val="%3."/>
+      <w:lvlJc w:val="right"/>
+      <w:pPr>
+        <w:ind w:left="2505" w:hanging="180"/>
+      </w:pPr>
+    </w:lvl>
+    <w:lvl w:ilvl="3" w:tplc="0816000F" w:tentative="1">
+      <w:start w:val="1"/>
+      <w:numFmt w:val="decimal"/>
+      <w:lvlText w:val="%4."/>
+      <w:lvlJc w:val="left"/>
+      <w:pPr>
+        <w:ind w:left="3225" w:hanging="360"/>
+      </w:pPr>
+    </w:lvl>
+    <w:lvl w:ilvl="4" w:tplc="08160019" w:tentative="1">
+      <w:start w:val="1"/>
+      <w:numFmt w:val="lowerLetter"/>
+      <w:lvlText w:val="%5."/>
+      <w:lvlJc w:val="left"/>
+      <w:pPr>
+        <w:ind w:left="3945" w:hanging="360"/>
+      </w:pPr>
+    </w:lvl>
+    <w:lvl w:ilvl="5" w:tplc="0816001B" w:tentative="1">
+      <w:start w:val="1"/>
+      <w:numFmt w:val="lowerRoman"/>
+      <w:lvlText w:val="%6."/>
+      <w:lvlJc w:val="right"/>
+      <w:pPr>
+        <w:ind w:left="4665" w:hanging="180"/>
+      </w:pPr>
+    </w:lvl>
+    <w:lvl w:ilvl="6" w:tplc="0816000F" w:tentative="1">
+      <w:start w:val="1"/>
+      <w:numFmt w:val="decimal"/>
+      <w:lvlText w:val="%7."/>
+      <w:lvlJc w:val="left"/>
+      <w:pPr>
+        <w:ind w:left="5385" w:hanging="360"/>
+      </w:pPr>
+    </w:lvl>
+    <w:lvl w:ilvl="7" w:tplc="08160019" w:tentative="1">
+      <w:start w:val="1"/>
+      <w:numFmt w:val="lowerLetter"/>
+      <w:lvlText w:val="%8."/>
+      <w:lvlJc w:val="left"/>
+      <w:pPr>
+        <w:ind w:left="6105" w:hanging="360"/>
+      </w:pPr>
+    </w:lvl>
+    <w:lvl w:ilvl="8" w:tplc="0816001B" w:tentative="1">
+      <w:start w:val="1"/>
+      <w:numFmt w:val="lowerRoman"/>
+      <w:lvlText w:val="%9."/>
+      <w:lvlJc w:val="right"/>
+      <w:pPr>
+        <w:ind w:left="6825" w:hanging="180"/>
+      </w:pPr>
+    </w:lvl>
+  </w:abstractNum>
   <w:num w:numId="1">
+    <w:abstractNumId w:val="2"/>
+  </w:num>
+  <w:num w:numId="2">
     <w:abstractNumId w:val="1"/>
   </w:num>
-  <w:num w:numId="2">
+  <w:num w:numId="3">
+    <w:abstractNumId w:val="6"/>
+  </w:num>
+  <w:num w:numId="4">
+    <w:abstractNumId w:val="15"/>
+  </w:num>
+  <w:num w:numId="5">
+    <w:abstractNumId w:val="10"/>
+  </w:num>
+  <w:num w:numId="6">
+    <w:abstractNumId w:val="7"/>
+  </w:num>
+  <w:num w:numId="7">
+    <w:abstractNumId w:val="4"/>
+  </w:num>
+  <w:num w:numId="8">
+    <w:abstractNumId w:val="12"/>
+  </w:num>
+  <w:num w:numId="9">
+    <w:abstractNumId w:val="11"/>
+  </w:num>
+  <w:num w:numId="10">
+    <w:abstractNumId w:val="3"/>
+  </w:num>
+  <w:num w:numId="11">
+    <w:abstractNumId w:val="14"/>
+  </w:num>
+  <w:num w:numId="12">
+    <w:abstractNumId w:val="8"/>
+  </w:num>
+  <w:num w:numId="13">
+    <w:abstractNumId w:val="13"/>
+  </w:num>
+  <w:num w:numId="14">
+    <w:abstractNumId w:val="9"/>
+  </w:num>
+  <w:num w:numId="15">
     <w:abstractNumId w:val="0"/>
   </w:num>
-  <w:num w:numId="3">
-    <w:abstractNumId w:val="2"/>
+  <w:num w:numId="16">
+    <w:abstractNumId w:val="5"/>
   </w:num>
 </w:numbering>
 </file>
@@ -2802,13 +4980,12 @@
     <w:name w:val="Normal"/>
     <w:qFormat/>
   </w:style>
-  <w:style w:type="character" w:default="1" w:styleId="DefaultParagraphFont">
+  <w:style w:type="character" w:default="1" w:styleId="Tipodeletrapredefinidodopargrafo">
     <w:name w:val="Default Paragraph Font"/>
     <w:uiPriority w:val="1"/>
-    <w:semiHidden/>
     <w:unhideWhenUsed/>
   </w:style>
-  <w:style w:type="table" w:default="1" w:styleId="TableNormal">
+  <w:style w:type="table" w:default="1" w:styleId="Tabelanormal">
     <w:name w:val="Normal Table"/>
     <w:uiPriority w:val="99"/>
     <w:semiHidden/>
@@ -2823,13 +5000,13 @@
       </w:tblCellMar>
     </w:tblPr>
   </w:style>
-  <w:style w:type="numbering" w:default="1" w:styleId="NoList">
+  <w:style w:type="numbering" w:default="1" w:styleId="Semlista">
     <w:name w:val="No List"/>
     <w:uiPriority w:val="99"/>
     <w:semiHidden/>
     <w:unhideWhenUsed/>
   </w:style>
-  <w:style w:type="paragraph" w:styleId="ListParagraph">
+  <w:style w:type="paragraph" w:styleId="PargrafodaLista">
     <w:name w:val="List Paragraph"/>
     <w:basedOn w:val="Normal"/>
     <w:uiPriority w:val="34"/>
@@ -2840,7 +5017,7 @@
       <w:contextualSpacing/>
     </w:pPr>
   </w:style>
-  <w:style w:type="paragraph" w:styleId="NoSpacing">
+  <w:style w:type="paragraph" w:styleId="SemEspaamento">
     <w:name w:val="No Spacing"/>
     <w:uiPriority w:val="1"/>
     <w:qFormat/>
@@ -2851,7 +5028,7 @@
   </w:style>
   <w:style w:type="character" w:customStyle="1" w:styleId="sc81">
     <w:name w:val="sc81"/>
-    <w:basedOn w:val="DefaultParagraphFont"/>
+    <w:basedOn w:val="Tipodeletrapredefinidodopargrafo"/>
     <w:rsid w:val="00A338F8"/>
     <w:rPr>
       <w:rFonts w:ascii="Courier New" w:hAnsi="Courier New" w:cs="Courier New" w:hint="default"/>
@@ -2864,7 +5041,7 @@
   </w:style>
   <w:style w:type="character" w:customStyle="1" w:styleId="sc0">
     <w:name w:val="sc0"/>
-    <w:basedOn w:val="DefaultParagraphFont"/>
+    <w:basedOn w:val="Tipodeletrapredefinidodopargrafo"/>
     <w:rsid w:val="00A338F8"/>
     <w:rPr>
       <w:rFonts w:ascii="Courier New" w:hAnsi="Courier New" w:cs="Courier New" w:hint="default"/>
@@ -2875,7 +5052,7 @@
   </w:style>
   <w:style w:type="character" w:customStyle="1" w:styleId="sc6">
     <w:name w:val="sc6"/>
-    <w:basedOn w:val="DefaultParagraphFont"/>
+    <w:basedOn w:val="Tipodeletrapredefinidodopargrafo"/>
     <w:rsid w:val="00A338F8"/>
     <w:rPr>
       <w:rFonts w:ascii="Courier New" w:hAnsi="Courier New" w:cs="Courier New" w:hint="default"/>
@@ -2886,7 +5063,7 @@
   </w:style>
   <w:style w:type="character" w:customStyle="1" w:styleId="sc31">
     <w:name w:val="sc31"/>
-    <w:basedOn w:val="DefaultParagraphFont"/>
+    <w:basedOn w:val="Tipodeletrapredefinidodopargrafo"/>
     <w:rsid w:val="00A338F8"/>
     <w:rPr>
       <w:rFonts w:ascii="Courier New" w:hAnsi="Courier New" w:cs="Courier New" w:hint="default"/>
@@ -2897,7 +5074,7 @@
   </w:style>
   <w:style w:type="character" w:customStyle="1" w:styleId="sc101">
     <w:name w:val="sc101"/>
-    <w:basedOn w:val="DefaultParagraphFont"/>
+    <w:basedOn w:val="Tipodeletrapredefinidodopargrafo"/>
     <w:rsid w:val="00A338F8"/>
     <w:rPr>
       <w:rFonts w:ascii="Courier New" w:hAnsi="Courier New" w:cs="Courier New" w:hint="default"/>
@@ -2910,7 +5087,7 @@
   </w:style>
   <w:style w:type="character" w:customStyle="1" w:styleId="sc51">
     <w:name w:val="sc51"/>
-    <w:basedOn w:val="DefaultParagraphFont"/>
+    <w:basedOn w:val="Tipodeletrapredefinidodopargrafo"/>
     <w:rsid w:val="00A338F8"/>
     <w:rPr>
       <w:rFonts w:ascii="Courier New" w:hAnsi="Courier New" w:cs="Courier New" w:hint="default"/>
@@ -2923,7 +5100,7 @@
   </w:style>
   <w:style w:type="character" w:customStyle="1" w:styleId="sc91">
     <w:name w:val="sc91"/>
-    <w:basedOn w:val="DefaultParagraphFont"/>
+    <w:basedOn w:val="Tipodeletrapredefinidodopargrafo"/>
     <w:rsid w:val="00A338F8"/>
     <w:rPr>
       <w:rFonts w:ascii="Courier New" w:hAnsi="Courier New" w:cs="Courier New" w:hint="default"/>
@@ -2932,9 +5109,9 @@
       <w:szCs w:val="20"/>
     </w:rPr>
   </w:style>
-  <w:style w:type="character" w:styleId="PlaceholderText">
+  <w:style w:type="character" w:styleId="TextodoMarcadordePosio">
     <w:name w:val="Placeholder Text"/>
-    <w:basedOn w:val="DefaultParagraphFont"/>
+    <w:basedOn w:val="Tipodeletrapredefinidodopargrafo"/>
     <w:uiPriority w:val="99"/>
     <w:semiHidden/>
     <w:rsid w:val="00650E83"/>
@@ -2942,11 +5119,11 @@
       <w:color w:val="808080"/>
     </w:rPr>
   </w:style>
-  <w:style w:type="paragraph" w:styleId="Title">
+  <w:style w:type="paragraph" w:styleId="Ttulo">
     <w:name w:val="Title"/>
     <w:basedOn w:val="Normal"/>
     <w:next w:val="Normal"/>
-    <w:link w:val="TitleChar"/>
+    <w:link w:val="TtuloCarter"/>
     <w:uiPriority w:val="10"/>
     <w:qFormat/>
     <w:rsid w:val="006623CE"/>
@@ -2962,10 +5139,10 @@
       <w:szCs w:val="56"/>
     </w:rPr>
   </w:style>
-  <w:style w:type="character" w:customStyle="1" w:styleId="TitleChar">
-    <w:name w:val="Title Char"/>
-    <w:basedOn w:val="DefaultParagraphFont"/>
-    <w:link w:val="Title"/>
+  <w:style w:type="character" w:customStyle="1" w:styleId="TtuloCarter">
+    <w:name w:val="Título Caráter"/>
+    <w:basedOn w:val="Tipodeletrapredefinidodopargrafo"/>
+    <w:link w:val="Ttulo"/>
     <w:uiPriority w:val="10"/>
     <w:rsid w:val="006623CE"/>
     <w:rPr>
@@ -2974,6 +5151,17 @@
       <w:kern w:val="28"/>
       <w:sz w:val="56"/>
       <w:szCs w:val="56"/>
+    </w:rPr>
+  </w:style>
+  <w:style w:type="character" w:styleId="Hiperligao">
+    <w:name w:val="Hyperlink"/>
+    <w:basedOn w:val="Tipodeletrapredefinidodopargrafo"/>
+    <w:uiPriority w:val="99"/>
+    <w:unhideWhenUsed/>
+    <w:rsid w:val="00272C61"/>
+    <w:rPr>
+      <w:color w:val="0563C1" w:themeColor="hyperlink"/>
+      <w:u w:val="single"/>
     </w:rPr>
   </w:style>
 </w:styles>

</xml_diff>

<commit_message>
ligeira correção no texto das operações compostas
</commit_message>
<xml_diff>
--- a/lab3/relatório/relatorio-rascunho.docx
+++ b/lab3/relatório/relatorio-rascunho.docx
@@ -27,19 +27,11 @@
           <w:color w:val="FF0000"/>
         </w:rPr>
       </w:pPr>
-      <w:proofErr w:type="gramStart"/>
       <w:r>
         <w:rPr>
           <w:color w:val="FF0000"/>
         </w:rPr>
-        <w:t>colocar</w:t>
-      </w:r>
-      <w:proofErr w:type="gramEnd"/>
-      <w:r>
-        <w:rPr>
-          <w:color w:val="FF0000"/>
-        </w:rPr>
-        <w:t xml:space="preserve"> ima</w:t>
+        <w:t>colocar ima</w:t>
       </w:r>
       <w:r>
         <w:rPr>
@@ -59,28 +51,12 @@
           <w:color w:val="FF0000"/>
         </w:rPr>
       </w:pPr>
-      <w:proofErr w:type="gramStart"/>
       <w:r>
         <w:rPr>
           <w:color w:val="FF0000"/>
         </w:rPr>
-        <w:t>escrever</w:t>
-      </w:r>
-      <w:proofErr w:type="gramEnd"/>
-      <w:r>
-        <w:rPr>
-          <w:color w:val="FF0000"/>
-        </w:rPr>
-        <w:t xml:space="preserve"> o nome dos registos </w:t>
-      </w:r>
-      <w:proofErr w:type="spellStart"/>
-      <w:r>
-        <w:rPr>
-          <w:color w:val="FF0000"/>
-        </w:rPr>
-        <w:t>correctamente</w:t>
-      </w:r>
-      <w:proofErr w:type="spellEnd"/>
+        <w:t>escrever o nome dos registos correctamente</w:t>
+      </w:r>
     </w:p>
     <w:p>
       <w:pPr>
@@ -93,27 +69,17 @@
           <w:color w:val="FF0000"/>
         </w:rPr>
       </w:pPr>
-      <w:proofErr w:type="gramStart"/>
       <w:r>
         <w:rPr>
           <w:color w:val="FF0000"/>
         </w:rPr>
         <w:t>ex</w:t>
       </w:r>
-      <w:bookmarkStart w:id="0" w:name="_GoBack"/>
-      <w:bookmarkEnd w:id="0"/>
       <w:r>
         <w:rPr>
           <w:color w:val="FF0000"/>
         </w:rPr>
-        <w:t>plicar</w:t>
-      </w:r>
-      <w:proofErr w:type="gramEnd"/>
-      <w:r>
-        <w:rPr>
-          <w:color w:val="FF0000"/>
-        </w:rPr>
-        <w:t xml:space="preserve"> melhor a unidade de controlo</w:t>
+        <w:t>plicar melhor a unidade de controlo</w:t>
       </w:r>
     </w:p>
     <w:p>
@@ -127,19 +93,11 @@
           <w:color w:val="FF0000"/>
         </w:rPr>
       </w:pPr>
-      <w:proofErr w:type="gramStart"/>
       <w:r>
         <w:rPr>
           <w:color w:val="FF0000"/>
         </w:rPr>
-        <w:t>explicar</w:t>
-      </w:r>
-      <w:proofErr w:type="gramEnd"/>
-      <w:r>
-        <w:rPr>
-          <w:color w:val="FF0000"/>
-        </w:rPr>
-        <w:t xml:space="preserve"> a comunicação com o computador</w:t>
+        <w:t>explicar a comunicação com o computador</w:t>
       </w:r>
     </w:p>
     <w:p>
@@ -171,19 +129,11 @@
           <w:color w:val="FF0000"/>
         </w:rPr>
       </w:pPr>
-      <w:proofErr w:type="gramStart"/>
       <w:r>
         <w:rPr>
           <w:color w:val="FF0000"/>
         </w:rPr>
-        <w:t>rever</w:t>
-      </w:r>
-      <w:proofErr w:type="gramEnd"/>
-      <w:r>
-        <w:rPr>
-          <w:color w:val="FF0000"/>
-        </w:rPr>
-        <w:t xml:space="preserve"> o texto e pô-lo mais bonito</w:t>
+        <w:t>rever o texto e pô-lo mais bonito</w:t>
       </w:r>
     </w:p>
     <w:p>
@@ -195,19 +145,11 @@
           <w:u w:val="single"/>
         </w:rPr>
       </w:pPr>
-      <w:proofErr w:type="gramStart"/>
       <w:r>
         <w:rPr>
           <w:color w:val="FF0000"/>
         </w:rPr>
-        <w:t>talvez</w:t>
-      </w:r>
-      <w:proofErr w:type="gramEnd"/>
-      <w:r>
-        <w:rPr>
-          <w:color w:val="FF0000"/>
-        </w:rPr>
-        <w:t xml:space="preserve"> mais coisas mas agora não me lembro</w:t>
+        <w:t>talvez mais coisas mas agora não me lembro</w:t>
       </w:r>
     </w:p>
     <w:p>
@@ -382,35 +324,14 @@
         <w:t xml:space="preserve"> duas</w:t>
       </w:r>
       <w:r>
-        <w:t xml:space="preserve"> operações distinguem-se pelo valor do </w:t>
-      </w:r>
-      <w:proofErr w:type="gramStart"/>
-      <w:r>
-        <w:t>pixel</w:t>
-      </w:r>
-      <w:proofErr w:type="gramEnd"/>
-      <w:r>
-        <w:t xml:space="preserve"> que têm em consideração, a dilatação considera os pixéis com valor 1 e a erosão tem em conta os pixéis com valor 0. Cada uma destas operações percorre todos os pixéis da imagem original avaliando uma sub-imagem com dimensões 3x3 bits com centro no </w:t>
-      </w:r>
-      <w:proofErr w:type="gramStart"/>
-      <w:r>
-        <w:t>pixel</w:t>
-      </w:r>
-      <w:proofErr w:type="gramEnd"/>
-      <w:r>
-        <w:t xml:space="preserve"> a ser </w:t>
+        <w:t xml:space="preserve"> operações distinguem-se pelo valor do pixel que têm em consideração, a dilatação considera os pixéis com valor 1 e a erosão tem em conta os pixéis com valor 0. Cada uma destas operações percorre todos os pixéis da imagem original avaliando uma sub-imagem com dimensões 3x3 bits com centro no pixel a ser </w:t>
       </w:r>
       <w:r>
         <w:t>processado</w:t>
       </w:r>
       <w:r>
-        <w:t xml:space="preserve">. No caso de uma dilatação, o </w:t>
-      </w:r>
-      <w:proofErr w:type="gramStart"/>
-      <w:r>
-        <w:t>pixel</w:t>
-      </w:r>
-      <w:proofErr w:type="gramEnd"/>
+        <w:t>. No caso de uma dilatação, o pixel</w:t>
+      </w:r>
       <w:r>
         <w:t xml:space="preserve"> central</w:t>
       </w:r>
@@ -465,7 +386,6 @@
           <w:lang w:val="en-US" w:eastAsia="pt-PT"/>
         </w:rPr>
       </w:pPr>
-      <w:proofErr w:type="gramStart"/>
       <w:r>
         <w:rPr>
           <w:rFonts w:ascii="Courier New" w:eastAsia="Times New Roman" w:hAnsi="Courier New" w:cs="Courier New"/>
@@ -478,7 +398,6 @@
         </w:rPr>
         <w:t>for</w:t>
       </w:r>
-      <w:proofErr w:type="gramEnd"/>
       <w:r>
         <w:rPr>
           <w:rFonts w:ascii="Courier New" w:eastAsia="Times New Roman" w:hAnsi="Courier New" w:cs="Courier New"/>
@@ -586,7 +505,6 @@
         </w:rPr>
         <w:t xml:space="preserve">    </w:t>
       </w:r>
-      <w:proofErr w:type="gramStart"/>
       <w:r>
         <w:rPr>
           <w:rFonts w:ascii="Courier New" w:eastAsia="Times New Roman" w:hAnsi="Courier New" w:cs="Courier New"/>
@@ -599,7 +517,6 @@
         </w:rPr>
         <w:t>for</w:t>
       </w:r>
-      <w:proofErr w:type="gramEnd"/>
       <w:r>
         <w:rPr>
           <w:rFonts w:ascii="Courier New" w:eastAsia="Times New Roman" w:hAnsi="Courier New" w:cs="Courier New"/>
@@ -707,7 +624,6 @@
         </w:rPr>
         <w:t xml:space="preserve">        </w:t>
       </w:r>
-      <w:proofErr w:type="gramStart"/>
       <w:r>
         <w:rPr>
           <w:rFonts w:ascii="Courier New" w:eastAsia="Times New Roman" w:hAnsi="Courier New" w:cs="Courier New"/>
@@ -720,7 +636,6 @@
         </w:rPr>
         <w:t>image(</w:t>
       </w:r>
-      <w:proofErr w:type="gramEnd"/>
       <w:r>
         <w:rPr>
           <w:rFonts w:ascii="Courier New" w:eastAsia="Times New Roman" w:hAnsi="Courier New" w:cs="Courier New"/>
@@ -1039,7 +954,6 @@
           <w:lang w:val="en-US" w:eastAsia="pt-PT"/>
         </w:rPr>
       </w:pPr>
-      <w:proofErr w:type="gramStart"/>
       <w:r>
         <w:rPr>
           <w:rFonts w:ascii="Courier New" w:eastAsia="Times New Roman" w:hAnsi="Courier New" w:cs="Courier New"/>
@@ -1050,7 +964,6 @@
         </w:rPr>
         <w:t>or</w:t>
       </w:r>
-      <w:proofErr w:type="gramEnd"/>
       <w:r>
         <w:rPr>
           <w:rFonts w:ascii="Courier New" w:eastAsia="Times New Roman" w:hAnsi="Courier New" w:cs="Courier New"/>
@@ -1293,7 +1206,6 @@
           <w:lang w:val="en-US" w:eastAsia="pt-PT"/>
         </w:rPr>
       </w:pPr>
-      <w:proofErr w:type="gramStart"/>
       <w:r>
         <w:rPr>
           <w:rFonts w:ascii="Courier New" w:eastAsia="Times New Roman" w:hAnsi="Courier New" w:cs="Courier New"/>
@@ -1304,7 +1216,6 @@
         </w:rPr>
         <w:t>or</w:t>
       </w:r>
-      <w:proofErr w:type="gramEnd"/>
       <w:r>
         <w:rPr>
           <w:rFonts w:ascii="Courier New" w:eastAsia="Times New Roman" w:hAnsi="Courier New" w:cs="Courier New"/>
@@ -1493,7 +1404,6 @@
           <w:lang w:val="en-US" w:eastAsia="pt-PT"/>
         </w:rPr>
       </w:pPr>
-      <w:proofErr w:type="gramStart"/>
       <w:r>
         <w:rPr>
           <w:rFonts w:ascii="Courier New" w:eastAsia="Times New Roman" w:hAnsi="Courier New" w:cs="Courier New"/>
@@ -1504,7 +1414,6 @@
         </w:rPr>
         <w:t>or</w:t>
       </w:r>
-      <w:proofErr w:type="gramEnd"/>
       <w:r>
         <w:rPr>
           <w:rFonts w:ascii="Courier New" w:eastAsia="Times New Roman" w:hAnsi="Courier New" w:cs="Courier New"/>
@@ -1747,7 +1656,6 @@
           <w:lang w:val="en-US" w:eastAsia="pt-PT"/>
         </w:rPr>
       </w:pPr>
-      <w:proofErr w:type="gramStart"/>
       <w:r>
         <w:rPr>
           <w:rFonts w:ascii="Courier New" w:eastAsia="Times New Roman" w:hAnsi="Courier New" w:cs="Courier New"/>
@@ -1758,7 +1666,6 @@
         </w:rPr>
         <w:t>or</w:t>
       </w:r>
-      <w:proofErr w:type="gramEnd"/>
       <w:r>
         <w:rPr>
           <w:rFonts w:ascii="Courier New" w:eastAsia="Times New Roman" w:hAnsi="Courier New" w:cs="Courier New"/>
@@ -1892,7 +1799,6 @@
         </w:rPr>
         <w:t xml:space="preserve">    </w:t>
       </w:r>
-      <w:proofErr w:type="gramStart"/>
       <w:r>
         <w:rPr>
           <w:rFonts w:ascii="Courier New" w:eastAsia="Times New Roman" w:hAnsi="Courier New" w:cs="Courier New"/>
@@ -1905,7 +1811,6 @@
         </w:rPr>
         <w:t>end</w:t>
       </w:r>
-      <w:proofErr w:type="gramEnd"/>
       <w:r>
         <w:rPr>
           <w:rFonts w:ascii="Courier New" w:eastAsia="Times New Roman" w:hAnsi="Courier New" w:cs="Courier New"/>
@@ -1952,8 +1857,6 @@
           <w:lang w:eastAsia="pt-PT"/>
         </w:rPr>
       </w:pPr>
-      <w:proofErr w:type="spellStart"/>
-      <w:proofErr w:type="gramStart"/>
       <w:r>
         <w:rPr>
           <w:rFonts w:ascii="Courier New" w:eastAsia="Times New Roman" w:hAnsi="Courier New" w:cs="Courier New"/>
@@ -1966,8 +1869,6 @@
         </w:rPr>
         <w:t>end</w:t>
       </w:r>
-      <w:proofErr w:type="spellEnd"/>
-      <w:proofErr w:type="gramEnd"/>
       <w:r>
         <w:rPr>
           <w:rFonts w:ascii="Courier New" w:eastAsia="Times New Roman" w:hAnsi="Courier New" w:cs="Courier New"/>
@@ -2361,7 +2262,6 @@
                 <w:lang w:eastAsia="pt-PT"/>
               </w:rPr>
             </w:pPr>
-            <w:proofErr w:type="spellStart"/>
             <w:r>
               <w:rPr>
                 <w:rFonts w:ascii="Calibri" w:eastAsia="Times New Roman" w:hAnsi="Calibri" w:cs="Calibri"/>
@@ -2373,7 +2273,6 @@
               </w:rPr>
               <w:t>Rin</w:t>
             </w:r>
-            <w:proofErr w:type="spellEnd"/>
             <w:r>
               <w:rPr>
                 <w:rFonts w:ascii="Calibri" w:eastAsia="Times New Roman" w:hAnsi="Calibri" w:cs="Calibri"/>
@@ -3621,15 +3520,7 @@
         <w:t>,</w:t>
       </w:r>
       <w:r>
-        <w:t xml:space="preserve"> este é armazenado nos 32 bits menos significativos do registo </w:t>
-      </w:r>
-      <w:proofErr w:type="spellStart"/>
-      <w:r>
-        <w:t>Rin</w:t>
-      </w:r>
-      <w:proofErr w:type="spellEnd"/>
-      <w:r>
-        <w:t xml:space="preserve"> e os conteúdos dos 3 registos anteriores são carregados, pela mesma ordem, para os bits mais significativos do registo </w:t>
+        <w:t xml:space="preserve"> este é armazenado nos 32 bits menos significativos do registo Rin e os conteúdos dos 3 registos anteriores são carregados, pela mesma ordem, para os bits mais significativos do registo </w:t>
       </w:r>
       <w:r>
         <w:t>de 128 bits</w:t>
@@ -3641,13 +3532,8 @@
         <w:t xml:space="preserve">sem que a </w:t>
       </w:r>
       <w:r>
-        <w:t xml:space="preserve">linha armazenada em </w:t>
-      </w:r>
-      <w:proofErr w:type="spellStart"/>
-      <w:r>
-        <w:t>Rin</w:t>
-      </w:r>
-      <w:proofErr w:type="spellEnd"/>
+        <w:t>linha armazenada em Rin</w:t>
+      </w:r>
       <w:r>
         <w:t xml:space="preserve"> seja </w:t>
       </w:r>
@@ -3762,15 +3648,7 @@
         <w:jc w:val="both"/>
       </w:pPr>
       <w:r>
-        <w:t xml:space="preserve">A datapath tem como entrada o registo </w:t>
-      </w:r>
-      <w:proofErr w:type="spellStart"/>
-      <w:r>
-        <w:t>Rin</w:t>
-      </w:r>
-      <w:proofErr w:type="spellEnd"/>
-      <w:r>
-        <w:t xml:space="preserve"> e é responsável pelo processamento propriamente dito da imagem, sendo que este é feito linha a linha da imagem. Tendo isso em conta e u</w:t>
+        <w:t>A datapath tem como entrada o registo Rin e é responsável pelo processamento propriamente dito da imagem, sendo que este é feito linha a linha da imagem. Tendo isso em conta e u</w:t>
       </w:r>
       <w:r>
         <w:t>ma vez que para processar uma linha são necessárias: a linha acima e a linha abaixo da mesma é necessário ter a três linhas disponívei</w:t>
@@ -3812,15 +3690,7 @@
         <w:t>a linha a seguir à linha a ser processada</w:t>
       </w:r>
       <w:r>
-        <w:t xml:space="preserve">. A cada atualização do registo </w:t>
-      </w:r>
-      <w:proofErr w:type="spellStart"/>
-      <w:r>
-        <w:t>Rin</w:t>
-      </w:r>
-      <w:proofErr w:type="spellEnd"/>
-      <w:r>
-        <w:t xml:space="preserve"> a nova linha é carregada para o registo Ri+1 e o conteúdo atual de cada um dos 3 registos é transferido para o registo seguinte. </w:t>
+        <w:t xml:space="preserve">. A cada atualização do registo Rin a nova linha é carregada para o registo Ri+1 e o conteúdo atual de cada um dos 3 registos é transferido para o registo seguinte. </w:t>
       </w:r>
     </w:p>
     <w:p>
@@ -3835,21 +3705,7 @@
         <w:rPr>
           <w:color w:val="FF0000"/>
         </w:rPr>
-        <w:t xml:space="preserve">Imagem com os registos de </w:t>
-      </w:r>
-      <w:proofErr w:type="spellStart"/>
-      <w:r>
-        <w:rPr>
-          <w:color w:val="FF0000"/>
-        </w:rPr>
-        <w:t>shift</w:t>
-      </w:r>
-      <w:proofErr w:type="spellEnd"/>
-      <w:r>
-        <w:rPr>
-          <w:color w:val="FF0000"/>
-        </w:rPr>
-        <w:t xml:space="preserve"> antes da logica</w:t>
+        <w:t>Imagem com os registos de shift antes da logica</w:t>
       </w:r>
       <w:r>
         <w:rPr>
@@ -4658,7 +4514,7 @@
                 </mc:Choice>
                 <mc:Fallback>
                   <w:pict>
-                    <v:shapetype w14:anchorId="7FD5EDE7" id="_x0000_t32" coordsize="21600,21600" o:spt="32" o:oned="t" path="m,l21600,21600e" filled="f">
+                    <v:shapetype w14:anchorId="12B5399C" id="_x0000_t32" coordsize="21600,21600" o:spt="32" o:oned="t" path="m,l21600,21600e" filled="f">
                       <v:path arrowok="t" fillok="f" o:connecttype="none"/>
                       <o:lock v:ext="edit" shapetype="t"/>
                     </v:shapetype>
@@ -4841,7 +4697,6 @@
                                             <w:lang w:eastAsia="pt-PT"/>
                                           </w:rPr>
                                         </w:pPr>
-                                        <w:proofErr w:type="gramStart"/>
                                         <w:r>
                                           <w:rPr>
                                             <w:rFonts w:ascii="Calibri" w:eastAsia="Times New Roman" w:hAnsi="Calibri" w:cs="Calibri"/>
@@ -4850,7 +4705,6 @@
                                           </w:rPr>
                                           <w:t>neutro</w:t>
                                         </w:r>
-                                        <w:proofErr w:type="gramEnd"/>
                                       </w:p>
                                     </w:tc>
                                   </w:tr>
@@ -5347,7 +5201,6 @@
                                       <w:lang w:eastAsia="pt-PT"/>
                                     </w:rPr>
                                   </w:pPr>
-                                  <w:proofErr w:type="gramStart"/>
                                   <w:r>
                                     <w:rPr>
                                       <w:rFonts w:ascii="Calibri" w:eastAsia="Times New Roman" w:hAnsi="Calibri" w:cs="Calibri"/>
@@ -5356,7 +5209,6 @@
                                     </w:rPr>
                                     <w:t>neutro</w:t>
                                   </w:r>
-                                  <w:proofErr w:type="gramEnd"/>
                                 </w:p>
                               </w:tc>
                             </w:tr>
@@ -5786,7 +5638,7 @@
                 </mc:Choice>
                 <mc:Fallback>
                   <w:pict>
-                    <v:shape w14:anchorId="1EBB0B56" id="Conexão reta unidirecional 13" o:spid="_x0000_s1026" type="#_x0000_t32" style="position:absolute;margin-left:-13.15pt;margin-top:71.25pt;width:20.15pt;height:13.25pt;flip:y;z-index:251689984;visibility:visible;mso-wrap-style:square;mso-wrap-distance-left:9pt;mso-wrap-distance-top:0;mso-wrap-distance-right:9pt;mso-wrap-distance-bottom:0;mso-position-horizontal:absolute;mso-position-horizontal-relative:text;mso-position-vertical:absolute;mso-position-vertical-relative:text" o:gfxdata="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" strokecolor="black [3200]" strokeweight=".5pt">
+                    <v:shape w14:anchorId="751D544F" id="Conexão reta unidirecional 13" o:spid="_x0000_s1026" type="#_x0000_t32" style="position:absolute;margin-left:-13.15pt;margin-top:71.25pt;width:20.15pt;height:13.25pt;flip:y;z-index:251689984;visibility:visible;mso-wrap-style:square;mso-wrap-distance-left:9pt;mso-wrap-distance-top:0;mso-wrap-distance-right:9pt;mso-wrap-distance-bottom:0;mso-position-horizontal:absolute;mso-position-horizontal-relative:text;mso-position-vertical:absolute;mso-position-vertical-relative:text" o:gfxdata="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" strokecolor="black [3200]" strokeweight=".5pt">
                       <v:stroke endarrow="block" joinstyle="miter"/>
                     </v:shape>
                   </w:pict>
@@ -7096,7 +6948,7 @@
                 </mc:Choice>
                 <mc:Fallback>
                   <w:pict>
-                    <v:shape w14:anchorId="77B600A4" id="Conexão reta unidirecional 14" o:spid="_x0000_s1026" type="#_x0000_t32" style="position:absolute;margin-left:-11pt;margin-top:54.55pt;width:17.85pt;height:15.5pt;flip:y;z-index:251692032;visibility:visible;mso-wrap-style:square;mso-width-percent:0;mso-height-percent:0;mso-wrap-distance-left:9pt;mso-wrap-distance-top:0;mso-wrap-distance-right:9pt;mso-wrap-distance-bottom:0;mso-position-horizontal:absolute;mso-position-horizontal-relative:text;mso-position-vertical:absolute;mso-position-vertical-relative:text;mso-width-percent:0;mso-height-percent:0;mso-width-relative:margin;mso-height-relative:margin" o:gfxdata="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" strokecolor="black [3200]" strokeweight=".5pt">
+                    <v:shape w14:anchorId="12A76642" id="Conexão reta unidirecional 14" o:spid="_x0000_s1026" type="#_x0000_t32" style="position:absolute;margin-left:-11pt;margin-top:54.55pt;width:17.85pt;height:15.5pt;flip:y;z-index:251692032;visibility:visible;mso-wrap-style:square;mso-width-percent:0;mso-height-percent:0;mso-wrap-distance-left:9pt;mso-wrap-distance-top:0;mso-wrap-distance-right:9pt;mso-wrap-distance-bottom:0;mso-position-horizontal:absolute;mso-position-horizontal-relative:text;mso-position-vertical:absolute;mso-position-vertical-relative:text;mso-width-percent:0;mso-height-percent:0;mso-width-relative:margin;mso-height-relative:margin" o:gfxdata="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" strokecolor="black [3200]" strokeweight=".5pt">
                       <v:stroke endarrow="block" joinstyle="miter"/>
                     </v:shape>
                   </w:pict>
@@ -7168,7 +7020,7 @@
                 </mc:Choice>
                 <mc:Fallback>
                   <w:pict>
-                    <v:shape w14:anchorId="0AE5E5BC" id="Conexão reta unidirecional 15" o:spid="_x0000_s1026" type="#_x0000_t32" style="position:absolute;margin-left:-10.4pt;margin-top:70.1pt;width:17.3pt;height:14.35pt;flip:y;z-index:251693056;visibility:visible;mso-wrap-style:square;mso-width-percent:0;mso-height-percent:0;mso-wrap-distance-left:9pt;mso-wrap-distance-top:0;mso-wrap-distance-right:9pt;mso-wrap-distance-bottom:0;mso-position-horizontal:absolute;mso-position-horizontal-relative:text;mso-position-vertical:absolute;mso-position-vertical-relative:text;mso-width-percent:0;mso-height-percent:0;mso-width-relative:margin;mso-height-relative:margin" o:gfxdata="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" strokecolor="black [3200]" strokeweight=".5pt">
+                    <v:shape w14:anchorId="76D6E179" id="Conexão reta unidirecional 15" o:spid="_x0000_s1026" type="#_x0000_t32" style="position:absolute;margin-left:-10.4pt;margin-top:70.1pt;width:17.3pt;height:14.35pt;flip:y;z-index:251693056;visibility:visible;mso-wrap-style:square;mso-width-percent:0;mso-height-percent:0;mso-wrap-distance-left:9pt;mso-wrap-distance-top:0;mso-wrap-distance-right:9pt;mso-wrap-distance-bottom:0;mso-position-horizontal:absolute;mso-position-horizontal-relative:text;mso-position-vertical:absolute;mso-position-vertical-relative:text;mso-width-percent:0;mso-height-percent:0;mso-width-relative:margin;mso-height-relative:margin" o:gfxdata="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" strokecolor="black [3200]" strokeweight=".5pt">
                       <v:stroke endarrow="block" joinstyle="miter"/>
                     </v:shape>
                   </w:pict>
@@ -8467,7 +8319,7 @@
                 </mc:Choice>
                 <mc:Fallback>
                   <w:pict>
-                    <v:shape w14:anchorId="256577CA" id="Conexão reta unidirecional 17" o:spid="_x0000_s1026" type="#_x0000_t32" style="position:absolute;margin-left:-14.5pt;margin-top:71.1pt;width:20.15pt;height:13.2pt;flip:y;z-index:251696128;visibility:visible;mso-wrap-style:square;mso-wrap-distance-left:9pt;mso-wrap-distance-top:0;mso-wrap-distance-right:9pt;mso-wrap-distance-bottom:0;mso-position-horizontal:absolute;mso-position-horizontal-relative:text;mso-position-vertical:absolute;mso-position-vertical-relative:text" o:gfxdata="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" strokecolor="black [3200]" strokeweight=".5pt">
+                    <v:shape w14:anchorId="39BF1C34" id="Conexão reta unidirecional 17" o:spid="_x0000_s1026" type="#_x0000_t32" style="position:absolute;margin-left:-14.5pt;margin-top:71.1pt;width:20.15pt;height:13.2pt;flip:y;z-index:251696128;visibility:visible;mso-wrap-style:square;mso-wrap-distance-left:9pt;mso-wrap-distance-top:0;mso-wrap-distance-right:9pt;mso-wrap-distance-bottom:0;mso-position-horizontal:absolute;mso-position-horizontal-relative:text;mso-position-vertical:absolute;mso-position-vertical-relative:text" o:gfxdata="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" strokecolor="black [3200]" strokeweight=".5pt">
                       <v:stroke endarrow="block" joinstyle="miter"/>
                     </v:shape>
                   </w:pict>
@@ -8530,7 +8382,7 @@
                 </mc:Choice>
                 <mc:Fallback>
                   <w:pict>
-                    <v:shape w14:anchorId="69D9C69F" id="Conexão reta unidirecional 16" o:spid="_x0000_s1026" type="#_x0000_t32" style="position:absolute;margin-left:-13.9pt;margin-top:56.1pt;width:20.15pt;height:13.25pt;flip:y;z-index:251695104;visibility:visible;mso-wrap-style:square;mso-wrap-distance-left:9pt;mso-wrap-distance-top:0;mso-wrap-distance-right:9pt;mso-wrap-distance-bottom:0;mso-position-horizontal:absolute;mso-position-horizontal-relative:text;mso-position-vertical:absolute;mso-position-vertical-relative:text" o:gfxdata="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" strokecolor="black [3200]" strokeweight=".5pt">
+                    <v:shape w14:anchorId="1B0CC4B5" id="Conexão reta unidirecional 16" o:spid="_x0000_s1026" type="#_x0000_t32" style="position:absolute;margin-left:-13.9pt;margin-top:56.1pt;width:20.15pt;height:13.25pt;flip:y;z-index:251695104;visibility:visible;mso-wrap-style:square;mso-wrap-distance-left:9pt;mso-wrap-distance-top:0;mso-wrap-distance-right:9pt;mso-wrap-distance-bottom:0;mso-position-horizontal:absolute;mso-position-horizontal-relative:text;mso-position-vertical:absolute;mso-position-vertical-relative:text" o:gfxdata="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" strokecolor="black [3200]" strokeweight=".5pt">
                       <v:stroke endarrow="block" joinstyle="miter"/>
                     </v:shape>
                   </w:pict>
@@ -9048,7 +8900,6 @@
                                             <w:lang w:eastAsia="pt-PT"/>
                                           </w:rPr>
                                         </w:pPr>
-                                        <w:proofErr w:type="gramStart"/>
                                         <w:r>
                                           <w:rPr>
                                             <w:rFonts w:ascii="Calibri" w:eastAsia="Times New Roman" w:hAnsi="Calibri" w:cs="Calibri"/>
@@ -9057,7 +8908,6 @@
                                           </w:rPr>
                                           <w:t>neutro</w:t>
                                         </w:r>
-                                        <w:proofErr w:type="gramEnd"/>
                                       </w:p>
                                     </w:tc>
                                   </w:tr>
@@ -9547,7 +9397,6 @@
                                       <w:lang w:eastAsia="pt-PT"/>
                                     </w:rPr>
                                   </w:pPr>
-                                  <w:proofErr w:type="gramStart"/>
                                   <w:r>
                                     <w:rPr>
                                       <w:rFonts w:ascii="Calibri" w:eastAsia="Times New Roman" w:hAnsi="Calibri" w:cs="Calibri"/>
@@ -9556,7 +9405,6 @@
                                     </w:rPr>
                                     <w:t>neutro</w:t>
                                   </w:r>
-                                  <w:proofErr w:type="gramEnd"/>
                                 </w:p>
                               </w:tc>
                             </w:tr>
@@ -9612,40 +9460,18 @@
           <w:color w:val="FF0000"/>
         </w:rPr>
       </w:pPr>
-      <w:proofErr w:type="gramStart"/>
       <w:r>
         <w:rPr>
           <w:color w:val="FF0000"/>
         </w:rPr>
         <w:lastRenderedPageBreak/>
-        <w:t>imagem</w:t>
-      </w:r>
-      <w:proofErr w:type="gramEnd"/>
+        <w:t>imagem com</w:t>
+      </w:r>
       <w:r>
         <w:rPr>
           <w:color w:val="FF0000"/>
         </w:rPr>
-        <w:t xml:space="preserve"> com</w:t>
-      </w:r>
-      <w:r>
-        <w:rPr>
-          <w:color w:val="FF0000"/>
-        </w:rPr>
-        <w:t xml:space="preserve"> o bloco de logica, o multiplexer de seleção da </w:t>
-      </w:r>
-      <w:proofErr w:type="spellStart"/>
-      <w:r>
-        <w:rPr>
-          <w:color w:val="FF0000"/>
-        </w:rPr>
-        <w:t>saida</w:t>
-      </w:r>
-      <w:proofErr w:type="spellEnd"/>
-      <w:r>
-        <w:rPr>
-          <w:color w:val="FF0000"/>
-        </w:rPr>
-        <w:t xml:space="preserve"> e o registo de resultado</w:t>
+        <w:t xml:space="preserve"> o bloco de logica, o multiplexer de seleção da saida e o registo de resultado</w:t>
       </w:r>
     </w:p>
     <w:p>
@@ -9694,36 +9520,14 @@
         <w:rPr>
           <w:color w:val="FF0000"/>
         </w:rPr>
-        <w:t xml:space="preserve">Imagem com o circuito sem a </w:t>
-      </w:r>
-      <w:proofErr w:type="gramStart"/>
+        <w:t>Imagem com o circuito sem a memoria adicional</w:t>
+      </w:r>
       <w:r>
         <w:rPr>
           <w:color w:val="FF0000"/>
         </w:rPr>
-        <w:t>memoria</w:t>
-      </w:r>
-      <w:proofErr w:type="gramEnd"/>
-      <w:r>
-        <w:rPr>
-          <w:color w:val="FF0000"/>
-        </w:rPr>
-        <w:t xml:space="preserve"> adicional</w:t>
-      </w:r>
-      <w:r>
-        <w:rPr>
-          <w:color w:val="FF0000"/>
-        </w:rPr>
-        <w:t xml:space="preserve"> e sem </w:t>
-      </w:r>
-      <w:proofErr w:type="spellStart"/>
-      <w:r>
-        <w:rPr>
-          <w:color w:val="FF0000"/>
-        </w:rPr>
-        <w:t>xor</w:t>
-      </w:r>
-      <w:proofErr w:type="spellEnd"/>
+        <w:t xml:space="preserve"> e sem xor</w:t>
+      </w:r>
     </w:p>
     <w:p>
       <w:pPr>
@@ -9754,15 +9558,7 @@
         <w:t>utra componente do circuito é a Unidade de Controlo,</w:t>
       </w:r>
       <w:r>
-        <w:t xml:space="preserve"> responsável pela gestão de todos </w:t>
-      </w:r>
-      <w:proofErr w:type="gramStart"/>
-      <w:r>
-        <w:t>os</w:t>
-      </w:r>
-      <w:proofErr w:type="gramEnd"/>
-      <w:r>
-        <w:t xml:space="preserve"> recursos utilizados no circuito</w:t>
+        <w:t xml:space="preserve"> responsável pela gestão de todos os recursos utilizados no circuito</w:t>
       </w:r>
       <w:r>
         <w:t>.</w:t>
@@ -9779,28 +9575,12 @@
       <w:r>
         <w:t xml:space="preserve">, o sinal </w:t>
       </w:r>
-      <w:proofErr w:type="spellStart"/>
       <w:r>
         <w:rPr>
           <w:i/>
         </w:rPr>
-        <w:t>write</w:t>
-      </w:r>
-      <w:proofErr w:type="spellEnd"/>
-      <w:r>
-        <w:rPr>
-          <w:i/>
-        </w:rPr>
-        <w:t xml:space="preserve"> </w:t>
-      </w:r>
-      <w:proofErr w:type="spellStart"/>
-      <w:r>
-        <w:rPr>
-          <w:i/>
-        </w:rPr>
-        <w:t>enable</w:t>
-      </w:r>
-      <w:proofErr w:type="spellEnd"/>
+        <w:t>write enable</w:t>
+      </w:r>
       <w:r>
         <w:t xml:space="preserve"> da memória de escrita</w:t>
       </w:r>
@@ -9867,14 +9647,12 @@
       <w:r>
         <w:t xml:space="preserve"> </w:t>
       </w:r>
-      <w:proofErr w:type="spellStart"/>
       <w:r>
         <w:rPr>
           <w:i/>
         </w:rPr>
         <w:t>shift-registers</w:t>
       </w:r>
-      <w:proofErr w:type="spellEnd"/>
       <w:r>
         <w:t xml:space="preserve"> que produzem um atraso de </w:t>
       </w:r>
@@ -9936,21 +9714,7 @@
         <w:rPr>
           <w:color w:val="FF0000"/>
         </w:rPr>
-        <w:t xml:space="preserve">Imagem da </w:t>
-      </w:r>
-      <w:proofErr w:type="gramStart"/>
-      <w:r>
-        <w:rPr>
-          <w:color w:val="FF0000"/>
-        </w:rPr>
-        <w:t>maquina</w:t>
-      </w:r>
-      <w:proofErr w:type="gramEnd"/>
-      <w:r>
-        <w:rPr>
-          <w:color w:val="FF0000"/>
-        </w:rPr>
-        <w:t xml:space="preserve"> de estados de nível 0</w:t>
+        <w:t>Imagem da maquina de estados de nível 0</w:t>
       </w:r>
     </w:p>
     <w:p>
@@ -9999,6 +9763,8 @@
       <w:r>
         <w:t>Fecho</w:t>
       </w:r>
+      <w:bookmarkStart w:id="0" w:name="_GoBack"/>
+      <w:bookmarkEnd w:id="0"/>
     </w:p>
     <w:p>
       <w:pPr>
@@ -10085,7 +9851,13 @@
         <w:t xml:space="preserve"> é necessário </w:t>
       </w:r>
       <w:r>
-        <w:t xml:space="preserve">que o resultado da primeira operação </w:t>
+        <w:rPr>
+          <w:u w:val="single"/>
+        </w:rPr>
+        <w:t>que</w:t>
+      </w:r>
+      <w:r>
+        <w:t xml:space="preserve"> o resultado da primeira operação </w:t>
       </w:r>
       <w:r>
         <w:t xml:space="preserve">seja armazenado para </w:t>
@@ -10121,21 +9893,7 @@
         <w:rPr>
           <w:color w:val="FF0000"/>
         </w:rPr>
-        <w:t xml:space="preserve">basys2 / </w:t>
-      </w:r>
-      <w:proofErr w:type="spellStart"/>
-      <w:r>
-        <w:rPr>
-          <w:color w:val="FF0000"/>
-        </w:rPr>
-        <w:t>spartan</w:t>
-      </w:r>
-      <w:proofErr w:type="spellEnd"/>
-      <w:r>
-        <w:rPr>
-          <w:color w:val="FF0000"/>
-        </w:rPr>
-        <w:t xml:space="preserve"> 3e?)</w:t>
+        <w:t>basys2 / spartan 3e?)</w:t>
       </w:r>
       <w:r>
         <w:t>.</w:t>
@@ -10162,21 +9920,16 @@
         <w:rPr>
           <w:color w:val="FF0000"/>
         </w:rPr>
-        <w:t xml:space="preserve">Imagem com o circuito com dois blocos de registos </w:t>
-      </w:r>
-      <w:proofErr w:type="spellStart"/>
-      <w:r>
-        <w:rPr>
-          <w:color w:val="FF0000"/>
-        </w:rPr>
-        <w:t>shift</w:t>
-      </w:r>
-      <w:proofErr w:type="spellEnd"/>
+        <w:t>Imagem com o circuito com dois blocos de registos shift</w:t>
+      </w:r>
     </w:p>
     <w:p>
       <w:pPr>
         <w:ind w:firstLine="360"/>
         <w:jc w:val="both"/>
+        <w:rPr>
+          <w:u w:val="single"/>
+        </w:rPr>
       </w:pPr>
       <w:r>
         <w:lastRenderedPageBreak/>
@@ -10213,6 +9966,9 @@
       <w:r>
         <w:t xml:space="preserve"> </w:t>
       </w:r>
+      <w:r>
+        <w:t>Por outro lado, o uso de uma memória auxiliar torna a implementação mais simples, reduz a área utilizada e permite uma maior flexibilidade e expansibilidade do circuito, pois permite adicionar novas operações com alterações mínimas na arquitetura do dispositivo e sem ter de duplicar a área utilizada para executar as operações.</w:t>
+      </w:r>
     </w:p>
     <w:p>
       <w:pPr>
@@ -10247,10 +10003,19 @@
         <w:t xml:space="preserve"> uma Unidade de Controlo adicional </w:t>
       </w:r>
       <w:r>
-        <w:t>permitindo assim fazer uso do circuito anteriormente utilizado nas operações simples.</w:t>
-      </w:r>
-      <w:r>
-        <w:t xml:space="preserve"> Esta UC adicional é responsável por selecionar qual da operações simples o circuito realiza em cada ciclo de execução, bem como de qual das memórias, de leitura ou auxiliar, o circuito lê a imagem. </w:t>
+        <w:t xml:space="preserve">permitindo assim fazer uso do circuito anteriormente utilizado </w:t>
+      </w:r>
+      <w:r>
+        <w:t>para as</w:t>
+      </w:r>
+      <w:r>
+        <w:t xml:space="preserve"> operações simples</w:t>
+      </w:r>
+      <w:r>
+        <w:t>.</w:t>
+      </w:r>
+      <w:r>
+        <w:t xml:space="preserve"> </w:t>
       </w:r>
     </w:p>
     <w:p>
@@ -10275,30 +10040,8 @@
         <w:rPr>
           <w:color w:val="FF0000"/>
         </w:rPr>
-        <w:t xml:space="preserve">Colocar imagem do circuito com as 3 </w:t>
-      </w:r>
-      <w:proofErr w:type="gramStart"/>
-      <w:r>
-        <w:rPr>
-          <w:color w:val="FF0000"/>
-        </w:rPr>
-        <w:t>memorias</w:t>
-      </w:r>
-      <w:proofErr w:type="gramEnd"/>
-      <w:r>
-        <w:rPr>
-          <w:color w:val="FF0000"/>
-        </w:rPr>
-        <w:t xml:space="preserve"> mas ainda sem a </w:t>
-      </w:r>
-      <w:proofErr w:type="spellStart"/>
-      <w:r>
-        <w:rPr>
-          <w:color w:val="FF0000"/>
-        </w:rPr>
-        <w:t>xor</w:t>
-      </w:r>
-      <w:proofErr w:type="spellEnd"/>
+        <w:t>Colocar imagem do circuito com as 3 memorias mas ainda sem a xor</w:t>
+      </w:r>
     </w:p>
     <w:p>
       <w:pPr>
@@ -10341,14 +10084,12 @@
       <w:r>
         <w:t xml:space="preserve">bits em que o </w:t>
       </w:r>
-      <w:proofErr w:type="spellStart"/>
       <w:r>
         <w:rPr>
           <w:i/>
         </w:rPr>
         <w:t>carry</w:t>
       </w:r>
-      <w:proofErr w:type="spellEnd"/>
       <w:r>
         <w:t xml:space="preserve"> é sempre 0 </w:t>
       </w:r>
@@ -10420,16 +10161,8 @@
         <w:rPr>
           <w:color w:val="FF0000"/>
         </w:rPr>
-        <w:t xml:space="preserve">Imagem do circuito com foco apenas na parte da </w:t>
-      </w:r>
-      <w:proofErr w:type="spellStart"/>
-      <w:r>
-        <w:rPr>
-          <w:color w:val="FF0000"/>
-        </w:rPr>
-        <w:t>xor</w:t>
-      </w:r>
-      <w:proofErr w:type="spellEnd"/>
+        <w:t>Imagem do circuito com foco apenas na parte da xor</w:t>
+      </w:r>
     </w:p>
     <w:p>
       <w:pPr>
@@ -10501,7 +10234,6 @@
           <w:color w:val="FF0000"/>
         </w:rPr>
       </w:pPr>
-      <w:proofErr w:type="gramStart"/>
       <w:r>
         <w:rPr>
           <w:color w:val="FF0000"/>
@@ -10512,14 +10244,7 @@
         <w:rPr>
           <w:color w:val="FF0000"/>
         </w:rPr>
-        <w:t>explicar</w:t>
-      </w:r>
-      <w:proofErr w:type="gramEnd"/>
-      <w:r>
-        <w:rPr>
-          <w:color w:val="FF0000"/>
-        </w:rPr>
-        <w:t xml:space="preserve"> a comunicação com o computador</w:t>
+        <w:t>explicar a comunicação com o computador</w:t>
       </w:r>
     </w:p>
     <w:p>
@@ -14343,7 +14068,7 @@
 </file>
 
 <file path=customXml/itemProps1.xml><?xml version="1.0" encoding="utf-8"?>
-<ds:datastoreItem xmlns:ds="http://schemas.openxmlformats.org/officeDocument/2006/customXml" ds:itemID="{DC3D1A4F-A7BD-4646-9BF3-8D42F6D5E618}">
+<ds:datastoreItem xmlns:ds="http://schemas.openxmlformats.org/officeDocument/2006/customXml" ds:itemID="{2F095F7C-03C8-4C7B-813C-04410ECBABF3}">
   <ds:schemaRefs>
     <ds:schemaRef ds:uri="http://schemas.openxmlformats.org/officeDocument/2006/bibliography"/>
   </ds:schemaRefs>

</xml_diff>

<commit_message>
na unidade de controlo fica a faltar apena a maquina de estados correções pequenas
</commit_message>
<xml_diff>
--- a/lab3/relatório/relatorio-rascunho.docx
+++ b/lab3/relatório/relatorio-rascunho.docx
@@ -27,11 +27,19 @@
           <w:color w:val="FF0000"/>
         </w:rPr>
       </w:pPr>
+      <w:proofErr w:type="gramStart"/>
       <w:r>
         <w:rPr>
           <w:color w:val="FF0000"/>
         </w:rPr>
-        <w:t>colocar ima</w:t>
+        <w:t>colocar</w:t>
+      </w:r>
+      <w:proofErr w:type="gramEnd"/>
+      <w:r>
+        <w:rPr>
+          <w:color w:val="FF0000"/>
+        </w:rPr>
+        <w:t xml:space="preserve"> ima</w:t>
       </w:r>
       <w:r>
         <w:rPr>
@@ -51,12 +59,28 @@
           <w:color w:val="FF0000"/>
         </w:rPr>
       </w:pPr>
+      <w:proofErr w:type="gramStart"/>
       <w:r>
         <w:rPr>
           <w:color w:val="FF0000"/>
         </w:rPr>
-        <w:t>escrever o nome dos registos correctamente</w:t>
-      </w:r>
+        <w:t>escrever</w:t>
+      </w:r>
+      <w:proofErr w:type="gramEnd"/>
+      <w:r>
+        <w:rPr>
+          <w:color w:val="FF0000"/>
+        </w:rPr>
+        <w:t xml:space="preserve"> o nome dos registos </w:t>
+      </w:r>
+      <w:proofErr w:type="spellStart"/>
+      <w:r>
+        <w:rPr>
+          <w:color w:val="FF0000"/>
+        </w:rPr>
+        <w:t>correctamente</w:t>
+      </w:r>
+      <w:proofErr w:type="spellEnd"/>
     </w:p>
     <w:p>
       <w:pPr>
@@ -69,17 +93,19 @@
           <w:color w:val="FF0000"/>
         </w:rPr>
       </w:pPr>
+      <w:proofErr w:type="gramStart"/>
       <w:r>
         <w:rPr>
           <w:color w:val="FF0000"/>
         </w:rPr>
-        <w:t>ex</w:t>
-      </w:r>
+        <w:t>colocar</w:t>
+      </w:r>
+      <w:proofErr w:type="gramEnd"/>
       <w:r>
         <w:rPr>
           <w:color w:val="FF0000"/>
         </w:rPr>
-        <w:t>plicar melhor a unidade de controlo</w:t>
+        <w:t xml:space="preserve"> maquina de estados da unidade de controlo de nível 0</w:t>
       </w:r>
     </w:p>
     <w:p>
@@ -93,11 +119,19 @@
           <w:color w:val="FF0000"/>
         </w:rPr>
       </w:pPr>
+      <w:proofErr w:type="gramStart"/>
       <w:r>
         <w:rPr>
           <w:color w:val="FF0000"/>
         </w:rPr>
-        <w:t>explicar a comunicação com o computador</w:t>
+        <w:t>explicar</w:t>
+      </w:r>
+      <w:proofErr w:type="gramEnd"/>
+      <w:r>
+        <w:rPr>
+          <w:color w:val="FF0000"/>
+        </w:rPr>
+        <w:t xml:space="preserve"> a comunicação com o computador</w:t>
       </w:r>
     </w:p>
     <w:p>
@@ -129,11 +163,19 @@
           <w:color w:val="FF0000"/>
         </w:rPr>
       </w:pPr>
+      <w:proofErr w:type="gramStart"/>
       <w:r>
         <w:rPr>
           <w:color w:val="FF0000"/>
         </w:rPr>
-        <w:t>rever o texto e pô-lo mais bonito</w:t>
+        <w:t>rever</w:t>
+      </w:r>
+      <w:proofErr w:type="gramEnd"/>
+      <w:r>
+        <w:rPr>
+          <w:color w:val="FF0000"/>
+        </w:rPr>
+        <w:t xml:space="preserve"> o texto e pô-lo mais bonito</w:t>
       </w:r>
     </w:p>
     <w:p>
@@ -145,11 +187,19 @@
           <w:u w:val="single"/>
         </w:rPr>
       </w:pPr>
+      <w:proofErr w:type="gramStart"/>
       <w:r>
         <w:rPr>
           <w:color w:val="FF0000"/>
         </w:rPr>
-        <w:t>talvez mais coisas mas agora não me lembro</w:t>
+        <w:t>talvez</w:t>
+      </w:r>
+      <w:proofErr w:type="gramEnd"/>
+      <w:r>
+        <w:rPr>
+          <w:color w:val="FF0000"/>
+        </w:rPr>
+        <w:t xml:space="preserve"> mais coisas mas agora não me lembro</w:t>
       </w:r>
     </w:p>
     <w:p>
@@ -324,14 +374,35 @@
         <w:t xml:space="preserve"> duas</w:t>
       </w:r>
       <w:r>
-        <w:t xml:space="preserve"> operações distinguem-se pelo valor do pixel que têm em consideração, a dilatação considera os pixéis com valor 1 e a erosão tem em conta os pixéis com valor 0. Cada uma destas operações percorre todos os pixéis da imagem original avaliando uma sub-imagem com dimensões 3x3 bits com centro no pixel a ser </w:t>
+        <w:t xml:space="preserve"> operações distinguem-se pelo valor do </w:t>
+      </w:r>
+      <w:proofErr w:type="gramStart"/>
+      <w:r>
+        <w:t>pixel</w:t>
+      </w:r>
+      <w:proofErr w:type="gramEnd"/>
+      <w:r>
+        <w:t xml:space="preserve"> que têm em consideração, a dilatação considera os pixéis com valor 1 e a erosão tem em conta os pixéis com valor 0. Cada uma destas operações percorre todos os pixéis da imagem original avaliando uma sub-imagem com dimensões 3x3 bits com centro no </w:t>
+      </w:r>
+      <w:proofErr w:type="gramStart"/>
+      <w:r>
+        <w:t>pixel</w:t>
+      </w:r>
+      <w:proofErr w:type="gramEnd"/>
+      <w:r>
+        <w:t xml:space="preserve"> a ser </w:t>
       </w:r>
       <w:r>
         <w:t>processado</w:t>
       </w:r>
       <w:r>
-        <w:t>. No caso de uma dilatação, o pixel</w:t>
-      </w:r>
+        <w:t xml:space="preserve">. No caso de uma dilatação, o </w:t>
+      </w:r>
+      <w:proofErr w:type="gramStart"/>
+      <w:r>
+        <w:t>pixel</w:t>
+      </w:r>
+      <w:proofErr w:type="gramEnd"/>
       <w:r>
         <w:t xml:space="preserve"> central</w:t>
       </w:r>
@@ -355,16 +426,10 @@
       </w:r>
     </w:p>
     <w:p>
-      <w:r>
-        <w:br w:type="page"/>
-      </w:r>
-    </w:p>
-    <w:p>
       <w:pPr>
         <w:jc w:val="both"/>
       </w:pPr>
       <w:r>
-        <w:lastRenderedPageBreak/>
         <w:t xml:space="preserve">Desta forma, temos o seguinte algoritmo para a operação de </w:t>
       </w:r>
       <w:r>
@@ -386,6 +451,7 @@
           <w:lang w:val="en-US" w:eastAsia="pt-PT"/>
         </w:rPr>
       </w:pPr>
+      <w:proofErr w:type="gramStart"/>
       <w:r>
         <w:rPr>
           <w:rFonts w:ascii="Courier New" w:eastAsia="Times New Roman" w:hAnsi="Courier New" w:cs="Courier New"/>
@@ -398,6 +464,7 @@
         </w:rPr>
         <w:t>for</w:t>
       </w:r>
+      <w:proofErr w:type="gramEnd"/>
       <w:r>
         <w:rPr>
           <w:rFonts w:ascii="Courier New" w:eastAsia="Times New Roman" w:hAnsi="Courier New" w:cs="Courier New"/>
@@ -505,6 +572,7 @@
         </w:rPr>
         <w:t xml:space="preserve">    </w:t>
       </w:r>
+      <w:proofErr w:type="gramStart"/>
       <w:r>
         <w:rPr>
           <w:rFonts w:ascii="Courier New" w:eastAsia="Times New Roman" w:hAnsi="Courier New" w:cs="Courier New"/>
@@ -517,6 +585,7 @@
         </w:rPr>
         <w:t>for</w:t>
       </w:r>
+      <w:proofErr w:type="gramEnd"/>
       <w:r>
         <w:rPr>
           <w:rFonts w:ascii="Courier New" w:eastAsia="Times New Roman" w:hAnsi="Courier New" w:cs="Courier New"/>
@@ -624,6 +693,7 @@
         </w:rPr>
         <w:t xml:space="preserve">        </w:t>
       </w:r>
+      <w:proofErr w:type="gramStart"/>
       <w:r>
         <w:rPr>
           <w:rFonts w:ascii="Courier New" w:eastAsia="Times New Roman" w:hAnsi="Courier New" w:cs="Courier New"/>
@@ -636,6 +706,7 @@
         </w:rPr>
         <w:t>image(</w:t>
       </w:r>
+      <w:proofErr w:type="gramEnd"/>
       <w:r>
         <w:rPr>
           <w:rFonts w:ascii="Courier New" w:eastAsia="Times New Roman" w:hAnsi="Courier New" w:cs="Courier New"/>
@@ -954,6 +1025,7 @@
           <w:lang w:val="en-US" w:eastAsia="pt-PT"/>
         </w:rPr>
       </w:pPr>
+      <w:proofErr w:type="gramStart"/>
       <w:r>
         <w:rPr>
           <w:rFonts w:ascii="Courier New" w:eastAsia="Times New Roman" w:hAnsi="Courier New" w:cs="Courier New"/>
@@ -964,6 +1036,7 @@
         </w:rPr>
         <w:t>or</w:t>
       </w:r>
+      <w:proofErr w:type="gramEnd"/>
       <w:r>
         <w:rPr>
           <w:rFonts w:ascii="Courier New" w:eastAsia="Times New Roman" w:hAnsi="Courier New" w:cs="Courier New"/>
@@ -1206,6 +1279,7 @@
           <w:lang w:val="en-US" w:eastAsia="pt-PT"/>
         </w:rPr>
       </w:pPr>
+      <w:proofErr w:type="gramStart"/>
       <w:r>
         <w:rPr>
           <w:rFonts w:ascii="Courier New" w:eastAsia="Times New Roman" w:hAnsi="Courier New" w:cs="Courier New"/>
@@ -1216,6 +1290,7 @@
         </w:rPr>
         <w:t>or</w:t>
       </w:r>
+      <w:proofErr w:type="gramEnd"/>
       <w:r>
         <w:rPr>
           <w:rFonts w:ascii="Courier New" w:eastAsia="Times New Roman" w:hAnsi="Courier New" w:cs="Courier New"/>
@@ -1404,6 +1479,7 @@
           <w:lang w:val="en-US" w:eastAsia="pt-PT"/>
         </w:rPr>
       </w:pPr>
+      <w:proofErr w:type="gramStart"/>
       <w:r>
         <w:rPr>
           <w:rFonts w:ascii="Courier New" w:eastAsia="Times New Roman" w:hAnsi="Courier New" w:cs="Courier New"/>
@@ -1414,6 +1490,7 @@
         </w:rPr>
         <w:t>or</w:t>
       </w:r>
+      <w:proofErr w:type="gramEnd"/>
       <w:r>
         <w:rPr>
           <w:rFonts w:ascii="Courier New" w:eastAsia="Times New Roman" w:hAnsi="Courier New" w:cs="Courier New"/>
@@ -1656,6 +1733,7 @@
           <w:lang w:val="en-US" w:eastAsia="pt-PT"/>
         </w:rPr>
       </w:pPr>
+      <w:proofErr w:type="gramStart"/>
       <w:r>
         <w:rPr>
           <w:rFonts w:ascii="Courier New" w:eastAsia="Times New Roman" w:hAnsi="Courier New" w:cs="Courier New"/>
@@ -1666,6 +1744,7 @@
         </w:rPr>
         <w:t>or</w:t>
       </w:r>
+      <w:proofErr w:type="gramEnd"/>
       <w:r>
         <w:rPr>
           <w:rFonts w:ascii="Courier New" w:eastAsia="Times New Roman" w:hAnsi="Courier New" w:cs="Courier New"/>
@@ -1799,6 +1878,7 @@
         </w:rPr>
         <w:t xml:space="preserve">    </w:t>
       </w:r>
+      <w:proofErr w:type="gramStart"/>
       <w:r>
         <w:rPr>
           <w:rFonts w:ascii="Courier New" w:eastAsia="Times New Roman" w:hAnsi="Courier New" w:cs="Courier New"/>
@@ -1811,6 +1891,7 @@
         </w:rPr>
         <w:t>end</w:t>
       </w:r>
+      <w:proofErr w:type="gramEnd"/>
       <w:r>
         <w:rPr>
           <w:rFonts w:ascii="Courier New" w:eastAsia="Times New Roman" w:hAnsi="Courier New" w:cs="Courier New"/>
@@ -1857,6 +1938,8 @@
           <w:lang w:eastAsia="pt-PT"/>
         </w:rPr>
       </w:pPr>
+      <w:proofErr w:type="spellStart"/>
+      <w:proofErr w:type="gramStart"/>
       <w:r>
         <w:rPr>
           <w:rFonts w:ascii="Courier New" w:eastAsia="Times New Roman" w:hAnsi="Courier New" w:cs="Courier New"/>
@@ -1869,6 +1952,8 @@
         </w:rPr>
         <w:t>end</w:t>
       </w:r>
+      <w:proofErr w:type="spellEnd"/>
+      <w:proofErr w:type="gramEnd"/>
       <w:r>
         <w:rPr>
           <w:rFonts w:ascii="Courier New" w:eastAsia="Times New Roman" w:hAnsi="Courier New" w:cs="Courier New"/>
@@ -1916,6 +2001,7 @@
         <w:jc w:val="both"/>
       </w:pPr>
       <w:r>
+        <w:lastRenderedPageBreak/>
         <w:t>A operação de e</w:t>
       </w:r>
       <w:r>
@@ -1978,16 +2064,10 @@
         <w:jc w:val="both"/>
       </w:pPr>
       <w:r>
-        <w:t xml:space="preserve">A </w:t>
-      </w:r>
-      <w:r>
-        <w:t>imagem a ser processada encontra-se armazenada numa memória BRAM de leitura com um porto de comunicação com o dispositivo de 32 bits.</w:t>
-      </w:r>
-      <w:r>
-        <w:t xml:space="preserve"> Isto significa que para ler uma linha completa da imagem são necessários 4 ciclos de leitura da memória. Desta forma, n</w:t>
-      </w:r>
-      <w:r>
-        <w:t xml:space="preserve">a entrada da </w:t>
+        <w:t>A imagem a ser processada encontra-se armazenada numa memória BRAM de leitura com um porto de comunicação com o dispositivo de 32 bits.</w:t>
+      </w:r>
+      <w:r>
+        <w:t xml:space="preserve"> Isto significa que para ler uma linha completa da imagem são necessários 4 ciclos de leitura da memória. Desta forma, na entrada da </w:t>
       </w:r>
       <w:r>
         <w:rPr>
@@ -1996,13 +2076,7 @@
         <w:t>datapath</w:t>
       </w:r>
       <w:r>
-        <w:t xml:space="preserve"> encontra-se um bloco de 4 registos, utilizados para auxiliar a leitura de uma linha </w:t>
-      </w:r>
-      <w:r>
-        <w:t>completa</w:t>
-      </w:r>
-      <w:r>
-        <w:t xml:space="preserve"> (128 bits) da seguinte forma: </w:t>
+        <w:t xml:space="preserve"> encontra-se um bloco de 4 registos, utilizados para auxiliar a leitura de uma linha completa (128 bits) da seguinte forma: </w:t>
       </w:r>
     </w:p>
     <w:tbl>
@@ -2262,6 +2336,7 @@
                 <w:lang w:eastAsia="pt-PT"/>
               </w:rPr>
             </w:pPr>
+            <w:proofErr w:type="spellStart"/>
             <w:r>
               <w:rPr>
                 <w:rFonts w:ascii="Calibri" w:eastAsia="Times New Roman" w:hAnsi="Calibri" w:cs="Calibri"/>
@@ -2273,6 +2348,7 @@
               </w:rPr>
               <w:t>Rin</w:t>
             </w:r>
+            <w:proofErr w:type="spellEnd"/>
             <w:r>
               <w:rPr>
                 <w:rFonts w:ascii="Calibri" w:eastAsia="Times New Roman" w:hAnsi="Calibri" w:cs="Calibri"/>
@@ -3520,7 +3596,15 @@
         <w:t>,</w:t>
       </w:r>
       <w:r>
-        <w:t xml:space="preserve"> este é armazenado nos 32 bits menos significativos do registo Rin e os conteúdos dos 3 registos anteriores são carregados, pela mesma ordem, para os bits mais significativos do registo </w:t>
+        <w:t xml:space="preserve"> este é armazenado nos 32 bits menos significativos do registo </w:t>
+      </w:r>
+      <w:proofErr w:type="spellStart"/>
+      <w:r>
+        <w:t>Rin</w:t>
+      </w:r>
+      <w:proofErr w:type="spellEnd"/>
+      <w:r>
+        <w:t xml:space="preserve"> e os conteúdos dos 3 registos anteriores são carregados, pela mesma ordem, para os bits mais significativos do registo </w:t>
       </w:r>
       <w:r>
         <w:t>de 128 bits</w:t>
@@ -3532,8 +3616,13 @@
         <w:t xml:space="preserve">sem que a </w:t>
       </w:r>
       <w:r>
-        <w:t>linha armazenada em Rin</w:t>
-      </w:r>
+        <w:t xml:space="preserve">linha armazenada em </w:t>
+      </w:r>
+      <w:proofErr w:type="spellStart"/>
+      <w:r>
+        <w:t>Rin</w:t>
+      </w:r>
+      <w:proofErr w:type="spellEnd"/>
       <w:r>
         <w:t xml:space="preserve"> seja </w:t>
       </w:r>
@@ -3574,7 +3663,6 @@
           <w:color w:val="FF0000"/>
           <w:lang w:eastAsia="pt-PT"/>
         </w:rPr>
-        <w:lastRenderedPageBreak/>
         <w:drawing>
           <wp:inline distT="0" distB="0" distL="0" distR="0">
             <wp:extent cx="2230773" cy="1866900"/>
@@ -3648,7 +3736,15 @@
         <w:jc w:val="both"/>
       </w:pPr>
       <w:r>
-        <w:t>A datapath tem como entrada o registo Rin e é responsável pelo processamento propriamente dito da imagem, sendo que este é feito linha a linha da imagem. Tendo isso em conta e u</w:t>
+        <w:t xml:space="preserve">A datapath tem como entrada o registo </w:t>
+      </w:r>
+      <w:proofErr w:type="spellStart"/>
+      <w:r>
+        <w:t>Rin</w:t>
+      </w:r>
+      <w:proofErr w:type="spellEnd"/>
+      <w:r>
+        <w:t xml:space="preserve"> e é responsável pelo processamento propriamente dito da imagem, sendo que este é feito linha a linha da imagem. Tendo isso em conta e u</w:t>
       </w:r>
       <w:r>
         <w:t>ma vez que para processar uma linha são necessárias: a linha acima e a linha abaixo da mesma é necessário ter a três linhas disponívei</w:t>
@@ -3681,7 +3777,11 @@
         <w:t>,</w:t>
       </w:r>
       <w:r>
-        <w:t xml:space="preserve"> responsáveis por armazenar, respetivamente, as linhas anterior, atual e </w:t>
+        <w:t xml:space="preserve"> responsáveis por </w:t>
+      </w:r>
+      <w:r>
+        <w:lastRenderedPageBreak/>
+        <w:t xml:space="preserve">armazenar, respetivamente, as linhas anterior, atual e </w:t>
       </w:r>
       <w:r>
         <w:rPr>
@@ -3690,7 +3790,15 @@
         <w:t>a linha a seguir à linha a ser processada</w:t>
       </w:r>
       <w:r>
-        <w:t xml:space="preserve">. A cada atualização do registo Rin a nova linha é carregada para o registo Ri+1 e o conteúdo atual de cada um dos 3 registos é transferido para o registo seguinte. </w:t>
+        <w:t xml:space="preserve">. A cada atualização do registo </w:t>
+      </w:r>
+      <w:proofErr w:type="spellStart"/>
+      <w:r>
+        <w:t>Rin</w:t>
+      </w:r>
+      <w:proofErr w:type="spellEnd"/>
+      <w:r>
+        <w:t xml:space="preserve"> a nova linha é carregada para o registo Ri+1 e o conteúdo atual de cada um dos 3 registos é transferido para o registo seguinte. </w:t>
       </w:r>
     </w:p>
     <w:p>
@@ -3705,7 +3813,21 @@
         <w:rPr>
           <w:color w:val="FF0000"/>
         </w:rPr>
-        <w:t>Imagem com os registos de shift antes da logica</w:t>
+        <w:t xml:space="preserve">Imagem com os registos de </w:t>
+      </w:r>
+      <w:proofErr w:type="spellStart"/>
+      <w:r>
+        <w:rPr>
+          <w:color w:val="FF0000"/>
+        </w:rPr>
+        <w:t>shift</w:t>
+      </w:r>
+      <w:proofErr w:type="spellEnd"/>
+      <w:r>
+        <w:rPr>
+          <w:color w:val="FF0000"/>
+        </w:rPr>
+        <w:t xml:space="preserve"> antes da logica</w:t>
       </w:r>
       <w:r>
         <w:rPr>
@@ -4514,7 +4636,7 @@
                 </mc:Choice>
                 <mc:Fallback>
                   <w:pict>
-                    <v:shapetype w14:anchorId="12B5399C" id="_x0000_t32" coordsize="21600,21600" o:spt="32" o:oned="t" path="m,l21600,21600e" filled="f">
+                    <v:shapetype w14:anchorId="49C5F191" id="_x0000_t32" coordsize="21600,21600" o:spt="32" o:oned="t" path="m,l21600,21600e" filled="f">
                       <v:path arrowok="t" fillok="f" o:connecttype="none"/>
                       <o:lock v:ext="edit" shapetype="t"/>
                     </v:shapetype>
@@ -4697,6 +4819,7 @@
                                             <w:lang w:eastAsia="pt-PT"/>
                                           </w:rPr>
                                         </w:pPr>
+                                        <w:proofErr w:type="gramStart"/>
                                         <w:r>
                                           <w:rPr>
                                             <w:rFonts w:ascii="Calibri" w:eastAsia="Times New Roman" w:hAnsi="Calibri" w:cs="Calibri"/>
@@ -4705,6 +4828,7 @@
                                           </w:rPr>
                                           <w:t>neutro</w:t>
                                         </w:r>
+                                        <w:proofErr w:type="gramEnd"/>
                                       </w:p>
                                     </w:tc>
                                   </w:tr>
@@ -5201,6 +5325,7 @@
                                       <w:lang w:eastAsia="pt-PT"/>
                                     </w:rPr>
                                   </w:pPr>
+                                  <w:proofErr w:type="gramStart"/>
                                   <w:r>
                                     <w:rPr>
                                       <w:rFonts w:ascii="Calibri" w:eastAsia="Times New Roman" w:hAnsi="Calibri" w:cs="Calibri"/>
@@ -5209,6 +5334,7 @@
                                     </w:rPr>
                                     <w:t>neutro</w:t>
                                   </w:r>
+                                  <w:proofErr w:type="gramEnd"/>
                                 </w:p>
                               </w:tc>
                             </w:tr>
@@ -5638,7 +5764,7 @@
                 </mc:Choice>
                 <mc:Fallback>
                   <w:pict>
-                    <v:shape w14:anchorId="751D544F" id="Conexão reta unidirecional 13" o:spid="_x0000_s1026" type="#_x0000_t32" style="position:absolute;margin-left:-13.15pt;margin-top:71.25pt;width:20.15pt;height:13.25pt;flip:y;z-index:251689984;visibility:visible;mso-wrap-style:square;mso-wrap-distance-left:9pt;mso-wrap-distance-top:0;mso-wrap-distance-right:9pt;mso-wrap-distance-bottom:0;mso-position-horizontal:absolute;mso-position-horizontal-relative:text;mso-position-vertical:absolute;mso-position-vertical-relative:text" o:gfxdata="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" strokecolor="black [3200]" strokeweight=".5pt">
+                    <v:shape w14:anchorId="6FCBC2BE" id="Conexão reta unidirecional 13" o:spid="_x0000_s1026" type="#_x0000_t32" style="position:absolute;margin-left:-13.15pt;margin-top:71.25pt;width:20.15pt;height:13.25pt;flip:y;z-index:251689984;visibility:visible;mso-wrap-style:square;mso-wrap-distance-left:9pt;mso-wrap-distance-top:0;mso-wrap-distance-right:9pt;mso-wrap-distance-bottom:0;mso-position-horizontal:absolute;mso-position-horizontal-relative:text;mso-position-vertical:absolute;mso-position-vertical-relative:text" o:gfxdata="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" strokecolor="black [3200]" strokeweight=".5pt">
                       <v:stroke endarrow="block" joinstyle="miter"/>
                     </v:shape>
                   </w:pict>
@@ -6948,7 +7074,7 @@
                 </mc:Choice>
                 <mc:Fallback>
                   <w:pict>
-                    <v:shape w14:anchorId="12A76642" id="Conexão reta unidirecional 14" o:spid="_x0000_s1026" type="#_x0000_t32" style="position:absolute;margin-left:-11pt;margin-top:54.55pt;width:17.85pt;height:15.5pt;flip:y;z-index:251692032;visibility:visible;mso-wrap-style:square;mso-width-percent:0;mso-height-percent:0;mso-wrap-distance-left:9pt;mso-wrap-distance-top:0;mso-wrap-distance-right:9pt;mso-wrap-distance-bottom:0;mso-position-horizontal:absolute;mso-position-horizontal-relative:text;mso-position-vertical:absolute;mso-position-vertical-relative:text;mso-width-percent:0;mso-height-percent:0;mso-width-relative:margin;mso-height-relative:margin" o:gfxdata="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" strokecolor="black [3200]" strokeweight=".5pt">
+                    <v:shape w14:anchorId="75A3AACD" id="Conexão reta unidirecional 14" o:spid="_x0000_s1026" type="#_x0000_t32" style="position:absolute;margin-left:-11pt;margin-top:54.55pt;width:17.85pt;height:15.5pt;flip:y;z-index:251692032;visibility:visible;mso-wrap-style:square;mso-width-percent:0;mso-height-percent:0;mso-wrap-distance-left:9pt;mso-wrap-distance-top:0;mso-wrap-distance-right:9pt;mso-wrap-distance-bottom:0;mso-position-horizontal:absolute;mso-position-horizontal-relative:text;mso-position-vertical:absolute;mso-position-vertical-relative:text;mso-width-percent:0;mso-height-percent:0;mso-width-relative:margin;mso-height-relative:margin" o:gfxdata="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" strokecolor="black [3200]" strokeweight=".5pt">
                       <v:stroke endarrow="block" joinstyle="miter"/>
                     </v:shape>
                   </w:pict>
@@ -7020,7 +7146,7 @@
                 </mc:Choice>
                 <mc:Fallback>
                   <w:pict>
-                    <v:shape w14:anchorId="76D6E179" id="Conexão reta unidirecional 15" o:spid="_x0000_s1026" type="#_x0000_t32" style="position:absolute;margin-left:-10.4pt;margin-top:70.1pt;width:17.3pt;height:14.35pt;flip:y;z-index:251693056;visibility:visible;mso-wrap-style:square;mso-width-percent:0;mso-height-percent:0;mso-wrap-distance-left:9pt;mso-wrap-distance-top:0;mso-wrap-distance-right:9pt;mso-wrap-distance-bottom:0;mso-position-horizontal:absolute;mso-position-horizontal-relative:text;mso-position-vertical:absolute;mso-position-vertical-relative:text;mso-width-percent:0;mso-height-percent:0;mso-width-relative:margin;mso-height-relative:margin" o:gfxdata="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" strokecolor="black [3200]" strokeweight=".5pt">
+                    <v:shape w14:anchorId="61384719" id="Conexão reta unidirecional 15" o:spid="_x0000_s1026" type="#_x0000_t32" style="position:absolute;margin-left:-10.4pt;margin-top:70.1pt;width:17.3pt;height:14.35pt;flip:y;z-index:251693056;visibility:visible;mso-wrap-style:square;mso-width-percent:0;mso-height-percent:0;mso-wrap-distance-left:9pt;mso-wrap-distance-top:0;mso-wrap-distance-right:9pt;mso-wrap-distance-bottom:0;mso-position-horizontal:absolute;mso-position-horizontal-relative:text;mso-position-vertical:absolute;mso-position-vertical-relative:text;mso-width-percent:0;mso-height-percent:0;mso-width-relative:margin;mso-height-relative:margin" o:gfxdata="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" strokecolor="black [3200]" strokeweight=".5pt">
                       <v:stroke endarrow="block" joinstyle="miter"/>
                     </v:shape>
                   </w:pict>
@@ -8319,7 +8445,7 @@
                 </mc:Choice>
                 <mc:Fallback>
                   <w:pict>
-                    <v:shape w14:anchorId="39BF1C34" id="Conexão reta unidirecional 17" o:spid="_x0000_s1026" type="#_x0000_t32" style="position:absolute;margin-left:-14.5pt;margin-top:71.1pt;width:20.15pt;height:13.2pt;flip:y;z-index:251696128;visibility:visible;mso-wrap-style:square;mso-wrap-distance-left:9pt;mso-wrap-distance-top:0;mso-wrap-distance-right:9pt;mso-wrap-distance-bottom:0;mso-position-horizontal:absolute;mso-position-horizontal-relative:text;mso-position-vertical:absolute;mso-position-vertical-relative:text" o:gfxdata="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" strokecolor="black [3200]" strokeweight=".5pt">
+                    <v:shape w14:anchorId="4D5506E5" id="Conexão reta unidirecional 17" o:spid="_x0000_s1026" type="#_x0000_t32" style="position:absolute;margin-left:-14.5pt;margin-top:71.1pt;width:20.15pt;height:13.2pt;flip:y;z-index:251696128;visibility:visible;mso-wrap-style:square;mso-wrap-distance-left:9pt;mso-wrap-distance-top:0;mso-wrap-distance-right:9pt;mso-wrap-distance-bottom:0;mso-position-horizontal:absolute;mso-position-horizontal-relative:text;mso-position-vertical:absolute;mso-position-vertical-relative:text" o:gfxdata="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" strokecolor="black [3200]" strokeweight=".5pt">
                       <v:stroke endarrow="block" joinstyle="miter"/>
                     </v:shape>
                   </w:pict>
@@ -8382,7 +8508,7 @@
                 </mc:Choice>
                 <mc:Fallback>
                   <w:pict>
-                    <v:shape w14:anchorId="1B0CC4B5" id="Conexão reta unidirecional 16" o:spid="_x0000_s1026" type="#_x0000_t32" style="position:absolute;margin-left:-13.9pt;margin-top:56.1pt;width:20.15pt;height:13.25pt;flip:y;z-index:251695104;visibility:visible;mso-wrap-style:square;mso-wrap-distance-left:9pt;mso-wrap-distance-top:0;mso-wrap-distance-right:9pt;mso-wrap-distance-bottom:0;mso-position-horizontal:absolute;mso-position-horizontal-relative:text;mso-position-vertical:absolute;mso-position-vertical-relative:text" o:gfxdata="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" strokecolor="black [3200]" strokeweight=".5pt">
+                    <v:shape w14:anchorId="37D77412" id="Conexão reta unidirecional 16" o:spid="_x0000_s1026" type="#_x0000_t32" style="position:absolute;margin-left:-13.9pt;margin-top:56.1pt;width:20.15pt;height:13.25pt;flip:y;z-index:251695104;visibility:visible;mso-wrap-style:square;mso-wrap-distance-left:9pt;mso-wrap-distance-top:0;mso-wrap-distance-right:9pt;mso-wrap-distance-bottom:0;mso-position-horizontal:absolute;mso-position-horizontal-relative:text;mso-position-vertical:absolute;mso-position-vertical-relative:text" o:gfxdata="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" strokecolor="black [3200]" strokeweight=".5pt">
                       <v:stroke endarrow="block" joinstyle="miter"/>
                     </v:shape>
                   </w:pict>
@@ -8900,6 +9026,7 @@
                                             <w:lang w:eastAsia="pt-PT"/>
                                           </w:rPr>
                                         </w:pPr>
+                                        <w:proofErr w:type="gramStart"/>
                                         <w:r>
                                           <w:rPr>
                                             <w:rFonts w:ascii="Calibri" w:eastAsia="Times New Roman" w:hAnsi="Calibri" w:cs="Calibri"/>
@@ -8908,6 +9035,7 @@
                                           </w:rPr>
                                           <w:t>neutro</w:t>
                                         </w:r>
+                                        <w:proofErr w:type="gramEnd"/>
                                       </w:p>
                                     </w:tc>
                                   </w:tr>
@@ -9397,6 +9525,7 @@
                                       <w:lang w:eastAsia="pt-PT"/>
                                     </w:rPr>
                                   </w:pPr>
+                                  <w:proofErr w:type="gramStart"/>
                                   <w:r>
                                     <w:rPr>
                                       <w:rFonts w:ascii="Calibri" w:eastAsia="Times New Roman" w:hAnsi="Calibri" w:cs="Calibri"/>
@@ -9405,6 +9534,7 @@
                                     </w:rPr>
                                     <w:t>neutro</w:t>
                                   </w:r>
+                                  <w:proofErr w:type="gramEnd"/>
                                 </w:p>
                               </w:tc>
                             </w:tr>
@@ -9460,18 +9590,39 @@
           <w:color w:val="FF0000"/>
         </w:rPr>
       </w:pPr>
+      <w:proofErr w:type="gramStart"/>
       <w:r>
         <w:rPr>
           <w:color w:val="FF0000"/>
         </w:rPr>
-        <w:lastRenderedPageBreak/>
-        <w:t>imagem com</w:t>
-      </w:r>
+        <w:t>imagem</w:t>
+      </w:r>
+      <w:proofErr w:type="gramEnd"/>
       <w:r>
         <w:rPr>
           <w:color w:val="FF0000"/>
         </w:rPr>
-        <w:t xml:space="preserve"> o bloco de logica, o multiplexer de seleção da saida e o registo de resultado</w:t>
+        <w:t xml:space="preserve"> com</w:t>
+      </w:r>
+      <w:r>
+        <w:rPr>
+          <w:color w:val="FF0000"/>
+        </w:rPr>
+        <w:t xml:space="preserve"> o bloco de logica, o multiplexer de seleção da </w:t>
+      </w:r>
+      <w:proofErr w:type="spellStart"/>
+      <w:r>
+        <w:rPr>
+          <w:color w:val="FF0000"/>
+        </w:rPr>
+        <w:t>saida</w:t>
+      </w:r>
+      <w:proofErr w:type="spellEnd"/>
+      <w:r>
+        <w:rPr>
+          <w:color w:val="FF0000"/>
+        </w:rPr>
+        <w:t xml:space="preserve"> e o registo de resultado</w:t>
       </w:r>
     </w:p>
     <w:p>
@@ -9520,30 +9671,112 @@
         <w:rPr>
           <w:color w:val="FF0000"/>
         </w:rPr>
-        <w:t>Imagem com o circuito sem a memoria adicional</w:t>
-      </w:r>
+        <w:t xml:space="preserve">Imagem com o circuito sem a </w:t>
+      </w:r>
+      <w:proofErr w:type="gramStart"/>
       <w:r>
         <w:rPr>
           <w:color w:val="FF0000"/>
         </w:rPr>
-        <w:t xml:space="preserve"> e sem xor</w:t>
-      </w:r>
+        <w:t>memoria</w:t>
+      </w:r>
+      <w:proofErr w:type="gramEnd"/>
+      <w:r>
+        <w:rPr>
+          <w:color w:val="FF0000"/>
+        </w:rPr>
+        <w:t xml:space="preserve"> adicional</w:t>
+      </w:r>
+      <w:r>
+        <w:rPr>
+          <w:color w:val="FF0000"/>
+        </w:rPr>
+        <w:t xml:space="preserve"> e sem </w:t>
+      </w:r>
+      <w:proofErr w:type="spellStart"/>
+      <w:r>
+        <w:rPr>
+          <w:color w:val="FF0000"/>
+        </w:rPr>
+        <w:t>xor</w:t>
+      </w:r>
+      <w:proofErr w:type="spellEnd"/>
     </w:p>
     <w:p>
       <w:pPr>
         <w:ind w:firstLine="284"/>
-        <w:jc w:val="both"/>
-      </w:pPr>
+      </w:pPr>
+      <w:r>
+        <w:rPr>
+          <w:b/>
+        </w:rPr>
+        <w:t>Unidade de Controlo</w:t>
+      </w:r>
     </w:p>
     <w:p>
       <w:pPr>
         <w:ind w:firstLine="284"/>
-      </w:pPr>
-      <w:r>
-        <w:rPr>
-          <w:b/>
-        </w:rPr>
-        <w:t>Unidade de Controlo</w:t>
+        <w:jc w:val="both"/>
+      </w:pPr>
+      <w:r>
+        <w:t>A o</w:t>
+      </w:r>
+      <w:r>
+        <w:t>utra componente do circuito é a Unidade de Controlo,</w:t>
+      </w:r>
+      <w:r>
+        <w:t xml:space="preserve"> responsável pela gestão de todos </w:t>
+      </w:r>
+      <w:proofErr w:type="gramStart"/>
+      <w:r>
+        <w:t>os</w:t>
+      </w:r>
+      <w:proofErr w:type="gramEnd"/>
+      <w:r>
+        <w:t xml:space="preserve"> recursos utilizados no circuito</w:t>
+      </w:r>
+      <w:r>
+        <w:t>.</w:t>
+      </w:r>
+      <w:r>
+        <w:t xml:space="preserve"> </w:t>
+      </w:r>
+      <w:r>
+        <w:t xml:space="preserve">Esta </w:t>
+      </w:r>
+      <w:r>
+        <w:t>define quais os registos ativados em cada ciclo, os sinais de seleção dos multiplexers</w:t>
+      </w:r>
+      <w:r>
+        <w:t xml:space="preserve">, o sinal </w:t>
+      </w:r>
+      <w:proofErr w:type="spellStart"/>
+      <w:r>
+        <w:rPr>
+          <w:i/>
+        </w:rPr>
+        <w:t>write</w:t>
+      </w:r>
+      <w:proofErr w:type="spellEnd"/>
+      <w:r>
+        <w:rPr>
+          <w:i/>
+        </w:rPr>
+        <w:t xml:space="preserve"> </w:t>
+      </w:r>
+      <w:proofErr w:type="spellStart"/>
+      <w:r>
+        <w:rPr>
+          <w:i/>
+        </w:rPr>
+        <w:t>enable</w:t>
+      </w:r>
+      <w:proofErr w:type="spellEnd"/>
+      <w:r>
+        <w:t xml:space="preserve"> da memória de escrita</w:t>
+      </w:r>
+      <w:r>
+        <w:t xml:space="preserve"> e o endereçamento das memórias de leitura e de escrita. </w:t>
       </w:r>
     </w:p>
     <w:p>
@@ -9552,40 +9785,97 @@
         <w:jc w:val="both"/>
       </w:pPr>
       <w:r>
-        <w:t>A o</w:t>
-      </w:r>
-      <w:r>
-        <w:t>utra componente do circuito é a Unidade de Controlo,</w:t>
-      </w:r>
-      <w:r>
-        <w:t xml:space="preserve"> responsável pela gestão de todos os recursos utilizados no circuito</w:t>
-      </w:r>
-      <w:r>
-        <w:t>.</w:t>
+        <w:lastRenderedPageBreak/>
+        <w:t xml:space="preserve">O endereçamento das memórias é </w:t>
+      </w:r>
+      <w:r>
+        <w:t>realizado</w:t>
+      </w:r>
+      <w:r>
+        <w:t xml:space="preserve"> através de um</w:t>
+      </w:r>
+      <w:r>
+        <w:t xml:space="preserve"> único</w:t>
+      </w:r>
+      <w:r>
+        <w:t xml:space="preserve"> contador</w:t>
+      </w:r>
+      <w:r>
+        <w:t xml:space="preserve">, </w:t>
+      </w:r>
+      <w:r>
+        <w:t>cuja</w:t>
       </w:r>
       <w:r>
         <w:t xml:space="preserve"> </w:t>
       </w:r>
       <w:r>
-        <w:t xml:space="preserve">Esta </w:t>
-      </w:r>
-      <w:r>
-        <w:t>define quais os registos ativados em cada ciclo, os sinais de seleção dos multiplexers</w:t>
-      </w:r>
-      <w:r>
-        <w:t xml:space="preserve">, o sinal </w:t>
-      </w:r>
+        <w:t xml:space="preserve">saída endereça </w:t>
+      </w:r>
+      <w:r>
+        <w:t xml:space="preserve">diretamente </w:t>
+      </w:r>
+      <w:r>
+        <w:t>a memória de leitura, o endereçamento</w:t>
+      </w:r>
+      <w:r>
+        <w:t xml:space="preserve"> </w:t>
+      </w:r>
+      <w:r>
+        <w:t>d</w:t>
+      </w:r>
+      <w:r>
+        <w:t xml:space="preserve">a memória de escrita </w:t>
+      </w:r>
+      <w:r>
+        <w:t xml:space="preserve">é realizado com recurso a </w:t>
+      </w:r>
+      <w:r>
+        <w:rPr>
+          <w:color w:val="FF0000"/>
+        </w:rPr>
+        <w:t>X</w:t>
+      </w:r>
+      <w:r>
+        <w:t xml:space="preserve"> </w:t>
+      </w:r>
+      <w:proofErr w:type="spellStart"/>
       <w:r>
         <w:rPr>
           <w:i/>
         </w:rPr>
-        <w:t>write enable</w:t>
-      </w:r>
-      <w:r>
-        <w:t xml:space="preserve"> da memória de escrita</w:t>
-      </w:r>
-      <w:r>
-        <w:t xml:space="preserve"> e o endereçamento das memórias de leitura e de escrita. </w:t>
+        <w:t>shift-registers</w:t>
+      </w:r>
+      <w:proofErr w:type="spellEnd"/>
+      <w:r>
+        <w:t xml:space="preserve"> que produzem um atraso de </w:t>
+      </w:r>
+      <w:r>
+        <w:rPr>
+          <w:color w:val="FF0000"/>
+        </w:rPr>
+        <w:t>X</w:t>
+      </w:r>
+      <w:r>
+        <w:t xml:space="preserve"> ciclos no endereço do contador</w:t>
+      </w:r>
+      <w:r>
+        <w:t xml:space="preserve"> </w:t>
+      </w:r>
+      <w:r>
+        <w:t>permitindo assim,</w:t>
+      </w:r>
+      <w:r>
+        <w:t xml:space="preserve"> endereçar as duas memórias com </w:t>
+      </w:r>
+      <w:r>
+        <w:t xml:space="preserve">apenas </w:t>
+      </w:r>
+      <w:r>
+        <w:t>um contador</w:t>
+      </w:r>
+      <w:r>
+        <w:t xml:space="preserve">. </w:t>
       </w:r>
     </w:p>
     <w:p>
@@ -9594,98 +9884,784 @@
         <w:jc w:val="both"/>
       </w:pPr>
       <w:r>
-        <w:t xml:space="preserve">O endereçamento das memórias é </w:t>
-      </w:r>
-      <w:r>
-        <w:t>realizado</w:t>
-      </w:r>
-      <w:r>
-        <w:t xml:space="preserve"> através de um</w:t>
-      </w:r>
-      <w:r>
-        <w:t xml:space="preserve"> único</w:t>
-      </w:r>
-      <w:r>
-        <w:t xml:space="preserve"> contador</w:t>
-      </w:r>
-      <w:r>
-        <w:t xml:space="preserve">, </w:t>
-      </w:r>
-      <w:r>
-        <w:t>cuja</w:t>
-      </w:r>
-      <w:r>
-        <w:t xml:space="preserve"> </w:t>
-      </w:r>
-      <w:r>
-        <w:t xml:space="preserve">saída endereça </w:t>
-      </w:r>
-      <w:r>
-        <w:t xml:space="preserve">diretamente </w:t>
-      </w:r>
-      <w:r>
-        <w:t>a memória de leitura, o endereçamento</w:t>
-      </w:r>
-      <w:r>
-        <w:t xml:space="preserve"> </w:t>
-      </w:r>
-      <w:r>
-        <w:t>d</w:t>
-      </w:r>
-      <w:r>
-        <w:t xml:space="preserve">a memória de escrita </w:t>
-      </w:r>
-      <w:r>
-        <w:t xml:space="preserve">é realizado com recurso a </w:t>
-      </w:r>
-      <w:r>
-        <w:rPr>
-          <w:color w:val="FF0000"/>
-        </w:rPr>
-        <w:t>X</w:t>
-      </w:r>
-      <w:r>
-        <w:t xml:space="preserve"> </w:t>
-      </w:r>
-      <w:r>
-        <w:rPr>
-          <w:i/>
-        </w:rPr>
-        <w:t>shift-registers</w:t>
-      </w:r>
-      <w:r>
-        <w:t xml:space="preserve"> que produzem um atraso de </w:t>
-      </w:r>
-      <w:r>
-        <w:rPr>
-          <w:color w:val="FF0000"/>
-        </w:rPr>
-        <w:t>X</w:t>
-      </w:r>
-      <w:r>
-        <w:t xml:space="preserve"> ciclos no endereço do contador</w:t>
-      </w:r>
-      <w:r>
-        <w:t xml:space="preserve"> </w:t>
-      </w:r>
-      <w:r>
-        <w:t>permitindo assim,</w:t>
-      </w:r>
-      <w:r>
-        <w:t xml:space="preserve"> endereçar as duas memórias com </w:t>
-      </w:r>
-      <w:r>
-        <w:t xml:space="preserve">apenas </w:t>
-      </w:r>
-      <w:r>
-        <w:t>um contador</w:t>
-      </w:r>
-      <w:r>
-        <w:t>.</w:t>
-      </w:r>
-      <w:r>
-        <w:t xml:space="preserve"> </w:t>
-      </w:r>
+        <w:t>Desta forma, tem-se os seguintes bits de estado:</w:t>
+      </w:r>
+    </w:p>
+    <w:tbl>
+      <w:tblPr>
+        <w:tblW w:w="8250" w:type="dxa"/>
+        <w:jc w:val="center"/>
+        <w:tblCellMar>
+          <w:left w:w="70" w:type="dxa"/>
+          <w:right w:w="70" w:type="dxa"/>
+        </w:tblCellMar>
+        <w:tblLook w:val="04A0" w:firstRow="1" w:lastRow="0" w:firstColumn="1" w:lastColumn="0" w:noHBand="0" w:noVBand="1"/>
+      </w:tblPr>
+      <w:tblGrid>
+        <w:gridCol w:w="1721"/>
+        <w:gridCol w:w="6529"/>
+      </w:tblGrid>
+      <w:tr>
+        <w:trPr>
+          <w:trHeight w:val="315"/>
+          <w:jc w:val="center"/>
+        </w:trPr>
+        <w:tc>
+          <w:tcPr>
+            <w:tcW w:w="1721" w:type="dxa"/>
+            <w:tcBorders>
+              <w:top w:val="single" w:sz="8" w:space="0" w:color="AEAAAA"/>
+              <w:left w:val="single" w:sz="8" w:space="0" w:color="AEAAAA"/>
+              <w:bottom w:val="single" w:sz="8" w:space="0" w:color="AEAAAA"/>
+              <w:right w:val="single" w:sz="8" w:space="0" w:color="AEAAAA"/>
+            </w:tcBorders>
+            <w:shd w:val="clear" w:color="auto" w:fill="auto"/>
+            <w:noWrap/>
+            <w:vAlign w:val="center"/>
+            <w:hideMark/>
+          </w:tcPr>
+          <w:p>
+            <w:pPr>
+              <w:spacing w:after="0" w:line="240" w:lineRule="auto"/>
+              <w:rPr>
+                <w:rFonts w:ascii="Calibri" w:eastAsia="Times New Roman" w:hAnsi="Calibri" w:cs="Calibri"/>
+                <w:b/>
+                <w:bCs/>
+                <w:color w:val="000000"/>
+                <w:lang w:eastAsia="pt-PT"/>
+              </w:rPr>
+            </w:pPr>
+            <w:r>
+              <w:rPr>
+                <w:rFonts w:ascii="Calibri" w:eastAsia="Times New Roman" w:hAnsi="Calibri" w:cs="Calibri"/>
+                <w:b/>
+                <w:bCs/>
+                <w:color w:val="000000"/>
+                <w:lang w:eastAsia="pt-PT"/>
+              </w:rPr>
+              <w:t>Sinais</w:t>
+            </w:r>
+            <w:r>
+              <w:rPr>
+                <w:rFonts w:ascii="Calibri" w:eastAsia="Times New Roman" w:hAnsi="Calibri" w:cs="Calibri"/>
+                <w:b/>
+                <w:bCs/>
+                <w:color w:val="000000"/>
+                <w:lang w:eastAsia="pt-PT"/>
+              </w:rPr>
+              <w:t xml:space="preserve"> de Estado</w:t>
+            </w:r>
+          </w:p>
+        </w:tc>
+        <w:tc>
+          <w:tcPr>
+            <w:tcW w:w="6529" w:type="dxa"/>
+            <w:tcBorders>
+              <w:top w:val="single" w:sz="8" w:space="0" w:color="AEAAAA"/>
+              <w:left w:val="nil"/>
+              <w:bottom w:val="single" w:sz="8" w:space="0" w:color="AEAAAA"/>
+              <w:right w:val="single" w:sz="8" w:space="0" w:color="AEAAAA"/>
+            </w:tcBorders>
+            <w:shd w:val="clear" w:color="auto" w:fill="auto"/>
+            <w:noWrap/>
+            <w:vAlign w:val="center"/>
+            <w:hideMark/>
+          </w:tcPr>
+          <w:p>
+            <w:pPr>
+              <w:spacing w:after="0" w:line="240" w:lineRule="auto"/>
+              <w:rPr>
+                <w:rFonts w:ascii="Calibri" w:eastAsia="Times New Roman" w:hAnsi="Calibri" w:cs="Calibri"/>
+                <w:b/>
+                <w:bCs/>
+                <w:color w:val="000000"/>
+                <w:lang w:eastAsia="pt-PT"/>
+              </w:rPr>
+            </w:pPr>
+            <w:r>
+              <w:rPr>
+                <w:rFonts w:ascii="Calibri" w:eastAsia="Times New Roman" w:hAnsi="Calibri" w:cs="Calibri"/>
+                <w:b/>
+                <w:bCs/>
+                <w:color w:val="000000"/>
+                <w:lang w:eastAsia="pt-PT"/>
+              </w:rPr>
+              <w:t>Descrição</w:t>
+            </w:r>
+          </w:p>
+        </w:tc>
+      </w:tr>
+      <w:tr>
+        <w:trPr>
+          <w:trHeight w:val="315"/>
+          <w:jc w:val="center"/>
+        </w:trPr>
+        <w:tc>
+          <w:tcPr>
+            <w:tcW w:w="1721" w:type="dxa"/>
+            <w:tcBorders>
+              <w:top w:val="nil"/>
+              <w:left w:val="single" w:sz="8" w:space="0" w:color="AEAAAA"/>
+              <w:bottom w:val="single" w:sz="8" w:space="0" w:color="AEAAAA"/>
+              <w:right w:val="single" w:sz="8" w:space="0" w:color="AEAAAA"/>
+            </w:tcBorders>
+            <w:shd w:val="clear" w:color="auto" w:fill="auto"/>
+            <w:noWrap/>
+            <w:vAlign w:val="center"/>
+            <w:hideMark/>
+          </w:tcPr>
+          <w:p>
+            <w:pPr>
+              <w:spacing w:after="0" w:line="240" w:lineRule="auto"/>
+              <w:rPr>
+                <w:rFonts w:ascii="Calibri" w:eastAsia="Times New Roman" w:hAnsi="Calibri" w:cs="Calibri"/>
+                <w:color w:val="000000"/>
+                <w:lang w:eastAsia="pt-PT"/>
+              </w:rPr>
+            </w:pPr>
+            <w:proofErr w:type="spellStart"/>
+            <w:r>
+              <w:rPr>
+                <w:rFonts w:ascii="Calibri" w:eastAsia="Times New Roman" w:hAnsi="Calibri" w:cs="Calibri"/>
+                <w:color w:val="000000"/>
+                <w:lang w:eastAsia="pt-PT"/>
+              </w:rPr>
+              <w:t>Addr</w:t>
+            </w:r>
+            <w:proofErr w:type="spellEnd"/>
+          </w:p>
+        </w:tc>
+        <w:tc>
+          <w:tcPr>
+            <w:tcW w:w="6529" w:type="dxa"/>
+            <w:tcBorders>
+              <w:top w:val="nil"/>
+              <w:left w:val="nil"/>
+              <w:bottom w:val="single" w:sz="8" w:space="0" w:color="AEAAAA"/>
+              <w:right w:val="single" w:sz="8" w:space="0" w:color="AEAAAA"/>
+            </w:tcBorders>
+            <w:shd w:val="clear" w:color="auto" w:fill="auto"/>
+            <w:noWrap/>
+            <w:vAlign w:val="center"/>
+            <w:hideMark/>
+          </w:tcPr>
+          <w:p>
+            <w:pPr>
+              <w:spacing w:after="0" w:line="240" w:lineRule="auto"/>
+              <w:rPr>
+                <w:rFonts w:ascii="Calibri" w:eastAsia="Times New Roman" w:hAnsi="Calibri" w:cs="Calibri"/>
+                <w:color w:val="000000"/>
+                <w:lang w:eastAsia="pt-PT"/>
+              </w:rPr>
+            </w:pPr>
+            <w:r>
+              <w:rPr>
+                <w:rFonts w:ascii="Calibri" w:eastAsia="Times New Roman" w:hAnsi="Calibri" w:cs="Calibri"/>
+                <w:color w:val="000000"/>
+                <w:u w:val="single"/>
+                <w:lang w:eastAsia="pt-PT"/>
+              </w:rPr>
+              <w:t>Endereço</w:t>
+            </w:r>
+            <w:r>
+              <w:rPr>
+                <w:rFonts w:ascii="Calibri" w:eastAsia="Times New Roman" w:hAnsi="Calibri" w:cs="Calibri"/>
+                <w:color w:val="000000"/>
+                <w:lang w:eastAsia="pt-PT"/>
+              </w:rPr>
+              <w:t xml:space="preserve"> das </w:t>
+            </w:r>
+            <w:proofErr w:type="gramStart"/>
+            <w:r>
+              <w:rPr>
+                <w:rFonts w:ascii="Calibri" w:eastAsia="Times New Roman" w:hAnsi="Calibri" w:cs="Calibri"/>
+                <w:color w:val="000000"/>
+                <w:lang w:eastAsia="pt-PT"/>
+              </w:rPr>
+              <w:t>memorias</w:t>
+            </w:r>
+            <w:proofErr w:type="gramEnd"/>
+          </w:p>
+        </w:tc>
+      </w:tr>
+      <w:tr>
+        <w:trPr>
+          <w:trHeight w:val="315"/>
+          <w:jc w:val="center"/>
+        </w:trPr>
+        <w:tc>
+          <w:tcPr>
+            <w:tcW w:w="1721" w:type="dxa"/>
+            <w:tcBorders>
+              <w:top w:val="nil"/>
+              <w:left w:val="single" w:sz="8" w:space="0" w:color="AEAAAA"/>
+              <w:bottom w:val="single" w:sz="8" w:space="0" w:color="AEAAAA"/>
+              <w:right w:val="single" w:sz="8" w:space="0" w:color="AEAAAA"/>
+            </w:tcBorders>
+            <w:shd w:val="clear" w:color="auto" w:fill="auto"/>
+            <w:noWrap/>
+            <w:vAlign w:val="center"/>
+            <w:hideMark/>
+          </w:tcPr>
+          <w:p>
+            <w:pPr>
+              <w:spacing w:after="0" w:line="240" w:lineRule="auto"/>
+              <w:rPr>
+                <w:rFonts w:ascii="Calibri" w:eastAsia="Times New Roman" w:hAnsi="Calibri" w:cs="Calibri"/>
+                <w:color w:val="000000"/>
+                <w:lang w:eastAsia="pt-PT"/>
+              </w:rPr>
+            </w:pPr>
+            <w:proofErr w:type="spellStart"/>
+            <w:r>
+              <w:rPr>
+                <w:rFonts w:ascii="Calibri" w:eastAsia="Times New Roman" w:hAnsi="Calibri" w:cs="Calibri"/>
+                <w:color w:val="000000"/>
+                <w:lang w:eastAsia="pt-PT"/>
+              </w:rPr>
+              <w:t>Rread_en</w:t>
+            </w:r>
+            <w:proofErr w:type="spellEnd"/>
+          </w:p>
+        </w:tc>
+        <w:tc>
+          <w:tcPr>
+            <w:tcW w:w="6529" w:type="dxa"/>
+            <w:tcBorders>
+              <w:top w:val="nil"/>
+              <w:left w:val="nil"/>
+              <w:bottom w:val="single" w:sz="8" w:space="0" w:color="AEAAAA"/>
+              <w:right w:val="single" w:sz="8" w:space="0" w:color="AEAAAA"/>
+            </w:tcBorders>
+            <w:shd w:val="clear" w:color="auto" w:fill="auto"/>
+            <w:noWrap/>
+            <w:vAlign w:val="center"/>
+            <w:hideMark/>
+          </w:tcPr>
+          <w:p>
+            <w:pPr>
+              <w:spacing w:after="0" w:line="240" w:lineRule="auto"/>
+              <w:rPr>
+                <w:rFonts w:ascii="Calibri" w:eastAsia="Times New Roman" w:hAnsi="Calibri" w:cs="Calibri"/>
+                <w:color w:val="000000"/>
+                <w:lang w:eastAsia="pt-PT"/>
+              </w:rPr>
+            </w:pPr>
+            <w:r>
+              <w:rPr>
+                <w:rFonts w:ascii="Calibri" w:eastAsia="Times New Roman" w:hAnsi="Calibri" w:cs="Calibri"/>
+                <w:color w:val="000000"/>
+                <w:lang w:eastAsia="pt-PT"/>
+              </w:rPr>
+              <w:t>Enables dos registos de leitura</w:t>
+            </w:r>
+          </w:p>
+        </w:tc>
+      </w:tr>
+      <w:tr>
+        <w:trPr>
+          <w:trHeight w:val="315"/>
+          <w:jc w:val="center"/>
+        </w:trPr>
+        <w:tc>
+          <w:tcPr>
+            <w:tcW w:w="1721" w:type="dxa"/>
+            <w:tcBorders>
+              <w:top w:val="nil"/>
+              <w:left w:val="single" w:sz="8" w:space="0" w:color="AEAAAA"/>
+              <w:bottom w:val="single" w:sz="8" w:space="0" w:color="AEAAAA"/>
+              <w:right w:val="single" w:sz="8" w:space="0" w:color="AEAAAA"/>
+            </w:tcBorders>
+            <w:shd w:val="clear" w:color="auto" w:fill="auto"/>
+            <w:noWrap/>
+            <w:vAlign w:val="center"/>
+            <w:hideMark/>
+          </w:tcPr>
+          <w:p>
+            <w:pPr>
+              <w:spacing w:after="0" w:line="240" w:lineRule="auto"/>
+              <w:rPr>
+                <w:rFonts w:ascii="Calibri" w:eastAsia="Times New Roman" w:hAnsi="Calibri" w:cs="Calibri"/>
+                <w:color w:val="000000"/>
+                <w:lang w:eastAsia="pt-PT"/>
+              </w:rPr>
+            </w:pPr>
+            <w:r>
+              <w:rPr>
+                <w:rFonts w:ascii="Calibri" w:eastAsia="Times New Roman" w:hAnsi="Calibri" w:cs="Calibri"/>
+                <w:color w:val="000000"/>
+                <w:lang w:eastAsia="pt-PT"/>
+              </w:rPr>
+              <w:t>Mux1_select</w:t>
+            </w:r>
+          </w:p>
+        </w:tc>
+        <w:tc>
+          <w:tcPr>
+            <w:tcW w:w="6529" w:type="dxa"/>
+            <w:tcBorders>
+              <w:top w:val="nil"/>
+              <w:left w:val="nil"/>
+              <w:bottom w:val="single" w:sz="8" w:space="0" w:color="AEAAAA"/>
+              <w:right w:val="single" w:sz="8" w:space="0" w:color="AEAAAA"/>
+            </w:tcBorders>
+            <w:shd w:val="clear" w:color="auto" w:fill="auto"/>
+            <w:noWrap/>
+            <w:vAlign w:val="center"/>
+            <w:hideMark/>
+          </w:tcPr>
+          <w:p>
+            <w:pPr>
+              <w:spacing w:after="0" w:line="240" w:lineRule="auto"/>
+              <w:rPr>
+                <w:rFonts w:ascii="Calibri" w:eastAsia="Times New Roman" w:hAnsi="Calibri" w:cs="Calibri"/>
+                <w:color w:val="000000"/>
+                <w:lang w:eastAsia="pt-PT"/>
+              </w:rPr>
+            </w:pPr>
+            <w:proofErr w:type="spellStart"/>
+            <w:r>
+              <w:rPr>
+                <w:rFonts w:ascii="Calibri" w:eastAsia="Times New Roman" w:hAnsi="Calibri" w:cs="Calibri"/>
+                <w:color w:val="000000"/>
+                <w:lang w:eastAsia="pt-PT"/>
+              </w:rPr>
+              <w:t>Select</w:t>
+            </w:r>
+            <w:proofErr w:type="spellEnd"/>
+            <w:r>
+              <w:rPr>
+                <w:rFonts w:ascii="Calibri" w:eastAsia="Times New Roman" w:hAnsi="Calibri" w:cs="Calibri"/>
+                <w:color w:val="000000"/>
+                <w:lang w:eastAsia="pt-PT"/>
+              </w:rPr>
+              <w:t xml:space="preserve"> do multiplexer que permite carregar os registos do valor neutro</w:t>
+            </w:r>
+          </w:p>
+        </w:tc>
+      </w:tr>
+      <w:tr>
+        <w:trPr>
+          <w:trHeight w:val="315"/>
+          <w:jc w:val="center"/>
+        </w:trPr>
+        <w:tc>
+          <w:tcPr>
+            <w:tcW w:w="1721" w:type="dxa"/>
+            <w:tcBorders>
+              <w:top w:val="nil"/>
+              <w:left w:val="single" w:sz="8" w:space="0" w:color="AEAAAA"/>
+              <w:bottom w:val="single" w:sz="8" w:space="0" w:color="AEAAAA"/>
+              <w:right w:val="single" w:sz="8" w:space="0" w:color="AEAAAA"/>
+            </w:tcBorders>
+            <w:shd w:val="clear" w:color="auto" w:fill="auto"/>
+            <w:noWrap/>
+            <w:vAlign w:val="center"/>
+            <w:hideMark/>
+          </w:tcPr>
+          <w:p>
+            <w:pPr>
+              <w:spacing w:after="0" w:line="240" w:lineRule="auto"/>
+              <w:rPr>
+                <w:rFonts w:ascii="Calibri" w:eastAsia="Times New Roman" w:hAnsi="Calibri" w:cs="Calibri"/>
+                <w:color w:val="000000"/>
+                <w:lang w:eastAsia="pt-PT"/>
+              </w:rPr>
+            </w:pPr>
+            <w:proofErr w:type="spellStart"/>
+            <w:r>
+              <w:rPr>
+                <w:rFonts w:ascii="Calibri" w:eastAsia="Times New Roman" w:hAnsi="Calibri" w:cs="Calibri"/>
+                <w:color w:val="000000"/>
+                <w:lang w:eastAsia="pt-PT"/>
+              </w:rPr>
+              <w:t>Rline_en</w:t>
+            </w:r>
+            <w:proofErr w:type="spellEnd"/>
+          </w:p>
+        </w:tc>
+        <w:tc>
+          <w:tcPr>
+            <w:tcW w:w="6529" w:type="dxa"/>
+            <w:tcBorders>
+              <w:top w:val="nil"/>
+              <w:left w:val="nil"/>
+              <w:bottom w:val="single" w:sz="8" w:space="0" w:color="AEAAAA"/>
+              <w:right w:val="single" w:sz="8" w:space="0" w:color="AEAAAA"/>
+            </w:tcBorders>
+            <w:shd w:val="clear" w:color="auto" w:fill="auto"/>
+            <w:noWrap/>
+            <w:vAlign w:val="center"/>
+            <w:hideMark/>
+          </w:tcPr>
+          <w:p>
+            <w:pPr>
+              <w:spacing w:after="0" w:line="240" w:lineRule="auto"/>
+              <w:rPr>
+                <w:rFonts w:ascii="Calibri" w:eastAsia="Times New Roman" w:hAnsi="Calibri" w:cs="Calibri"/>
+                <w:color w:val="000000"/>
+                <w:lang w:eastAsia="pt-PT"/>
+              </w:rPr>
+            </w:pPr>
+            <w:r>
+              <w:rPr>
+                <w:rFonts w:ascii="Calibri" w:eastAsia="Times New Roman" w:hAnsi="Calibri" w:cs="Calibri"/>
+                <w:color w:val="000000"/>
+                <w:lang w:eastAsia="pt-PT"/>
+              </w:rPr>
+              <w:t>Enables dos registos que armazenam as linhas</w:t>
+            </w:r>
+          </w:p>
+        </w:tc>
+      </w:tr>
+      <w:tr>
+        <w:trPr>
+          <w:trHeight w:val="315"/>
+          <w:jc w:val="center"/>
+        </w:trPr>
+        <w:tc>
+          <w:tcPr>
+            <w:tcW w:w="1721" w:type="dxa"/>
+            <w:tcBorders>
+              <w:top w:val="nil"/>
+              <w:left w:val="single" w:sz="8" w:space="0" w:color="AEAAAA"/>
+              <w:bottom w:val="single" w:sz="8" w:space="0" w:color="AEAAAA"/>
+              <w:right w:val="single" w:sz="8" w:space="0" w:color="AEAAAA"/>
+            </w:tcBorders>
+            <w:shd w:val="clear" w:color="auto" w:fill="auto"/>
+            <w:noWrap/>
+            <w:vAlign w:val="center"/>
+            <w:hideMark/>
+          </w:tcPr>
+          <w:p>
+            <w:pPr>
+              <w:spacing w:after="0" w:line="240" w:lineRule="auto"/>
+              <w:rPr>
+                <w:rFonts w:ascii="Calibri" w:eastAsia="Times New Roman" w:hAnsi="Calibri" w:cs="Calibri"/>
+                <w:color w:val="000000"/>
+                <w:lang w:eastAsia="pt-PT"/>
+              </w:rPr>
+            </w:pPr>
+            <w:proofErr w:type="spellStart"/>
+            <w:r>
+              <w:rPr>
+                <w:rFonts w:ascii="Calibri" w:eastAsia="Times New Roman" w:hAnsi="Calibri" w:cs="Calibri"/>
+                <w:color w:val="000000"/>
+                <w:lang w:eastAsia="pt-PT"/>
+              </w:rPr>
+              <w:t>Oper</w:t>
+            </w:r>
+            <w:proofErr w:type="spellEnd"/>
+          </w:p>
+        </w:tc>
+        <w:tc>
+          <w:tcPr>
+            <w:tcW w:w="6529" w:type="dxa"/>
+            <w:tcBorders>
+              <w:top w:val="nil"/>
+              <w:left w:val="nil"/>
+              <w:bottom w:val="single" w:sz="8" w:space="0" w:color="AEAAAA"/>
+              <w:right w:val="single" w:sz="8" w:space="0" w:color="AEAAAA"/>
+            </w:tcBorders>
+            <w:shd w:val="clear" w:color="auto" w:fill="auto"/>
+            <w:noWrap/>
+            <w:vAlign w:val="center"/>
+            <w:hideMark/>
+          </w:tcPr>
+          <w:p>
+            <w:pPr>
+              <w:spacing w:after="0" w:line="240" w:lineRule="auto"/>
+              <w:rPr>
+                <w:rFonts w:ascii="Calibri" w:eastAsia="Times New Roman" w:hAnsi="Calibri" w:cs="Calibri"/>
+                <w:color w:val="000000"/>
+                <w:lang w:eastAsia="pt-PT"/>
+              </w:rPr>
+            </w:pPr>
+            <w:r>
+              <w:rPr>
+                <w:rFonts w:ascii="Calibri" w:eastAsia="Times New Roman" w:hAnsi="Calibri" w:cs="Calibri"/>
+                <w:color w:val="000000"/>
+                <w:lang w:eastAsia="pt-PT"/>
+              </w:rPr>
+              <w:t>Sinal que identifica a operação</w:t>
+            </w:r>
+          </w:p>
+        </w:tc>
+      </w:tr>
+      <w:tr>
+        <w:trPr>
+          <w:trHeight w:val="315"/>
+          <w:jc w:val="center"/>
+        </w:trPr>
+        <w:tc>
+          <w:tcPr>
+            <w:tcW w:w="1721" w:type="dxa"/>
+            <w:tcBorders>
+              <w:top w:val="nil"/>
+              <w:left w:val="single" w:sz="8" w:space="0" w:color="AEAAAA"/>
+              <w:bottom w:val="single" w:sz="8" w:space="0" w:color="AEAAAA"/>
+              <w:right w:val="single" w:sz="8" w:space="0" w:color="AEAAAA"/>
+            </w:tcBorders>
+            <w:shd w:val="clear" w:color="auto" w:fill="auto"/>
+            <w:noWrap/>
+            <w:vAlign w:val="center"/>
+            <w:hideMark/>
+          </w:tcPr>
+          <w:p>
+            <w:pPr>
+              <w:spacing w:after="0" w:line="240" w:lineRule="auto"/>
+              <w:rPr>
+                <w:rFonts w:ascii="Calibri" w:eastAsia="Times New Roman" w:hAnsi="Calibri" w:cs="Calibri"/>
+                <w:color w:val="000000"/>
+                <w:lang w:eastAsia="pt-PT"/>
+              </w:rPr>
+            </w:pPr>
+            <w:r>
+              <w:rPr>
+                <w:rFonts w:ascii="Calibri" w:eastAsia="Times New Roman" w:hAnsi="Calibri" w:cs="Calibri"/>
+                <w:color w:val="000000"/>
+                <w:lang w:eastAsia="pt-PT"/>
+              </w:rPr>
+              <w:t>Mux2_selec</w:t>
+            </w:r>
+            <w:bookmarkStart w:id="0" w:name="_GoBack"/>
+            <w:bookmarkEnd w:id="0"/>
+            <w:r>
+              <w:rPr>
+                <w:rFonts w:ascii="Calibri" w:eastAsia="Times New Roman" w:hAnsi="Calibri" w:cs="Calibri"/>
+                <w:color w:val="000000"/>
+                <w:lang w:eastAsia="pt-PT"/>
+              </w:rPr>
+              <w:t>t</w:t>
+            </w:r>
+          </w:p>
+        </w:tc>
+        <w:tc>
+          <w:tcPr>
+            <w:tcW w:w="6529" w:type="dxa"/>
+            <w:tcBorders>
+              <w:top w:val="nil"/>
+              <w:left w:val="nil"/>
+              <w:bottom w:val="single" w:sz="8" w:space="0" w:color="AEAAAA"/>
+              <w:right w:val="single" w:sz="8" w:space="0" w:color="AEAAAA"/>
+            </w:tcBorders>
+            <w:shd w:val="clear" w:color="auto" w:fill="auto"/>
+            <w:noWrap/>
+            <w:vAlign w:val="center"/>
+            <w:hideMark/>
+          </w:tcPr>
+          <w:p>
+            <w:pPr>
+              <w:spacing w:after="0" w:line="240" w:lineRule="auto"/>
+              <w:rPr>
+                <w:rFonts w:ascii="Calibri" w:eastAsia="Times New Roman" w:hAnsi="Calibri" w:cs="Calibri"/>
+                <w:color w:val="000000"/>
+                <w:lang w:eastAsia="pt-PT"/>
+              </w:rPr>
+            </w:pPr>
+            <w:proofErr w:type="spellStart"/>
+            <w:r>
+              <w:rPr>
+                <w:rFonts w:ascii="Calibri" w:eastAsia="Times New Roman" w:hAnsi="Calibri" w:cs="Calibri"/>
+                <w:color w:val="000000"/>
+                <w:lang w:eastAsia="pt-PT"/>
+              </w:rPr>
+              <w:t>Select</w:t>
+            </w:r>
+            <w:proofErr w:type="spellEnd"/>
+            <w:r>
+              <w:rPr>
+                <w:rFonts w:ascii="Calibri" w:eastAsia="Times New Roman" w:hAnsi="Calibri" w:cs="Calibri"/>
+                <w:color w:val="000000"/>
+                <w:lang w:eastAsia="pt-PT"/>
+              </w:rPr>
+              <w:t xml:space="preserve"> do multiplexer que seleciona o resultado a armazenar</w:t>
+            </w:r>
+          </w:p>
+        </w:tc>
+      </w:tr>
+      <w:tr>
+        <w:trPr>
+          <w:trHeight w:val="315"/>
+          <w:jc w:val="center"/>
+        </w:trPr>
+        <w:tc>
+          <w:tcPr>
+            <w:tcW w:w="1721" w:type="dxa"/>
+            <w:tcBorders>
+              <w:top w:val="nil"/>
+              <w:left w:val="single" w:sz="8" w:space="0" w:color="AEAAAA"/>
+              <w:bottom w:val="single" w:sz="8" w:space="0" w:color="AEAAAA"/>
+              <w:right w:val="single" w:sz="8" w:space="0" w:color="AEAAAA"/>
+            </w:tcBorders>
+            <w:shd w:val="clear" w:color="auto" w:fill="auto"/>
+            <w:noWrap/>
+            <w:vAlign w:val="center"/>
+            <w:hideMark/>
+          </w:tcPr>
+          <w:p>
+            <w:pPr>
+              <w:spacing w:after="0" w:line="240" w:lineRule="auto"/>
+              <w:rPr>
+                <w:rFonts w:ascii="Calibri" w:eastAsia="Times New Roman" w:hAnsi="Calibri" w:cs="Calibri"/>
+                <w:color w:val="000000"/>
+                <w:lang w:eastAsia="pt-PT"/>
+              </w:rPr>
+            </w:pPr>
+            <w:proofErr w:type="spellStart"/>
+            <w:r>
+              <w:rPr>
+                <w:rFonts w:ascii="Calibri" w:eastAsia="Times New Roman" w:hAnsi="Calibri" w:cs="Calibri"/>
+                <w:color w:val="000000"/>
+                <w:lang w:eastAsia="pt-PT"/>
+              </w:rPr>
+              <w:t>Rout_en</w:t>
+            </w:r>
+            <w:proofErr w:type="spellEnd"/>
+          </w:p>
+        </w:tc>
+        <w:tc>
+          <w:tcPr>
+            <w:tcW w:w="6529" w:type="dxa"/>
+            <w:tcBorders>
+              <w:top w:val="nil"/>
+              <w:left w:val="nil"/>
+              <w:bottom w:val="single" w:sz="8" w:space="0" w:color="AEAAAA"/>
+              <w:right w:val="single" w:sz="8" w:space="0" w:color="AEAAAA"/>
+            </w:tcBorders>
+            <w:shd w:val="clear" w:color="auto" w:fill="auto"/>
+            <w:noWrap/>
+            <w:vAlign w:val="center"/>
+            <w:hideMark/>
+          </w:tcPr>
+          <w:p>
+            <w:pPr>
+              <w:spacing w:after="0" w:line="240" w:lineRule="auto"/>
+              <w:rPr>
+                <w:rFonts w:ascii="Calibri" w:eastAsia="Times New Roman" w:hAnsi="Calibri" w:cs="Calibri"/>
+                <w:color w:val="000000"/>
+                <w:lang w:eastAsia="pt-PT"/>
+              </w:rPr>
+            </w:pPr>
+            <w:r>
+              <w:rPr>
+                <w:rFonts w:ascii="Calibri" w:eastAsia="Times New Roman" w:hAnsi="Calibri" w:cs="Calibri"/>
+                <w:color w:val="000000"/>
+                <w:lang w:eastAsia="pt-PT"/>
+              </w:rPr>
+              <w:t>Enable do registo de saída</w:t>
+            </w:r>
+          </w:p>
+        </w:tc>
+      </w:tr>
+      <w:tr>
+        <w:trPr>
+          <w:trHeight w:val="315"/>
+          <w:jc w:val="center"/>
+        </w:trPr>
+        <w:tc>
+          <w:tcPr>
+            <w:tcW w:w="1721" w:type="dxa"/>
+            <w:tcBorders>
+              <w:top w:val="nil"/>
+              <w:left w:val="single" w:sz="8" w:space="0" w:color="AEAAAA"/>
+              <w:bottom w:val="single" w:sz="8" w:space="0" w:color="AEAAAA"/>
+              <w:right w:val="single" w:sz="8" w:space="0" w:color="AEAAAA"/>
+            </w:tcBorders>
+            <w:shd w:val="clear" w:color="auto" w:fill="auto"/>
+            <w:noWrap/>
+            <w:vAlign w:val="center"/>
+            <w:hideMark/>
+          </w:tcPr>
+          <w:p>
+            <w:pPr>
+              <w:spacing w:after="0" w:line="240" w:lineRule="auto"/>
+              <w:rPr>
+                <w:rFonts w:ascii="Calibri" w:eastAsia="Times New Roman" w:hAnsi="Calibri" w:cs="Calibri"/>
+                <w:color w:val="000000"/>
+                <w:lang w:eastAsia="pt-PT"/>
+              </w:rPr>
+            </w:pPr>
+            <w:proofErr w:type="spellStart"/>
+            <w:r>
+              <w:rPr>
+                <w:rFonts w:ascii="Calibri" w:eastAsia="Times New Roman" w:hAnsi="Calibri" w:cs="Calibri"/>
+                <w:color w:val="000000"/>
+                <w:lang w:eastAsia="pt-PT"/>
+              </w:rPr>
+              <w:t>Write_en</w:t>
+            </w:r>
+            <w:proofErr w:type="spellEnd"/>
+          </w:p>
+        </w:tc>
+        <w:tc>
+          <w:tcPr>
+            <w:tcW w:w="6529" w:type="dxa"/>
+            <w:tcBorders>
+              <w:top w:val="nil"/>
+              <w:left w:val="nil"/>
+              <w:bottom w:val="single" w:sz="8" w:space="0" w:color="AEAAAA"/>
+              <w:right w:val="single" w:sz="8" w:space="0" w:color="AEAAAA"/>
+            </w:tcBorders>
+            <w:shd w:val="clear" w:color="auto" w:fill="auto"/>
+            <w:noWrap/>
+            <w:vAlign w:val="center"/>
+            <w:hideMark/>
+          </w:tcPr>
+          <w:p>
+            <w:pPr>
+              <w:spacing w:after="0" w:line="240" w:lineRule="auto"/>
+              <w:rPr>
+                <w:rFonts w:ascii="Calibri" w:eastAsia="Times New Roman" w:hAnsi="Calibri" w:cs="Calibri"/>
+                <w:color w:val="000000"/>
+                <w:lang w:eastAsia="pt-PT"/>
+              </w:rPr>
+            </w:pPr>
+            <w:proofErr w:type="spellStart"/>
+            <w:r>
+              <w:rPr>
+                <w:rFonts w:ascii="Calibri" w:eastAsia="Times New Roman" w:hAnsi="Calibri" w:cs="Calibri"/>
+                <w:color w:val="000000"/>
+                <w:lang w:eastAsia="pt-PT"/>
+              </w:rPr>
+              <w:t>Write</w:t>
+            </w:r>
+            <w:proofErr w:type="spellEnd"/>
+            <w:r>
+              <w:rPr>
+                <w:rFonts w:ascii="Calibri" w:eastAsia="Times New Roman" w:hAnsi="Calibri" w:cs="Calibri"/>
+                <w:color w:val="000000"/>
+                <w:lang w:eastAsia="pt-PT"/>
+              </w:rPr>
+              <w:t xml:space="preserve"> </w:t>
+            </w:r>
+            <w:proofErr w:type="spellStart"/>
+            <w:r>
+              <w:rPr>
+                <w:rFonts w:ascii="Calibri" w:eastAsia="Times New Roman" w:hAnsi="Calibri" w:cs="Calibri"/>
+                <w:color w:val="000000"/>
+                <w:lang w:eastAsia="pt-PT"/>
+              </w:rPr>
+              <w:t>enable</w:t>
+            </w:r>
+            <w:proofErr w:type="spellEnd"/>
+            <w:r>
+              <w:rPr>
+                <w:rFonts w:ascii="Calibri" w:eastAsia="Times New Roman" w:hAnsi="Calibri" w:cs="Calibri"/>
+                <w:color w:val="000000"/>
+                <w:lang w:eastAsia="pt-PT"/>
+              </w:rPr>
+              <w:t xml:space="preserve"> da memória de escrita</w:t>
+            </w:r>
+          </w:p>
+        </w:tc>
+      </w:tr>
+    </w:tbl>
+    <w:p>
+      <w:pPr>
+        <w:ind w:firstLine="284"/>
+        <w:jc w:val="both"/>
+      </w:pPr>
     </w:p>
     <w:p>
       <w:pPr>
@@ -9693,28 +10669,40 @@
         <w:jc w:val="both"/>
       </w:pPr>
       <w:r>
-        <w:t xml:space="preserve">Abaixo encontra-se </w:t>
-      </w:r>
-      <w:r>
-        <w:t>o esquema d</w:t>
-      </w:r>
-      <w:r>
-        <w:t>a máquina de estados utilizada na Unidade de Controlo:</w:t>
+        <w:t xml:space="preserve">Entre a Unidade de Controlo e a </w:t>
+      </w:r>
+      <w:r>
+        <w:rPr>
+          <w:i/>
+        </w:rPr>
+        <w:t>datapath</w:t>
+      </w:r>
+      <w:r>
+        <w:t xml:space="preserve"> colocou-se um registo de controlo que permite sincronizar a leitura da memória e as operações realizadas pela </w:t>
+      </w:r>
+      <w:r>
+        <w:rPr>
+          <w:i/>
+        </w:rPr>
+        <w:t>datapath</w:t>
+      </w:r>
+      <w:r>
+        <w:t xml:space="preserve"> bem como melhorar a frequência de execução do dispositivo.</w:t>
       </w:r>
     </w:p>
     <w:p>
       <w:pPr>
         <w:ind w:firstLine="284"/>
         <w:jc w:val="both"/>
-        <w:rPr>
-          <w:color w:val="FF0000"/>
-        </w:rPr>
-      </w:pPr>
-      <w:r>
-        <w:rPr>
-          <w:color w:val="FF0000"/>
-        </w:rPr>
-        <w:t>Imagem da maquina de estados de nível 0</w:t>
+      </w:pPr>
+      <w:r>
+        <w:t xml:space="preserve">Abaixo encontra-se </w:t>
+      </w:r>
+      <w:r>
+        <w:t>o esquema d</w:t>
+      </w:r>
+      <w:r>
+        <w:t>a máquina de estados utilizada na Unidade de Controlo:</w:t>
       </w:r>
     </w:p>
     <w:p>
@@ -9729,13 +10717,21 @@
         <w:rPr>
           <w:color w:val="FF0000"/>
         </w:rPr>
-        <w:t>É preciso explicar melhor esta parte</w:t>
-      </w:r>
+        <w:t xml:space="preserve">Imagem da </w:t>
+      </w:r>
+      <w:proofErr w:type="gramStart"/>
       <w:r>
         <w:rPr>
           <w:color w:val="FF0000"/>
         </w:rPr>
-        <w:t>. Incluir o registo de controlo</w:t>
+        <w:t>maquina</w:t>
+      </w:r>
+      <w:proofErr w:type="gramEnd"/>
+      <w:r>
+        <w:rPr>
+          <w:color w:val="FF0000"/>
+        </w:rPr>
+        <w:t xml:space="preserve"> de estados de nível 0</w:t>
       </w:r>
     </w:p>
     <w:p>
@@ -9763,8 +10759,6 @@
       <w:r>
         <w:t>Fecho</w:t>
       </w:r>
-      <w:bookmarkStart w:id="0" w:name="_GoBack"/>
-      <w:bookmarkEnd w:id="0"/>
     </w:p>
     <w:p>
       <w:pPr>
@@ -9893,7 +10887,21 @@
         <w:rPr>
           <w:color w:val="FF0000"/>
         </w:rPr>
-        <w:t>basys2 / spartan 3e?)</w:t>
+        <w:t xml:space="preserve">basys2 / </w:t>
+      </w:r>
+      <w:proofErr w:type="spellStart"/>
+      <w:r>
+        <w:rPr>
+          <w:color w:val="FF0000"/>
+        </w:rPr>
+        <w:t>spartan</w:t>
+      </w:r>
+      <w:proofErr w:type="spellEnd"/>
+      <w:r>
+        <w:rPr>
+          <w:color w:val="FF0000"/>
+        </w:rPr>
+        <w:t xml:space="preserve"> 3e?)</w:t>
       </w:r>
       <w:r>
         <w:t>.</w:t>
@@ -9920,8 +10928,16 @@
         <w:rPr>
           <w:color w:val="FF0000"/>
         </w:rPr>
-        <w:t>Imagem com o circuito com dois blocos de registos shift</w:t>
-      </w:r>
+        <w:t xml:space="preserve">Imagem com o circuito com dois blocos de registos </w:t>
+      </w:r>
+      <w:proofErr w:type="spellStart"/>
+      <w:r>
+        <w:rPr>
+          <w:color w:val="FF0000"/>
+        </w:rPr>
+        <w:t>shift</w:t>
+      </w:r>
+      <w:proofErr w:type="spellEnd"/>
     </w:p>
     <w:p>
       <w:pPr>
@@ -9932,11 +10948,14 @@
         </w:rPr>
       </w:pPr>
       <w:r>
+        <w:t>Es</w:t>
+      </w:r>
+      <w:r>
+        <w:t xml:space="preserve">te circuito aplica exatamente o mesmo conceito utilizado anteriormente, tendo agora dois níveis de processamento, em que o primeiro processa a primeira operação e o segundo processa </w:t>
+      </w:r>
+      <w:r>
         <w:lastRenderedPageBreak/>
-        <w:t>Es</w:t>
-      </w:r>
-      <w:r>
-        <w:t>te circuito aplica exatamente o mesmo conceito utilizado anteriormente, tendo agora dois níveis de processamento, em que o primeiro processa a primeira operação e o segundo processa a segunda operação com base no resultado da operação anterior. Esta solução requer aproximadamente o dobro da</w:t>
+        <w:t>a segunda operação com base no resultado da operação anterior. Esta solução requer aproximadamente o dobro da</w:t>
       </w:r>
       <w:r>
         <w:t xml:space="preserve">s portas lógicas </w:t>
@@ -10030,18 +11049,36 @@
     <w:p>
       <w:pPr>
         <w:pStyle w:val="PargrafodaLista"/>
-        <w:numPr>
-          <w:ilvl w:val="0"/>
-          <w:numId w:val="9"/>
-        </w:numPr>
         <w:jc w:val="both"/>
       </w:pPr>
       <w:r>
         <w:rPr>
           <w:color w:val="FF0000"/>
         </w:rPr>
-        <w:t>Colocar imagem do circuito com as 3 memorias mas ainda sem a xor</w:t>
-      </w:r>
+        <w:t xml:space="preserve">Colocar imagem do circuito com as 3 </w:t>
+      </w:r>
+      <w:proofErr w:type="gramStart"/>
+      <w:r>
+        <w:rPr>
+          <w:color w:val="FF0000"/>
+        </w:rPr>
+        <w:t>memorias</w:t>
+      </w:r>
+      <w:proofErr w:type="gramEnd"/>
+      <w:r>
+        <w:rPr>
+          <w:color w:val="FF0000"/>
+        </w:rPr>
+        <w:t xml:space="preserve"> mas ainda sem a </w:t>
+      </w:r>
+      <w:proofErr w:type="spellStart"/>
+      <w:r>
+        <w:rPr>
+          <w:color w:val="FF0000"/>
+        </w:rPr>
+        <w:t>xor</w:t>
+      </w:r>
+      <w:proofErr w:type="spellEnd"/>
     </w:p>
     <w:p>
       <w:pPr>
@@ -10084,12 +11121,14 @@
       <w:r>
         <w:t xml:space="preserve">bits em que o </w:t>
       </w:r>
+      <w:proofErr w:type="spellStart"/>
       <w:r>
         <w:rPr>
           <w:i/>
         </w:rPr>
         <w:t>carry</w:t>
       </w:r>
+      <w:proofErr w:type="spellEnd"/>
       <w:r>
         <w:t xml:space="preserve"> é sempre 0 </w:t>
       </w:r>
@@ -10097,40 +11136,7 @@
         <w:t xml:space="preserve">é dada pela função lógica </w:t>
       </w:r>
       <w:r>
-        <w:t xml:space="preserve">XOR. Fazendo uso desta propriedade colocou-se uma porta XOR à saída do bloco de processamento cujas entradas são o sinal da linha original e o sinal linha processada. </w:t>
-      </w:r>
-      <w:r>
-        <w:t>De forma integrar o esquema anterior no circuito já implementado recorreu-se a um multiplexer que permite selecionar se o resultado que se pretende</w:t>
-      </w:r>
-      <w:r>
-        <w:t xml:space="preserve"> transferir para a saída,</w:t>
-      </w:r>
-      <w:r>
-        <w:t xml:space="preserve"> corresponde ao resultado de</w:t>
-      </w:r>
-      <w:r>
-        <w:t xml:space="preserve"> uma</w:t>
-      </w:r>
-      <w:r>
-        <w:t xml:space="preserve"> operação ou a diferença entre </w:t>
-      </w:r>
-      <w:r>
-        <w:t>a linha processada</w:t>
-      </w:r>
-      <w:r>
-        <w:t xml:space="preserve"> e a </w:t>
-      </w:r>
-      <w:r>
-        <w:t xml:space="preserve">linha </w:t>
-      </w:r>
-      <w:r>
-        <w:t>original.</w:t>
-      </w:r>
-      <w:r>
-        <w:t xml:space="preserve"> </w:t>
-      </w:r>
-      <w:r>
-        <w:t>Atenção que não é necessário recorrer à memória auxiliar para executar esta operação, logo pode ser executa em apenas um ciclo de execução.</w:t>
+        <w:t>XOR. Fazendo uso desta propriedade colocou-se uma porta XOR à saída do bloco de processamento cujas entradas são o sinal da linha original e o sinal linha processada. De forma integrar o esquema anterior no circuito já implementado recorreu-se a um multiplexer que permite selecionar se o resultado que se pretende transferir para a saída, corresponde ao resultado de uma operação ou a diferença entre a linha processada e a linha original. Atenção que não é necessário recorrer à memória auxiliar para executar esta operação, logo pode ser executa em apenas um ciclo de execução.</w:t>
       </w:r>
     </w:p>
     <w:p>
@@ -10151,18 +11157,22 @@
     <w:p>
       <w:pPr>
         <w:pStyle w:val="PargrafodaLista"/>
-        <w:numPr>
-          <w:ilvl w:val="0"/>
-          <w:numId w:val="10"/>
-        </w:numPr>
         <w:jc w:val="both"/>
       </w:pPr>
       <w:r>
         <w:rPr>
           <w:color w:val="FF0000"/>
         </w:rPr>
-        <w:t>Imagem do circuito com foco apenas na parte da xor</w:t>
-      </w:r>
+        <w:t xml:space="preserve">Imagem do circuito com foco apenas na parte da </w:t>
+      </w:r>
+      <w:proofErr w:type="spellStart"/>
+      <w:r>
+        <w:rPr>
+          <w:color w:val="FF0000"/>
+        </w:rPr>
+        <w:t>xor</w:t>
+      </w:r>
+      <w:proofErr w:type="spellEnd"/>
     </w:p>
     <w:p>
       <w:pPr>
@@ -10182,10 +11192,6 @@
     <w:p>
       <w:pPr>
         <w:pStyle w:val="PargrafodaLista"/>
-        <w:numPr>
-          <w:ilvl w:val="0"/>
-          <w:numId w:val="11"/>
-        </w:numPr>
         <w:jc w:val="both"/>
         <w:rPr>
           <w:color w:val="FF0000"/>
@@ -10234,47 +11240,53 @@
           <w:color w:val="FF0000"/>
         </w:rPr>
       </w:pPr>
+      <w:proofErr w:type="gramStart"/>
       <w:r>
         <w:rPr>
           <w:color w:val="FF0000"/>
         </w:rPr>
-        <w:t xml:space="preserve">3)  </w:t>
-      </w:r>
+        <w:t>explicar</w:t>
+      </w:r>
+      <w:proofErr w:type="gramEnd"/>
       <w:r>
         <w:rPr>
           <w:color w:val="FF0000"/>
         </w:rPr>
-        <w:t>explicar a comunicação com o computador</w:t>
+        <w:t xml:space="preserve"> a comunicação com o computador</w:t>
       </w:r>
     </w:p>
     <w:p>
       <w:pPr>
+        <w:pStyle w:val="SemEspaamento"/>
+        <w:ind w:left="360"/>
+        <w:jc w:val="both"/>
+        <w:rPr>
+          <w:color w:val="FF0000"/>
+        </w:rPr>
+      </w:pPr>
+    </w:p>
+    <w:p>
+      <w:pPr>
         <w:ind w:firstLine="360"/>
         <w:jc w:val="both"/>
-      </w:pPr>
+        <w:rPr>
+          <w:b/>
+        </w:rPr>
+      </w:pPr>
+      <w:r>
+        <w:rPr>
+          <w:b/>
+        </w:rPr>
+        <w:t>Interface de interação com o dispositivo</w:t>
+      </w:r>
     </w:p>
     <w:p>
       <w:pPr>
         <w:ind w:firstLine="360"/>
         <w:jc w:val="both"/>
-        <w:rPr>
-          <w:b/>
-        </w:rPr>
-      </w:pPr>
-      <w:r>
-        <w:rPr>
-          <w:b/>
-        </w:rPr>
+      </w:pPr>
+      <w:r>
         <w:lastRenderedPageBreak/>
-        <w:t>Interface de interação com o dispositivo</w:t>
-      </w:r>
-    </w:p>
-    <w:p>
-      <w:pPr>
-        <w:ind w:firstLine="360"/>
-        <w:jc w:val="both"/>
-      </w:pPr>
-      <w:r>
         <w:t>O dispositivo é controlado através de 2 botões de pressão e dois interruptores.</w:t>
       </w:r>
       <w:r>
@@ -10292,9 +11304,9 @@
         <w:tblLook w:val="04A0" w:firstRow="1" w:lastRow="0" w:firstColumn="1" w:lastColumn="0" w:noHBand="0" w:noVBand="1"/>
       </w:tblPr>
       <w:tblGrid>
-        <w:gridCol w:w="1095"/>
-        <w:gridCol w:w="1095"/>
-        <w:gridCol w:w="1095"/>
+        <w:gridCol w:w="1114"/>
+        <w:gridCol w:w="1114"/>
+        <w:gridCol w:w="1114"/>
         <w:gridCol w:w="1084"/>
       </w:tblGrid>
       <w:tr>
@@ -10322,6 +11334,7 @@
               <w:jc w:val="center"/>
               <w:rPr>
                 <w:rFonts w:ascii="Calibri" w:eastAsia="Times New Roman" w:hAnsi="Calibri" w:cs="Calibri"/>
+                <w:b/>
                 <w:color w:val="FFFFFF"/>
                 <w:sz w:val="18"/>
                 <w:lang w:eastAsia="pt-PT"/>
@@ -10330,6 +11343,7 @@
             <w:r>
               <w:rPr>
                 <w:rFonts w:ascii="Calibri" w:eastAsia="Times New Roman" w:hAnsi="Calibri" w:cs="Calibri"/>
+                <w:b/>
                 <w:color w:val="FFFFFF"/>
                 <w:sz w:val="18"/>
                 <w:lang w:eastAsia="pt-PT"/>
@@ -10358,6 +11372,7 @@
               <w:jc w:val="center"/>
               <w:rPr>
                 <w:rFonts w:ascii="Calibri" w:eastAsia="Times New Roman" w:hAnsi="Calibri" w:cs="Calibri"/>
+                <w:b/>
                 <w:color w:val="FFFFFF"/>
                 <w:sz w:val="18"/>
                 <w:lang w:eastAsia="pt-PT"/>
@@ -10366,6 +11381,7 @@
             <w:r>
               <w:rPr>
                 <w:rFonts w:ascii="Calibri" w:eastAsia="Times New Roman" w:hAnsi="Calibri" w:cs="Calibri"/>
+                <w:b/>
                 <w:color w:val="FFFFFF"/>
                 <w:sz w:val="18"/>
                 <w:lang w:eastAsia="pt-PT"/>
@@ -10394,6 +11410,7 @@
               <w:jc w:val="center"/>
               <w:rPr>
                 <w:rFonts w:ascii="Calibri" w:eastAsia="Times New Roman" w:hAnsi="Calibri" w:cs="Calibri"/>
+                <w:b/>
                 <w:color w:val="FFFFFF"/>
                 <w:sz w:val="18"/>
                 <w:lang w:eastAsia="pt-PT"/>
@@ -10402,6 +11419,7 @@
             <w:r>
               <w:rPr>
                 <w:rFonts w:ascii="Calibri" w:eastAsia="Times New Roman" w:hAnsi="Calibri" w:cs="Calibri"/>
+                <w:b/>
                 <w:color w:val="FFFFFF"/>
                 <w:sz w:val="18"/>
                 <w:lang w:eastAsia="pt-PT"/>
@@ -10430,6 +11448,7 @@
               <w:jc w:val="center"/>
               <w:rPr>
                 <w:rFonts w:ascii="Calibri" w:eastAsia="Times New Roman" w:hAnsi="Calibri" w:cs="Calibri"/>
+                <w:b/>
                 <w:color w:val="FFFFFF"/>
                 <w:sz w:val="18"/>
                 <w:lang w:eastAsia="pt-PT"/>
@@ -10438,6 +11457,7 @@
             <w:r>
               <w:rPr>
                 <w:rFonts w:ascii="Calibri" w:eastAsia="Times New Roman" w:hAnsi="Calibri" w:cs="Calibri"/>
+                <w:b/>
                 <w:color w:val="FFFFFF"/>
                 <w:sz w:val="18"/>
                 <w:lang w:eastAsia="pt-PT"/>
@@ -11336,39 +12356,21 @@
     </w:p>
     <w:p>
       <w:pPr>
-        <w:ind w:firstLine="360"/>
-        <w:jc w:val="both"/>
+        <w:rPr>
+          <w:b/>
+          <w:u w:val="single"/>
+        </w:rPr>
+      </w:pPr>
+      <w:r>
         <w:rPr>
           <w:b/>
           <w:color w:val="FF0000"/>
         </w:rPr>
-      </w:pPr>
+        <w:t>Falar da frequência de operação</w:t>
+      </w:r>
     </w:p>
     <w:p>
       <w:pPr>
-        <w:rPr>
-          <w:b/>
-        </w:rPr>
-      </w:pPr>
-      <w:r>
-        <w:rPr>
-          <w:b/>
-        </w:rPr>
-        <w:br w:type="page"/>
-      </w:r>
-    </w:p>
-    <w:p>
-      <w:pPr>
-        <w:ind w:firstLine="360"/>
-        <w:jc w:val="both"/>
-        <w:rPr>
-          <w:b/>
-        </w:rPr>
-      </w:pPr>
-    </w:p>
-    <w:p>
-      <w:pPr>
-        <w:ind w:firstLine="360"/>
         <w:jc w:val="both"/>
         <w:rPr>
           <w:b/>
@@ -11464,7 +12466,7 @@
           <w:rPr>
             <w:noProof/>
           </w:rPr>
-          <w:t>5</w:t>
+          <w:t>6</w:t>
         </w:r>
         <w:r>
           <w:fldChar w:fldCharType="end"/>
@@ -14068,7 +15070,7 @@
 </file>
 
 <file path=customXml/itemProps1.xml><?xml version="1.0" encoding="utf-8"?>
-<ds:datastoreItem xmlns:ds="http://schemas.openxmlformats.org/officeDocument/2006/customXml" ds:itemID="{2F095F7C-03C8-4C7B-813C-04410ECBABF3}">
+<ds:datastoreItem xmlns:ds="http://schemas.openxmlformats.org/officeDocument/2006/customXml" ds:itemID="{F45D2ED0-F162-4D22-8170-5FA1F1B8A24C}">
   <ds:schemaRefs>
     <ds:schemaRef ds:uri="http://schemas.openxmlformats.org/officeDocument/2006/bibliography"/>
   </ds:schemaRefs>

</xml_diff>

<commit_message>
alteraçoes que fiz enquanto falavamos
</commit_message>
<xml_diff>
--- a/lab3/relatório/relatorio-rascunho.docx
+++ b/lab3/relatório/relatorio-rascunho.docx
@@ -4636,7 +4636,7 @@
                 </mc:Choice>
                 <mc:Fallback>
                   <w:pict>
-                    <v:shapetype w14:anchorId="49C5F191" id="_x0000_t32" coordsize="21600,21600" o:spt="32" o:oned="t" path="m,l21600,21600e" filled="f">
+                    <v:shapetype w14:anchorId="739B5B2C" id="_x0000_t32" coordsize="21600,21600" o:spt="32" o:oned="t" path="m,l21600,21600e" filled="f">
                       <v:path arrowok="t" fillok="f" o:connecttype="none"/>
                       <o:lock v:ext="edit" shapetype="t"/>
                     </v:shapetype>
@@ -5764,7 +5764,7 @@
                 </mc:Choice>
                 <mc:Fallback>
                   <w:pict>
-                    <v:shape w14:anchorId="6FCBC2BE" id="Conexão reta unidirecional 13" o:spid="_x0000_s1026" type="#_x0000_t32" style="position:absolute;margin-left:-13.15pt;margin-top:71.25pt;width:20.15pt;height:13.25pt;flip:y;z-index:251689984;visibility:visible;mso-wrap-style:square;mso-wrap-distance-left:9pt;mso-wrap-distance-top:0;mso-wrap-distance-right:9pt;mso-wrap-distance-bottom:0;mso-position-horizontal:absolute;mso-position-horizontal-relative:text;mso-position-vertical:absolute;mso-position-vertical-relative:text" o:gfxdata="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" strokecolor="black [3200]" strokeweight=".5pt">
+                    <v:shape w14:anchorId="06534FD9" id="Conexão reta unidirecional 13" o:spid="_x0000_s1026" type="#_x0000_t32" style="position:absolute;margin-left:-13.15pt;margin-top:71.25pt;width:20.15pt;height:13.25pt;flip:y;z-index:251689984;visibility:visible;mso-wrap-style:square;mso-wrap-distance-left:9pt;mso-wrap-distance-top:0;mso-wrap-distance-right:9pt;mso-wrap-distance-bottom:0;mso-position-horizontal:absolute;mso-position-horizontal-relative:text;mso-position-vertical:absolute;mso-position-vertical-relative:text" o:gfxdata="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" strokecolor="black [3200]" strokeweight=".5pt">
                       <v:stroke endarrow="block" joinstyle="miter"/>
                     </v:shape>
                   </w:pict>
@@ -7074,7 +7074,7 @@
                 </mc:Choice>
                 <mc:Fallback>
                   <w:pict>
-                    <v:shape w14:anchorId="75A3AACD" id="Conexão reta unidirecional 14" o:spid="_x0000_s1026" type="#_x0000_t32" style="position:absolute;margin-left:-11pt;margin-top:54.55pt;width:17.85pt;height:15.5pt;flip:y;z-index:251692032;visibility:visible;mso-wrap-style:square;mso-width-percent:0;mso-height-percent:0;mso-wrap-distance-left:9pt;mso-wrap-distance-top:0;mso-wrap-distance-right:9pt;mso-wrap-distance-bottom:0;mso-position-horizontal:absolute;mso-position-horizontal-relative:text;mso-position-vertical:absolute;mso-position-vertical-relative:text;mso-width-percent:0;mso-height-percent:0;mso-width-relative:margin;mso-height-relative:margin" o:gfxdata="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" strokecolor="black [3200]" strokeweight=".5pt">
+                    <v:shape w14:anchorId="357F42E0" id="Conexão reta unidirecional 14" o:spid="_x0000_s1026" type="#_x0000_t32" style="position:absolute;margin-left:-11pt;margin-top:54.55pt;width:17.85pt;height:15.5pt;flip:y;z-index:251692032;visibility:visible;mso-wrap-style:square;mso-width-percent:0;mso-height-percent:0;mso-wrap-distance-left:9pt;mso-wrap-distance-top:0;mso-wrap-distance-right:9pt;mso-wrap-distance-bottom:0;mso-position-horizontal:absolute;mso-position-horizontal-relative:text;mso-position-vertical:absolute;mso-position-vertical-relative:text;mso-width-percent:0;mso-height-percent:0;mso-width-relative:margin;mso-height-relative:margin" o:gfxdata="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" strokecolor="black [3200]" strokeweight=".5pt">
                       <v:stroke endarrow="block" joinstyle="miter"/>
                     </v:shape>
                   </w:pict>
@@ -7146,7 +7146,7 @@
                 </mc:Choice>
                 <mc:Fallback>
                   <w:pict>
-                    <v:shape w14:anchorId="61384719" id="Conexão reta unidirecional 15" o:spid="_x0000_s1026" type="#_x0000_t32" style="position:absolute;margin-left:-10.4pt;margin-top:70.1pt;width:17.3pt;height:14.35pt;flip:y;z-index:251693056;visibility:visible;mso-wrap-style:square;mso-width-percent:0;mso-height-percent:0;mso-wrap-distance-left:9pt;mso-wrap-distance-top:0;mso-wrap-distance-right:9pt;mso-wrap-distance-bottom:0;mso-position-horizontal:absolute;mso-position-horizontal-relative:text;mso-position-vertical:absolute;mso-position-vertical-relative:text;mso-width-percent:0;mso-height-percent:0;mso-width-relative:margin;mso-height-relative:margin" o:gfxdata="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" strokecolor="black [3200]" strokeweight=".5pt">
+                    <v:shape w14:anchorId="713FE3CA" id="Conexão reta unidirecional 15" o:spid="_x0000_s1026" type="#_x0000_t32" style="position:absolute;margin-left:-10.4pt;margin-top:70.1pt;width:17.3pt;height:14.35pt;flip:y;z-index:251693056;visibility:visible;mso-wrap-style:square;mso-width-percent:0;mso-height-percent:0;mso-wrap-distance-left:9pt;mso-wrap-distance-top:0;mso-wrap-distance-right:9pt;mso-wrap-distance-bottom:0;mso-position-horizontal:absolute;mso-position-horizontal-relative:text;mso-position-vertical:absolute;mso-position-vertical-relative:text;mso-width-percent:0;mso-height-percent:0;mso-width-relative:margin;mso-height-relative:margin" o:gfxdata="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" strokecolor="black [3200]" strokeweight=".5pt">
                       <v:stroke endarrow="block" joinstyle="miter"/>
                     </v:shape>
                   </w:pict>
@@ -8445,7 +8445,7 @@
                 </mc:Choice>
                 <mc:Fallback>
                   <w:pict>
-                    <v:shape w14:anchorId="4D5506E5" id="Conexão reta unidirecional 17" o:spid="_x0000_s1026" type="#_x0000_t32" style="position:absolute;margin-left:-14.5pt;margin-top:71.1pt;width:20.15pt;height:13.2pt;flip:y;z-index:251696128;visibility:visible;mso-wrap-style:square;mso-wrap-distance-left:9pt;mso-wrap-distance-top:0;mso-wrap-distance-right:9pt;mso-wrap-distance-bottom:0;mso-position-horizontal:absolute;mso-position-horizontal-relative:text;mso-position-vertical:absolute;mso-position-vertical-relative:text" o:gfxdata="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" strokecolor="black [3200]" strokeweight=".5pt">
+                    <v:shape w14:anchorId="6DF5DB9C" id="Conexão reta unidirecional 17" o:spid="_x0000_s1026" type="#_x0000_t32" style="position:absolute;margin-left:-14.5pt;margin-top:71.1pt;width:20.15pt;height:13.2pt;flip:y;z-index:251696128;visibility:visible;mso-wrap-style:square;mso-wrap-distance-left:9pt;mso-wrap-distance-top:0;mso-wrap-distance-right:9pt;mso-wrap-distance-bottom:0;mso-position-horizontal:absolute;mso-position-horizontal-relative:text;mso-position-vertical:absolute;mso-position-vertical-relative:text" o:gfxdata="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" strokecolor="black [3200]" strokeweight=".5pt">
                       <v:stroke endarrow="block" joinstyle="miter"/>
                     </v:shape>
                   </w:pict>
@@ -8508,7 +8508,7 @@
                 </mc:Choice>
                 <mc:Fallback>
                   <w:pict>
-                    <v:shape w14:anchorId="37D77412" id="Conexão reta unidirecional 16" o:spid="_x0000_s1026" type="#_x0000_t32" style="position:absolute;margin-left:-13.9pt;margin-top:56.1pt;width:20.15pt;height:13.25pt;flip:y;z-index:251695104;visibility:visible;mso-wrap-style:square;mso-wrap-distance-left:9pt;mso-wrap-distance-top:0;mso-wrap-distance-right:9pt;mso-wrap-distance-bottom:0;mso-position-horizontal:absolute;mso-position-horizontal-relative:text;mso-position-vertical:absolute;mso-position-vertical-relative:text" o:gfxdata="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" strokecolor="black [3200]" strokeweight=".5pt">
+                    <v:shape w14:anchorId="6D4C0B60" id="Conexão reta unidirecional 16" o:spid="_x0000_s1026" type="#_x0000_t32" style="position:absolute;margin-left:-13.9pt;margin-top:56.1pt;width:20.15pt;height:13.25pt;flip:y;z-index:251695104;visibility:visible;mso-wrap-style:square;mso-wrap-distance-left:9pt;mso-wrap-distance-top:0;mso-wrap-distance-right:9pt;mso-wrap-distance-bottom:0;mso-position-horizontal:absolute;mso-position-horizontal-relative:text;mso-position-vertical:absolute;mso-position-vertical-relative:text" o:gfxdata="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" strokecolor="black [3200]" strokeweight=".5pt">
                       <v:stroke endarrow="block" joinstyle="miter"/>
                     </v:shape>
                   </w:pict>
@@ -9649,68 +9649,176 @@
     <w:p>
       <w:pPr>
         <w:ind w:firstLine="284"/>
-        <w:jc w:val="both"/>
-      </w:pPr>
-      <w:r>
-        <w:t>Abaixo encontra-se o circuito completo que permite executar as duas operações binárias simples:</w:t>
+      </w:pPr>
+      <w:r>
+        <w:rPr>
+          <w:b/>
+        </w:rPr>
+        <w:t>Unidade de Controlo</w:t>
       </w:r>
     </w:p>
     <w:p>
       <w:pPr>
-        <w:pStyle w:val="PargrafodaLista"/>
-        <w:numPr>
-          <w:ilvl w:val="0"/>
-          <w:numId w:val="5"/>
-        </w:numPr>
+        <w:ind w:firstLine="284"/>
         <w:jc w:val="both"/>
-        <w:rPr>
-          <w:color w:val="FF0000"/>
-        </w:rPr>
-      </w:pPr>
-      <w:r>
-        <w:rPr>
-          <w:color w:val="FF0000"/>
-        </w:rPr>
-        <w:t xml:space="preserve">Imagem com o circuito sem a </w:t>
+      </w:pPr>
+      <w:r>
+        <w:t>A o</w:t>
+      </w:r>
+      <w:r>
+        <w:t>utra componente do circuito é a Unidade de Controlo,</w:t>
+      </w:r>
+      <w:r>
+        <w:t xml:space="preserve"> responsável pela gestão de todos </w:t>
       </w:r>
       <w:proofErr w:type="gramStart"/>
       <w:r>
-        <w:rPr>
-          <w:color w:val="FF0000"/>
-        </w:rPr>
-        <w:t>memoria</w:t>
+        <w:t>os</w:t>
       </w:r>
       <w:proofErr w:type="gramEnd"/>
       <w:r>
-        <w:rPr>
-          <w:color w:val="FF0000"/>
-        </w:rPr>
-        <w:t xml:space="preserve"> adicional</w:t>
-      </w:r>
-      <w:r>
-        <w:rPr>
-          <w:color w:val="FF0000"/>
-        </w:rPr>
-        <w:t xml:space="preserve"> e sem </w:t>
+        <w:t xml:space="preserve"> recursos utilizados no circuito</w:t>
+      </w:r>
+      <w:r>
+        <w:t>.</w:t>
+      </w:r>
+      <w:r>
+        <w:t xml:space="preserve"> </w:t>
+      </w:r>
+      <w:r>
+        <w:t xml:space="preserve">Esta </w:t>
+      </w:r>
+      <w:r>
+        <w:t>define quais os registos ativados em cada ciclo, os sinais de seleção dos multiplexers</w:t>
+      </w:r>
+      <w:r>
+        <w:t xml:space="preserve">, o sinal </w:t>
       </w:r>
       <w:proofErr w:type="spellStart"/>
       <w:r>
         <w:rPr>
-          <w:color w:val="FF0000"/>
-        </w:rPr>
-        <w:t>xor</w:t>
+          <w:i/>
+        </w:rPr>
+        <w:t>write</w:t>
       </w:r>
       <w:proofErr w:type="spellEnd"/>
+      <w:r>
+        <w:rPr>
+          <w:i/>
+        </w:rPr>
+        <w:t xml:space="preserve"> </w:t>
+      </w:r>
+      <w:proofErr w:type="spellStart"/>
+      <w:r>
+        <w:rPr>
+          <w:i/>
+        </w:rPr>
+        <w:t>enable</w:t>
+      </w:r>
+      <w:proofErr w:type="spellEnd"/>
+      <w:r>
+        <w:t xml:space="preserve"> da memória de escrita</w:t>
+      </w:r>
+      <w:r>
+        <w:t xml:space="preserve"> e o endereçamento das memórias de leitura e de escrita. </w:t>
+      </w:r>
     </w:p>
     <w:p>
       <w:pPr>
         <w:ind w:firstLine="284"/>
-      </w:pPr>
-      <w:r>
-        <w:rPr>
-          <w:b/>
-        </w:rPr>
-        <w:t>Unidade de Controlo</w:t>
+        <w:jc w:val="both"/>
+      </w:pPr>
+      <w:r>
+        <w:t xml:space="preserve">O endereçamento das memórias é </w:t>
+      </w:r>
+      <w:r>
+        <w:t>realizado</w:t>
+      </w:r>
+      <w:r>
+        <w:t xml:space="preserve"> através de um</w:t>
+      </w:r>
+      <w:r>
+        <w:t xml:space="preserve"> único</w:t>
+      </w:r>
+      <w:r>
+        <w:t xml:space="preserve"> contador</w:t>
+      </w:r>
+      <w:r>
+        <w:t xml:space="preserve">, </w:t>
+      </w:r>
+      <w:r>
+        <w:t>cuja</w:t>
+      </w:r>
+      <w:r>
+        <w:t xml:space="preserve"> </w:t>
+      </w:r>
+      <w:r>
+        <w:t xml:space="preserve">saída endereça </w:t>
+      </w:r>
+      <w:r>
+        <w:t xml:space="preserve">diretamente </w:t>
+      </w:r>
+      <w:r>
+        <w:t>a memória de leitura, o endereçamento</w:t>
+      </w:r>
+      <w:r>
+        <w:t xml:space="preserve"> </w:t>
+      </w:r>
+      <w:r>
+        <w:t>d</w:t>
+      </w:r>
+      <w:r>
+        <w:t xml:space="preserve">a memória de escrita </w:t>
+      </w:r>
+      <w:r>
+        <w:t xml:space="preserve">é realizado com recurso a </w:t>
+      </w:r>
+      <w:r>
+        <w:rPr>
+          <w:color w:val="FF0000"/>
+        </w:rPr>
+        <w:t>X</w:t>
+      </w:r>
+      <w:r>
+        <w:t xml:space="preserve"> </w:t>
+      </w:r>
+      <w:proofErr w:type="spellStart"/>
+      <w:r>
+        <w:rPr>
+          <w:i/>
+        </w:rPr>
+        <w:t>shift-registers</w:t>
+      </w:r>
+      <w:proofErr w:type="spellEnd"/>
+      <w:r>
+        <w:t xml:space="preserve"> que produzem um atraso de </w:t>
+      </w:r>
+      <w:r>
+        <w:rPr>
+          <w:color w:val="FF0000"/>
+        </w:rPr>
+        <w:t>X</w:t>
+      </w:r>
+      <w:r>
+        <w:t xml:space="preserve"> ciclos no endereço do contador</w:t>
+      </w:r>
+      <w:r>
+        <w:t xml:space="preserve"> </w:t>
+      </w:r>
+      <w:r>
+        <w:t>permitindo assim,</w:t>
+      </w:r>
+      <w:r>
+        <w:t xml:space="preserve"> endereçar as duas memórias com </w:t>
+      </w:r>
+      <w:r>
+        <w:t xml:space="preserve">apenas </w:t>
+      </w:r>
+      <w:r>
+        <w:t>um contador</w:t>
+      </w:r>
+      <w:r>
+        <w:t xml:space="preserve">. </w:t>
       </w:r>
     </w:p>
     <w:p>
@@ -9719,171 +9827,7 @@
         <w:jc w:val="both"/>
       </w:pPr>
       <w:r>
-        <w:t>A o</w:t>
-      </w:r>
-      <w:r>
-        <w:t>utra componente do circuito é a Unidade de Controlo,</w:t>
-      </w:r>
-      <w:r>
-        <w:t xml:space="preserve"> responsável pela gestão de todos </w:t>
-      </w:r>
-      <w:proofErr w:type="gramStart"/>
-      <w:r>
-        <w:t>os</w:t>
-      </w:r>
-      <w:proofErr w:type="gramEnd"/>
-      <w:r>
-        <w:t xml:space="preserve"> recursos utilizados no circuito</w:t>
-      </w:r>
-      <w:r>
-        <w:t>.</w:t>
-      </w:r>
-      <w:r>
-        <w:t xml:space="preserve"> </w:t>
-      </w:r>
-      <w:r>
-        <w:t xml:space="preserve">Esta </w:t>
-      </w:r>
-      <w:r>
-        <w:t>define quais os registos ativados em cada ciclo, os sinais de seleção dos multiplexers</w:t>
-      </w:r>
-      <w:r>
-        <w:t xml:space="preserve">, o sinal </w:t>
-      </w:r>
-      <w:proofErr w:type="spellStart"/>
-      <w:r>
-        <w:rPr>
-          <w:i/>
-        </w:rPr>
-        <w:t>write</w:t>
-      </w:r>
-      <w:proofErr w:type="spellEnd"/>
-      <w:r>
-        <w:rPr>
-          <w:i/>
-        </w:rPr>
-        <w:t xml:space="preserve"> </w:t>
-      </w:r>
-      <w:proofErr w:type="spellStart"/>
-      <w:r>
-        <w:rPr>
-          <w:i/>
-        </w:rPr>
-        <w:t>enable</w:t>
-      </w:r>
-      <w:proofErr w:type="spellEnd"/>
-      <w:r>
-        <w:t xml:space="preserve"> da memória de escrita</w:t>
-      </w:r>
-      <w:r>
-        <w:t xml:space="preserve"> e o endereçamento das memórias de leitura e de escrita. </w:t>
-      </w:r>
-    </w:p>
-    <w:p>
-      <w:pPr>
-        <w:ind w:firstLine="284"/>
-        <w:jc w:val="both"/>
-      </w:pPr>
-      <w:r>
         <w:lastRenderedPageBreak/>
-        <w:t xml:space="preserve">O endereçamento das memórias é </w:t>
-      </w:r>
-      <w:r>
-        <w:t>realizado</w:t>
-      </w:r>
-      <w:r>
-        <w:t xml:space="preserve"> através de um</w:t>
-      </w:r>
-      <w:r>
-        <w:t xml:space="preserve"> único</w:t>
-      </w:r>
-      <w:r>
-        <w:t xml:space="preserve"> contador</w:t>
-      </w:r>
-      <w:r>
-        <w:t xml:space="preserve">, </w:t>
-      </w:r>
-      <w:r>
-        <w:t>cuja</w:t>
-      </w:r>
-      <w:r>
-        <w:t xml:space="preserve"> </w:t>
-      </w:r>
-      <w:r>
-        <w:t xml:space="preserve">saída endereça </w:t>
-      </w:r>
-      <w:r>
-        <w:t xml:space="preserve">diretamente </w:t>
-      </w:r>
-      <w:r>
-        <w:t>a memória de leitura, o endereçamento</w:t>
-      </w:r>
-      <w:r>
-        <w:t xml:space="preserve"> </w:t>
-      </w:r>
-      <w:r>
-        <w:t>d</w:t>
-      </w:r>
-      <w:r>
-        <w:t xml:space="preserve">a memória de escrita </w:t>
-      </w:r>
-      <w:r>
-        <w:t xml:space="preserve">é realizado com recurso a </w:t>
-      </w:r>
-      <w:r>
-        <w:rPr>
-          <w:color w:val="FF0000"/>
-        </w:rPr>
-        <w:t>X</w:t>
-      </w:r>
-      <w:r>
-        <w:t xml:space="preserve"> </w:t>
-      </w:r>
-      <w:proofErr w:type="spellStart"/>
-      <w:r>
-        <w:rPr>
-          <w:i/>
-        </w:rPr>
-        <w:t>shift-registers</w:t>
-      </w:r>
-      <w:proofErr w:type="spellEnd"/>
-      <w:r>
-        <w:t xml:space="preserve"> que produzem um atraso de </w:t>
-      </w:r>
-      <w:r>
-        <w:rPr>
-          <w:color w:val="FF0000"/>
-        </w:rPr>
-        <w:t>X</w:t>
-      </w:r>
-      <w:r>
-        <w:t xml:space="preserve"> ciclos no endereço do contador</w:t>
-      </w:r>
-      <w:r>
-        <w:t xml:space="preserve"> </w:t>
-      </w:r>
-      <w:r>
-        <w:t>permitindo assim,</w:t>
-      </w:r>
-      <w:r>
-        <w:t xml:space="preserve"> endereçar as duas memórias com </w:t>
-      </w:r>
-      <w:r>
-        <w:t xml:space="preserve">apenas </w:t>
-      </w:r>
-      <w:r>
-        <w:t>um contador</w:t>
-      </w:r>
-      <w:r>
-        <w:t xml:space="preserve">. </w:t>
-      </w:r>
-    </w:p>
-    <w:p>
-      <w:pPr>
-        <w:ind w:firstLine="284"/>
-        <w:jc w:val="both"/>
-      </w:pPr>
-      <w:r>
         <w:t>Desta forma, tem-se os seguintes bits de estado:</w:t>
       </w:r>
     </w:p>
@@ -10058,10 +10002,9 @@
               <w:rPr>
                 <w:rFonts w:ascii="Calibri" w:eastAsia="Times New Roman" w:hAnsi="Calibri" w:cs="Calibri"/>
                 <w:color w:val="000000"/>
-                <w:u w:val="single"/>
-                <w:lang w:eastAsia="pt-PT"/>
-              </w:rPr>
-              <w:t>Endereço</w:t>
+                <w:lang w:eastAsia="pt-PT"/>
+              </w:rPr>
+              <w:t>E</w:t>
             </w:r>
             <w:r>
               <w:rPr>
@@ -10069,7 +10012,7 @@
                 <w:color w:val="000000"/>
                 <w:lang w:eastAsia="pt-PT"/>
               </w:rPr>
-              <w:t xml:space="preserve"> das </w:t>
+              <w:t xml:space="preserve">ndereço das </w:t>
             </w:r>
             <w:proofErr w:type="gramStart"/>
             <w:r>
@@ -10422,17 +10365,7 @@
                 <w:color w:val="000000"/>
                 <w:lang w:eastAsia="pt-PT"/>
               </w:rPr>
-              <w:t>Mux2_selec</w:t>
-            </w:r>
-            <w:bookmarkStart w:id="0" w:name="_GoBack"/>
-            <w:bookmarkEnd w:id="0"/>
-            <w:r>
-              <w:rPr>
-                <w:rFonts w:ascii="Calibri" w:eastAsia="Times New Roman" w:hAnsi="Calibri" w:cs="Calibri"/>
-                <w:color w:val="000000"/>
-                <w:lang w:eastAsia="pt-PT"/>
-              </w:rPr>
-              <w:t>t</w:t>
+              <w:t>Mux2_select</w:t>
             </w:r>
           </w:p>
         </w:tc>
@@ -10667,6 +10600,9 @@
       <w:pPr>
         <w:ind w:firstLine="284"/>
         <w:jc w:val="both"/>
+        <w:rPr>
+          <w:u w:val="single"/>
+        </w:rPr>
       </w:pPr>
       <w:r>
         <w:t xml:space="preserve">Entre a Unidade de Controlo e a </w:t>
@@ -10687,7 +10623,10 @@
         <w:t>datapath</w:t>
       </w:r>
       <w:r>
-        <w:t xml:space="preserve"> bem como melhorar a frequência de execução do dispositivo.</w:t>
+        <w:t xml:space="preserve"> bem como melhorar a frequência de execuç</w:t>
+      </w:r>
+      <w:r>
+        <w:t>ão do dispositivo uma vez que se reduz o caminho crítico entre os dois componentes.</w:t>
       </w:r>
     </w:p>
     <w:p>
@@ -10695,6 +10634,7 @@
         <w:ind w:firstLine="284"/>
         <w:jc w:val="both"/>
       </w:pPr>
+      <w:bookmarkStart w:id="0" w:name="_GoBack"/>
       <w:r>
         <w:t xml:space="preserve">Abaixo encontra-se </w:t>
       </w:r>
@@ -10703,12 +10643,51 @@
       </w:r>
       <w:r>
         <w:t>a máquina de estados utilizada na Unidade de Controlo:</w:t>
+      </w:r>
+    </w:p>
+    <w:bookmarkEnd w:id="0"/>
+    <w:p>
+      <w:pPr>
+        <w:ind w:firstLine="284"/>
+        <w:jc w:val="both"/>
+        <w:rPr>
+          <w:color w:val="FF0000"/>
+        </w:rPr>
+      </w:pPr>
+      <w:r>
+        <w:rPr>
+          <w:color w:val="FF0000"/>
+        </w:rPr>
+        <w:t xml:space="preserve">Imagem da </w:t>
+      </w:r>
+      <w:proofErr w:type="gramStart"/>
+      <w:r>
+        <w:rPr>
+          <w:color w:val="FF0000"/>
+        </w:rPr>
+        <w:t>maquina</w:t>
+      </w:r>
+      <w:proofErr w:type="gramEnd"/>
+      <w:r>
+        <w:rPr>
+          <w:color w:val="FF0000"/>
+        </w:rPr>
+        <w:t xml:space="preserve"> de estados de nível 0</w:t>
       </w:r>
     </w:p>
     <w:p>
       <w:pPr>
         <w:ind w:firstLine="284"/>
         <w:jc w:val="both"/>
+      </w:pPr>
+      <w:r>
+        <w:t>Abaixo encontra-se o circuito completo que permite executar as duas operações binárias simples:</w:t>
+      </w:r>
+    </w:p>
+    <w:p>
+      <w:pPr>
+        <w:ind w:firstLine="284"/>
+        <w:jc w:val="both"/>
         <w:rPr>
           <w:color w:val="FF0000"/>
         </w:rPr>
@@ -10717,22 +10696,30 @@
         <w:rPr>
           <w:color w:val="FF0000"/>
         </w:rPr>
-        <w:t xml:space="preserve">Imagem da </w:t>
+        <w:t xml:space="preserve">Imagem com o circuito sem a </w:t>
       </w:r>
       <w:proofErr w:type="gramStart"/>
       <w:r>
         <w:rPr>
           <w:color w:val="FF0000"/>
         </w:rPr>
-        <w:t>maquina</w:t>
+        <w:t>memoria</w:t>
       </w:r>
       <w:proofErr w:type="gramEnd"/>
       <w:r>
         <w:rPr>
           <w:color w:val="FF0000"/>
         </w:rPr>
-        <w:t xml:space="preserve"> de estados de nível 0</w:t>
-      </w:r>
+        <w:t xml:space="preserve"> adicional e sem </w:t>
+      </w:r>
+      <w:proofErr w:type="spellStart"/>
+      <w:r>
+        <w:rPr>
+          <w:color w:val="FF0000"/>
+        </w:rPr>
+        <w:t>xor</w:t>
+      </w:r>
+      <w:proofErr w:type="spellEnd"/>
     </w:p>
     <w:p>
       <w:pPr>
@@ -10834,6 +10821,9 @@
       <w:pPr>
         <w:ind w:firstLine="360"/>
         <w:jc w:val="both"/>
+        <w:rPr>
+          <w:u w:val="single"/>
+        </w:rPr>
       </w:pPr>
       <w:r>
         <w:t>Para que seja possível</w:t>
@@ -10881,30 +10871,10 @@
         <w:t xml:space="preserve">Por esta razão é necessário introduzir-se um multiplexer na entrada dos registo de leitura que permite selecionar se a imagem a ser processada tem origem na memória de leitura ou na memória auxiliar. </w:t>
       </w:r>
       <w:r>
-        <w:t>Utiliza-se assim 3 memórias BRAM, a memória de leitura, a memória de escrita e a memória auxiliar, o que está dentro dos recursos disponíveis na FPGA utilizada no laboratório (</w:t>
-      </w:r>
-      <w:r>
-        <w:rPr>
-          <w:color w:val="FF0000"/>
-        </w:rPr>
-        <w:t xml:space="preserve">basys2 / </w:t>
-      </w:r>
-      <w:proofErr w:type="spellStart"/>
-      <w:r>
-        <w:rPr>
-          <w:color w:val="FF0000"/>
-        </w:rPr>
-        <w:t>spartan</w:t>
-      </w:r>
-      <w:proofErr w:type="spellEnd"/>
-      <w:r>
-        <w:rPr>
-          <w:color w:val="FF0000"/>
-        </w:rPr>
-        <w:t xml:space="preserve"> 3e?)</w:t>
-      </w:r>
-      <w:r>
-        <w:t>.</w:t>
+        <w:t>Utiliza-se assim 3 memórias BRAM, a memória de leitura, a memória de escrita e a memória auxiliar, o que está dentro dos recursos disponíveis na FPGA utilizada no laboratório</w:t>
+      </w:r>
+      <w:r>
+        <w:t xml:space="preserve"> (Spartan-3E).</w:t>
       </w:r>
     </w:p>
     <w:p>
@@ -10948,14 +10918,11 @@
         </w:rPr>
       </w:pPr>
       <w:r>
+        <w:lastRenderedPageBreak/>
         <w:t>Es</w:t>
       </w:r>
       <w:r>
-        <w:t xml:space="preserve">te circuito aplica exatamente o mesmo conceito utilizado anteriormente, tendo agora dois níveis de processamento, em que o primeiro processa a primeira operação e o segundo processa </w:t>
-      </w:r>
-      <w:r>
-        <w:lastRenderedPageBreak/>
-        <w:t>a segunda operação com base no resultado da operação anterior. Esta solução requer aproximadamente o dobro da</w:t>
+        <w:t>te circuito aplica exatamente o mesmo conceito utilizado anteriormente, tendo agora dois níveis de processamento, em que o primeiro processa a primeira operação e o segundo processa a segunda operação com base no resultado da operação anterior. Esta solução requer aproximadamente o dobro da</w:t>
       </w:r>
       <w:r>
         <w:t xml:space="preserve">s portas lógicas </w:t>
@@ -11057,14 +11024,12 @@
         </w:rPr>
         <w:t xml:space="preserve">Colocar imagem do circuito com as 3 </w:t>
       </w:r>
-      <w:proofErr w:type="gramStart"/>
       <w:r>
         <w:rPr>
           <w:color w:val="FF0000"/>
         </w:rPr>
-        <w:t>memorias</w:t>
-      </w:r>
-      <w:proofErr w:type="gramEnd"/>
+        <w:t>memórias</w:t>
+      </w:r>
       <w:r>
         <w:rPr>
           <w:color w:val="FF0000"/>
@@ -11277,6 +11242,7 @@
         <w:rPr>
           <w:b/>
         </w:rPr>
+        <w:lastRenderedPageBreak/>
         <w:t>Interface de interação com o dispositivo</w:t>
       </w:r>
     </w:p>
@@ -11286,8 +11252,13 @@
         <w:jc w:val="both"/>
       </w:pPr>
       <w:r>
-        <w:lastRenderedPageBreak/>
-        <w:t>O dispositivo é controlado através de 2 botões de pressão e dois interruptores.</w:t>
+        <w:t xml:space="preserve">O dispositivo é controlado através de 2 botões de pressão e </w:t>
+      </w:r>
+      <w:r>
+        <w:t>três</w:t>
+      </w:r>
+      <w:r>
+        <w:t xml:space="preserve"> interruptores.</w:t>
       </w:r>
       <w:r>
         <w:t xml:space="preserve"> Os botões de pressão servem para reiniciar (botão 0) o dispositivo e iniciar o processamento (botão 1), cada vez que uma imagem acaba de ser processada o circuito deve ser reinicializado antes de se iniciar o processamento seguinte. Os interruptores permitem selecionar a operação a realizar segundo a seguinte tabela:</w:t>
@@ -15070,7 +15041,7 @@
 </file>
 
 <file path=customXml/itemProps1.xml><?xml version="1.0" encoding="utf-8"?>
-<ds:datastoreItem xmlns:ds="http://schemas.openxmlformats.org/officeDocument/2006/customXml" ds:itemID="{F45D2ED0-F162-4D22-8170-5FA1F1B8A24C}">
+<ds:datastoreItem xmlns:ds="http://schemas.openxmlformats.org/officeDocument/2006/customXml" ds:itemID="{0175A84E-0458-4E7B-8F65-5D598BCFF99B}">
   <ds:schemaRefs>
     <ds:schemaRef ds:uri="http://schemas.openxmlformats.org/officeDocument/2006/bibliography"/>
   </ds:schemaRefs>

</xml_diff>

<commit_message>
explicação do numero de ciclos
</commit_message>
<xml_diff>
--- a/lab3/relatório/relatorio-rascunho.docx
+++ b/lab3/relatório/relatorio-rascunho.docx
@@ -4636,7 +4636,7 @@
                 </mc:Choice>
                 <mc:Fallback>
                   <w:pict>
-                    <v:shapetype w14:anchorId="739B5B2C" id="_x0000_t32" coordsize="21600,21600" o:spt="32" o:oned="t" path="m,l21600,21600e" filled="f">
+                    <v:shapetype w14:anchorId="1A3B11AA" id="_x0000_t32" coordsize="21600,21600" o:spt="32" o:oned="t" path="m,l21600,21600e" filled="f">
                       <v:path arrowok="t" fillok="f" o:connecttype="none"/>
                       <o:lock v:ext="edit" shapetype="t"/>
                     </v:shapetype>
@@ -5764,7 +5764,7 @@
                 </mc:Choice>
                 <mc:Fallback>
                   <w:pict>
-                    <v:shape w14:anchorId="06534FD9" id="Conexão reta unidirecional 13" o:spid="_x0000_s1026" type="#_x0000_t32" style="position:absolute;margin-left:-13.15pt;margin-top:71.25pt;width:20.15pt;height:13.25pt;flip:y;z-index:251689984;visibility:visible;mso-wrap-style:square;mso-wrap-distance-left:9pt;mso-wrap-distance-top:0;mso-wrap-distance-right:9pt;mso-wrap-distance-bottom:0;mso-position-horizontal:absolute;mso-position-horizontal-relative:text;mso-position-vertical:absolute;mso-position-vertical-relative:text" o:gfxdata="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" strokecolor="black [3200]" strokeweight=".5pt">
+                    <v:shape w14:anchorId="7BBBD6C8" id="Conexão reta unidirecional 13" o:spid="_x0000_s1026" type="#_x0000_t32" style="position:absolute;margin-left:-13.15pt;margin-top:71.25pt;width:20.15pt;height:13.25pt;flip:y;z-index:251689984;visibility:visible;mso-wrap-style:square;mso-wrap-distance-left:9pt;mso-wrap-distance-top:0;mso-wrap-distance-right:9pt;mso-wrap-distance-bottom:0;mso-position-horizontal:absolute;mso-position-horizontal-relative:text;mso-position-vertical:absolute;mso-position-vertical-relative:text" o:gfxdata="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" strokecolor="black [3200]" strokeweight=".5pt">
                       <v:stroke endarrow="block" joinstyle="miter"/>
                     </v:shape>
                   </w:pict>
@@ -7074,7 +7074,7 @@
                 </mc:Choice>
                 <mc:Fallback>
                   <w:pict>
-                    <v:shape w14:anchorId="357F42E0" id="Conexão reta unidirecional 14" o:spid="_x0000_s1026" type="#_x0000_t32" style="position:absolute;margin-left:-11pt;margin-top:54.55pt;width:17.85pt;height:15.5pt;flip:y;z-index:251692032;visibility:visible;mso-wrap-style:square;mso-width-percent:0;mso-height-percent:0;mso-wrap-distance-left:9pt;mso-wrap-distance-top:0;mso-wrap-distance-right:9pt;mso-wrap-distance-bottom:0;mso-position-horizontal:absolute;mso-position-horizontal-relative:text;mso-position-vertical:absolute;mso-position-vertical-relative:text;mso-width-percent:0;mso-height-percent:0;mso-width-relative:margin;mso-height-relative:margin" o:gfxdata="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" strokecolor="black [3200]" strokeweight=".5pt">
+                    <v:shape w14:anchorId="1EAE9D2E" id="Conexão reta unidirecional 14" o:spid="_x0000_s1026" type="#_x0000_t32" style="position:absolute;margin-left:-11pt;margin-top:54.55pt;width:17.85pt;height:15.5pt;flip:y;z-index:251692032;visibility:visible;mso-wrap-style:square;mso-width-percent:0;mso-height-percent:0;mso-wrap-distance-left:9pt;mso-wrap-distance-top:0;mso-wrap-distance-right:9pt;mso-wrap-distance-bottom:0;mso-position-horizontal:absolute;mso-position-horizontal-relative:text;mso-position-vertical:absolute;mso-position-vertical-relative:text;mso-width-percent:0;mso-height-percent:0;mso-width-relative:margin;mso-height-relative:margin" o:gfxdata="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" strokecolor="black [3200]" strokeweight=".5pt">
                       <v:stroke endarrow="block" joinstyle="miter"/>
                     </v:shape>
                   </w:pict>
@@ -7146,7 +7146,7 @@
                 </mc:Choice>
                 <mc:Fallback>
                   <w:pict>
-                    <v:shape w14:anchorId="713FE3CA" id="Conexão reta unidirecional 15" o:spid="_x0000_s1026" type="#_x0000_t32" style="position:absolute;margin-left:-10.4pt;margin-top:70.1pt;width:17.3pt;height:14.35pt;flip:y;z-index:251693056;visibility:visible;mso-wrap-style:square;mso-width-percent:0;mso-height-percent:0;mso-wrap-distance-left:9pt;mso-wrap-distance-top:0;mso-wrap-distance-right:9pt;mso-wrap-distance-bottom:0;mso-position-horizontal:absolute;mso-position-horizontal-relative:text;mso-position-vertical:absolute;mso-position-vertical-relative:text;mso-width-percent:0;mso-height-percent:0;mso-width-relative:margin;mso-height-relative:margin" o:gfxdata="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" strokecolor="black [3200]" strokeweight=".5pt">
+                    <v:shape w14:anchorId="63BA1F1F" id="Conexão reta unidirecional 15" o:spid="_x0000_s1026" type="#_x0000_t32" style="position:absolute;margin-left:-10.4pt;margin-top:70.1pt;width:17.3pt;height:14.35pt;flip:y;z-index:251693056;visibility:visible;mso-wrap-style:square;mso-width-percent:0;mso-height-percent:0;mso-wrap-distance-left:9pt;mso-wrap-distance-top:0;mso-wrap-distance-right:9pt;mso-wrap-distance-bottom:0;mso-position-horizontal:absolute;mso-position-horizontal-relative:text;mso-position-vertical:absolute;mso-position-vertical-relative:text;mso-width-percent:0;mso-height-percent:0;mso-width-relative:margin;mso-height-relative:margin" o:gfxdata="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" strokecolor="black [3200]" strokeweight=".5pt">
                       <v:stroke endarrow="block" joinstyle="miter"/>
                     </v:shape>
                   </w:pict>
@@ -8445,7 +8445,7 @@
                 </mc:Choice>
                 <mc:Fallback>
                   <w:pict>
-                    <v:shape w14:anchorId="6DF5DB9C" id="Conexão reta unidirecional 17" o:spid="_x0000_s1026" type="#_x0000_t32" style="position:absolute;margin-left:-14.5pt;margin-top:71.1pt;width:20.15pt;height:13.2pt;flip:y;z-index:251696128;visibility:visible;mso-wrap-style:square;mso-wrap-distance-left:9pt;mso-wrap-distance-top:0;mso-wrap-distance-right:9pt;mso-wrap-distance-bottom:0;mso-position-horizontal:absolute;mso-position-horizontal-relative:text;mso-position-vertical:absolute;mso-position-vertical-relative:text" o:gfxdata="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" strokecolor="black [3200]" strokeweight=".5pt">
+                    <v:shape w14:anchorId="088303A0" id="Conexão reta unidirecional 17" o:spid="_x0000_s1026" type="#_x0000_t32" style="position:absolute;margin-left:-14.5pt;margin-top:71.1pt;width:20.15pt;height:13.2pt;flip:y;z-index:251696128;visibility:visible;mso-wrap-style:square;mso-wrap-distance-left:9pt;mso-wrap-distance-top:0;mso-wrap-distance-right:9pt;mso-wrap-distance-bottom:0;mso-position-horizontal:absolute;mso-position-horizontal-relative:text;mso-position-vertical:absolute;mso-position-vertical-relative:text" o:gfxdata="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" strokecolor="black [3200]" strokeweight=".5pt">
                       <v:stroke endarrow="block" joinstyle="miter"/>
                     </v:shape>
                   </w:pict>
@@ -8508,7 +8508,7 @@
                 </mc:Choice>
                 <mc:Fallback>
                   <w:pict>
-                    <v:shape w14:anchorId="6D4C0B60" id="Conexão reta unidirecional 16" o:spid="_x0000_s1026" type="#_x0000_t32" style="position:absolute;margin-left:-13.9pt;margin-top:56.1pt;width:20.15pt;height:13.25pt;flip:y;z-index:251695104;visibility:visible;mso-wrap-style:square;mso-wrap-distance-left:9pt;mso-wrap-distance-top:0;mso-wrap-distance-right:9pt;mso-wrap-distance-bottom:0;mso-position-horizontal:absolute;mso-position-horizontal-relative:text;mso-position-vertical:absolute;mso-position-vertical-relative:text" o:gfxdata="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" strokecolor="black [3200]" strokeweight=".5pt">
+                    <v:shape w14:anchorId="543BB49E" id="Conexão reta unidirecional 16" o:spid="_x0000_s1026" type="#_x0000_t32" style="position:absolute;margin-left:-13.9pt;margin-top:56.1pt;width:20.15pt;height:13.25pt;flip:y;z-index:251695104;visibility:visible;mso-wrap-style:square;mso-wrap-distance-left:9pt;mso-wrap-distance-top:0;mso-wrap-distance-right:9pt;mso-wrap-distance-bottom:0;mso-position-horizontal:absolute;mso-position-horizontal-relative:text;mso-position-vertical:absolute;mso-position-vertical-relative:text" o:gfxdata="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" strokecolor="black [3200]" strokeweight=".5pt">
                       <v:stroke endarrow="block" joinstyle="miter"/>
                     </v:shape>
                   </w:pict>
@@ -9771,54 +9771,51 @@
         <w:t xml:space="preserve">a memória de escrita </w:t>
       </w:r>
       <w:r>
-        <w:t xml:space="preserve">é realizado com recurso a </w:t>
-      </w:r>
-      <w:r>
-        <w:rPr>
-          <w:color w:val="FF0000"/>
-        </w:rPr>
-        <w:t>X</w:t>
+        <w:t xml:space="preserve">é realizado com recurso a 10 </w:t>
+      </w:r>
+      <w:proofErr w:type="spellStart"/>
+      <w:r>
+        <w:rPr>
+          <w:i/>
+        </w:rPr>
+        <w:t>shift-registers</w:t>
+      </w:r>
+      <w:proofErr w:type="spellEnd"/>
+      <w:r>
+        <w:t xml:space="preserve"> que produzem um atraso de 10 </w:t>
+      </w:r>
+      <w:r>
+        <w:t>ciclos no endereço do contador</w:t>
       </w:r>
       <w:r>
         <w:t xml:space="preserve"> </w:t>
       </w:r>
-      <w:proofErr w:type="spellStart"/>
-      <w:r>
-        <w:rPr>
-          <w:i/>
-        </w:rPr>
-        <w:t>shift-registers</w:t>
-      </w:r>
-      <w:proofErr w:type="spellEnd"/>
-      <w:r>
-        <w:t xml:space="preserve"> que produzem um atraso de </w:t>
-      </w:r>
-      <w:r>
-        <w:rPr>
-          <w:color w:val="FF0000"/>
-        </w:rPr>
-        <w:t>X</w:t>
-      </w:r>
-      <w:r>
-        <w:t xml:space="preserve"> ciclos no endereço do contador</w:t>
-      </w:r>
+      <w:r>
+        <w:t>permitindo assim,</w:t>
+      </w:r>
+      <w:r>
+        <w:t xml:space="preserve"> endereçar as duas memórias com </w:t>
+      </w:r>
+      <w:r>
+        <w:t xml:space="preserve">apenas </w:t>
+      </w:r>
+      <w:r>
+        <w:t>um contador</w:t>
+      </w:r>
+      <w:r>
+        <w:t>.</w:t>
+      </w:r>
+      <w:r>
+        <w:t xml:space="preserve"> O número de ciclos de atraso correspondem a 8 ciclos necessários para fazer a leitura das duas primeiras </w:t>
+      </w:r>
+      <w:r>
+        <w:lastRenderedPageBreak/>
+        <w:t>linhas e mais dois ciclos para que a linha seja processada e esteja pronta a ser escrita na memória de saída.</w:t>
+      </w:r>
+      <w:bookmarkStart w:id="0" w:name="_GoBack"/>
+      <w:bookmarkEnd w:id="0"/>
       <w:r>
         <w:t xml:space="preserve"> </w:t>
-      </w:r>
-      <w:r>
-        <w:t>permitindo assim,</w:t>
-      </w:r>
-      <w:r>
-        <w:t xml:space="preserve"> endereçar as duas memórias com </w:t>
-      </w:r>
-      <w:r>
-        <w:t xml:space="preserve">apenas </w:t>
-      </w:r>
-      <w:r>
-        <w:t>um contador</w:t>
-      </w:r>
-      <w:r>
-        <w:t xml:space="preserve">. </w:t>
       </w:r>
     </w:p>
     <w:p>
@@ -9827,7 +9824,6 @@
         <w:jc w:val="both"/>
       </w:pPr>
       <w:r>
-        <w:lastRenderedPageBreak/>
         <w:t>Desta forma, tem-se os seguintes bits de estado:</w:t>
       </w:r>
     </w:p>
@@ -10014,16 +10010,14 @@
               </w:rPr>
               <w:t xml:space="preserve">ndereço das </w:t>
             </w:r>
-            <w:proofErr w:type="gramStart"/>
             <w:r>
               <w:rPr>
                 <w:rFonts w:ascii="Calibri" w:eastAsia="Times New Roman" w:hAnsi="Calibri" w:cs="Calibri"/>
                 <w:color w:val="000000"/>
                 <w:lang w:eastAsia="pt-PT"/>
               </w:rPr>
-              <w:t>memorias</w:t>
+              <w:t>memórias</w:t>
             </w:r>
-            <w:proofErr w:type="gramEnd"/>
           </w:p>
         </w:tc>
       </w:tr>
@@ -10634,7 +10628,6 @@
         <w:ind w:firstLine="284"/>
         <w:jc w:val="both"/>
       </w:pPr>
-      <w:bookmarkStart w:id="0" w:name="_GoBack"/>
       <w:r>
         <w:t xml:space="preserve">Abaixo encontra-se </w:t>
       </w:r>
@@ -10645,7 +10638,6 @@
         <w:t>a máquina de estados utilizada na Unidade de Controlo:</w:t>
       </w:r>
     </w:p>
-    <w:bookmarkEnd w:id="0"/>
     <w:p>
       <w:pPr>
         <w:ind w:firstLine="284"/>
@@ -10898,6 +10890,7 @@
         <w:rPr>
           <w:color w:val="FF0000"/>
         </w:rPr>
+        <w:lastRenderedPageBreak/>
         <w:t xml:space="preserve">Imagem com o circuito com dois blocos de registos </w:t>
       </w:r>
       <w:proofErr w:type="spellStart"/>
@@ -10918,7 +10911,6 @@
         </w:rPr>
       </w:pPr>
       <w:r>
-        <w:lastRenderedPageBreak/>
         <w:t>Es</w:t>
       </w:r>
       <w:r>
@@ -11210,6 +11202,7 @@
         <w:rPr>
           <w:color w:val="FF0000"/>
         </w:rPr>
+        <w:lastRenderedPageBreak/>
         <w:t>explicar</w:t>
       </w:r>
       <w:proofErr w:type="gramEnd"/>
@@ -11242,7 +11235,6 @@
         <w:rPr>
           <w:b/>
         </w:rPr>
-        <w:lastRenderedPageBreak/>
         <w:t>Interface de interação com o dispositivo</w:t>
       </w:r>
     </w:p>
@@ -15041,7 +15033,7 @@
 </file>
 
 <file path=customXml/itemProps1.xml><?xml version="1.0" encoding="utf-8"?>
-<ds:datastoreItem xmlns:ds="http://schemas.openxmlformats.org/officeDocument/2006/customXml" ds:itemID="{0175A84E-0458-4E7B-8F65-5D598BCFF99B}">
+<ds:datastoreItem xmlns:ds="http://schemas.openxmlformats.org/officeDocument/2006/customXml" ds:itemID="{07DCF54D-E5ED-4161-B5E6-9A6A1C2F8B16}">
   <ds:schemaRefs>
     <ds:schemaRef ds:uri="http://schemas.openxmlformats.org/officeDocument/2006/bibliography"/>
   </ds:schemaRefs>

</xml_diff>

<commit_message>
correções de portugues adicionei os estados da UC de nivel 1 coloquei uum comentário sobre os shift registers de delay que preciso que vejas e me respondas
</commit_message>
<xml_diff>
--- a/lab3/relatório/relatorio-rascunho.docx
+++ b/lab3/relatório/relatorio-rascunho.docx
@@ -32,21 +32,23 @@
         <w:rPr>
           <w:color w:val="FF0000"/>
         </w:rPr>
-        <w:t>colocar</w:t>
+        <w:t>escrever</w:t>
       </w:r>
       <w:proofErr w:type="gramEnd"/>
       <w:r>
         <w:rPr>
           <w:color w:val="FF0000"/>
         </w:rPr>
-        <w:t xml:space="preserve"> ima</w:t>
-      </w:r>
+        <w:t xml:space="preserve"> o nome dos registos </w:t>
+      </w:r>
+      <w:proofErr w:type="spellStart"/>
       <w:r>
         <w:rPr>
           <w:color w:val="FF0000"/>
         </w:rPr>
-        <w:t>gens</w:t>
-      </w:r>
+        <w:t>correctamente</w:t>
+      </w:r>
+      <w:proofErr w:type="spellEnd"/>
     </w:p>
     <w:p>
       <w:pPr>
@@ -64,23 +66,15 @@
         <w:rPr>
           <w:color w:val="FF0000"/>
         </w:rPr>
-        <w:t>escrever</w:t>
+        <w:t>colocar</w:t>
       </w:r>
       <w:proofErr w:type="gramEnd"/>
       <w:r>
         <w:rPr>
           <w:color w:val="FF0000"/>
         </w:rPr>
-        <w:t xml:space="preserve"> o nome dos registos </w:t>
-      </w:r>
-      <w:proofErr w:type="spellStart"/>
-      <w:r>
-        <w:rPr>
-          <w:color w:val="FF0000"/>
-        </w:rPr>
-        <w:t>correctamente</w:t>
-      </w:r>
-      <w:proofErr w:type="spellEnd"/>
+        <w:t xml:space="preserve"> maquina de estados da unidade de controlo de nível 0</w:t>
+      </w:r>
     </w:p>
     <w:p>
       <w:pPr>
@@ -98,58 +92,14 @@
         <w:rPr>
           <w:color w:val="FF0000"/>
         </w:rPr>
-        <w:t>colocar</w:t>
+        <w:t>explicar</w:t>
       </w:r>
       <w:proofErr w:type="gramEnd"/>
       <w:r>
         <w:rPr>
           <w:color w:val="FF0000"/>
         </w:rPr>
-        <w:t xml:space="preserve"> maquina de estados da unidade de controlo de nível 0</w:t>
-      </w:r>
-    </w:p>
-    <w:p>
-      <w:pPr>
-        <w:pStyle w:val="SemEspaamento"/>
-        <w:numPr>
-          <w:ilvl w:val="0"/>
-          <w:numId w:val="17"/>
-        </w:numPr>
-        <w:rPr>
-          <w:color w:val="FF0000"/>
-        </w:rPr>
-      </w:pPr>
-      <w:proofErr w:type="gramStart"/>
-      <w:r>
-        <w:rPr>
-          <w:color w:val="FF0000"/>
-        </w:rPr>
-        <w:t>explicar</w:t>
-      </w:r>
-      <w:proofErr w:type="gramEnd"/>
-      <w:r>
-        <w:rPr>
-          <w:color w:val="FF0000"/>
-        </w:rPr>
         <w:t xml:space="preserve"> a comunicação com o computador</w:t>
-      </w:r>
-    </w:p>
-    <w:p>
-      <w:pPr>
-        <w:pStyle w:val="SemEspaamento"/>
-        <w:numPr>
-          <w:ilvl w:val="0"/>
-          <w:numId w:val="17"/>
-        </w:numPr>
-        <w:rPr>
-          <w:color w:val="FF0000"/>
-        </w:rPr>
-      </w:pPr>
-      <w:r>
-        <w:rPr>
-          <w:color w:val="FF0000"/>
-        </w:rPr>
-        <w:t>Colocar imagens utilizadas na demonstração</w:t>
       </w:r>
     </w:p>
     <w:p>
@@ -2001,7 +1951,6 @@
         <w:jc w:val="both"/>
       </w:pPr>
       <w:r>
-        <w:lastRenderedPageBreak/>
         <w:t>A operação de e</w:t>
       </w:r>
       <w:r>
@@ -2017,6 +1966,7 @@
         <w:jc w:val="both"/>
       </w:pPr>
       <w:r>
+        <w:lastRenderedPageBreak/>
         <w:t xml:space="preserve">A imagem é processada linha a linha o que significa que, tendo em conta o algoritmo descrito anteriormente, para que essa mesma linha possa ser processada é necessário ter acesso à linha imediatamente acima e abaixo da mesma. </w:t>
       </w:r>
     </w:p>
@@ -3664,7 +3614,7 @@
           <w:lang w:eastAsia="pt-PT"/>
         </w:rPr>
         <w:drawing>
-          <wp:inline distT="0" distB="0" distL="0" distR="0">
+          <wp:inline distT="0" distB="0" distL="0" distR="0" wp14:anchorId="50F3F6C1" wp14:editId="3A4E2DEB">
             <wp:extent cx="2230773" cy="1866900"/>
             <wp:effectExtent l="0" t="0" r="0" b="0"/>
             <wp:docPr id="2" name="Imagem 2" descr="E:\PSD\PSD\lab3\relatório\imagens\PSD's\registos-leitura.png"/>
@@ -3777,20 +3727,20 @@
         <w:t>,</w:t>
       </w:r>
       <w:r>
-        <w:t xml:space="preserve"> responsáveis por </w:t>
+        <w:t xml:space="preserve"> responsáveis por armazenar, respetivamente, as linhas anterior, atual e </w:t>
+      </w:r>
+      <w:r>
+        <w:rPr>
+          <w:u w:val="single"/>
+        </w:rPr>
+        <w:t>a linha a seguir à linha a ser processada</w:t>
+      </w:r>
+      <w:r>
+        <w:t xml:space="preserve">. </w:t>
       </w:r>
       <w:r>
         <w:lastRenderedPageBreak/>
-        <w:t xml:space="preserve">armazenar, respetivamente, as linhas anterior, atual e </w:t>
-      </w:r>
-      <w:r>
-        <w:rPr>
-          <w:u w:val="single"/>
-        </w:rPr>
-        <w:t>a linha a seguir à linha a ser processada</w:t>
-      </w:r>
-      <w:r>
-        <w:t xml:space="preserve">. A cada atualização do registo </w:t>
+        <w:t xml:space="preserve">A cada atualização do registo </w:t>
       </w:r>
       <w:proofErr w:type="spellStart"/>
       <w:r>
@@ -3854,7 +3804,19 @@
         <w:jc w:val="both"/>
       </w:pPr>
       <w:r>
-        <w:t>Abaixo encontra-se uma demonstração do armazenamento das linhas nos 3 registos de 128 bits, de uma imagem com 4 linhas de 128 bits dividia em blocos de 32 bits.</w:t>
+        <w:t xml:space="preserve">Abaixo encontra-se uma demonstração do armazenamento das linhas nos 3 registos de 128 bits, de uma imagem com 4 linhas de 128 bits </w:t>
+      </w:r>
+      <w:r>
+        <w:t>dividi</w:t>
+      </w:r>
+      <w:r>
+        <w:t>d</w:t>
+      </w:r>
+      <w:r>
+        <w:t>a</w:t>
+      </w:r>
+      <w:r>
+        <w:t xml:space="preserve"> em blocos de 32 bits.</w:t>
       </w:r>
     </w:p>
     <w:tbl>
@@ -4584,7 +4546,7 @@
               <mc:AlternateContent>
                 <mc:Choice Requires="wps">
                   <w:drawing>
-                    <wp:anchor distT="0" distB="0" distL="114300" distR="114300" simplePos="0" relativeHeight="251687936" behindDoc="0" locked="0" layoutInCell="1" allowOverlap="1" wp14:anchorId="141EF73C" wp14:editId="02FF847A">
+                    <wp:anchor distT="0" distB="0" distL="114300" distR="114300" simplePos="0" relativeHeight="251687936" behindDoc="0" locked="0" layoutInCell="1" allowOverlap="1" wp14:anchorId="45100336" wp14:editId="125814E6">
                       <wp:simplePos x="0" y="0"/>
                       <wp:positionH relativeFrom="column">
                         <wp:posOffset>1155573</wp:posOffset>
@@ -4636,7 +4598,7 @@
                 </mc:Choice>
                 <mc:Fallback>
                   <w:pict>
-                    <v:shapetype w14:anchorId="1A3B11AA" id="_x0000_t32" coordsize="21600,21600" o:spt="32" o:oned="t" path="m,l21600,21600e" filled="f">
+                    <v:shapetype w14:anchorId="1E972F53" id="_x0000_t32" coordsize="21600,21600" o:spt="32" o:oned="t" path="m,l21600,21600e" filled="f">
                       <v:path arrowok="t" fillok="f" o:connecttype="none"/>
                       <o:lock v:ext="edit" shapetype="t"/>
                     </v:shapetype>
@@ -4655,7 +4617,7 @@
               <mc:AlternateContent>
                 <mc:Choice Requires="wps">
                   <w:drawing>
-                    <wp:anchor distT="45720" distB="45720" distL="114300" distR="114300" simplePos="0" relativeHeight="251673600" behindDoc="0" locked="0" layoutInCell="1" allowOverlap="1" wp14:anchorId="1F8A0155" wp14:editId="0C61D886">
+                    <wp:anchor distT="45720" distB="45720" distL="114300" distR="114300" simplePos="0" relativeHeight="251673600" behindDoc="0" locked="0" layoutInCell="1" allowOverlap="1" wp14:anchorId="58266CB5" wp14:editId="55253B96">
                       <wp:simplePos x="0" y="0"/>
                       <wp:positionH relativeFrom="margin">
                         <wp:posOffset>0</wp:posOffset>
@@ -5195,7 +5157,7 @@
                 </mc:Choice>
                 <mc:Fallback>
                   <w:pict>
-                    <v:shapetype w14:anchorId="1F8A0155" id="_x0000_t202" coordsize="21600,21600" o:spt="202" path="m,l,21600r21600,l21600,xe">
+                    <v:shapetype w14:anchorId="58266CB5" id="_x0000_t202" coordsize="21600,21600" o:spt="202" path="m,l,21600r21600,l21600,xe">
                       <v:stroke joinstyle="miter"/>
                       <v:path gradientshapeok="t" o:connecttype="rect"/>
                     </v:shapetype>
@@ -5712,7 +5674,7 @@
               <mc:AlternateContent>
                 <mc:Choice Requires="wps">
                   <w:drawing>
-                    <wp:anchor distT="0" distB="0" distL="114300" distR="114300" simplePos="0" relativeHeight="251689984" behindDoc="0" locked="0" layoutInCell="1" allowOverlap="1" wp14:anchorId="7BD8BE0E" wp14:editId="45002B94">
+                    <wp:anchor distT="0" distB="0" distL="114300" distR="114300" simplePos="0" relativeHeight="251689984" behindDoc="0" locked="0" layoutInCell="1" allowOverlap="1" wp14:anchorId="106BCF8C" wp14:editId="1305F079">
                       <wp:simplePos x="0" y="0"/>
                       <wp:positionH relativeFrom="column">
                         <wp:posOffset>-167234</wp:posOffset>
@@ -5764,7 +5726,7 @@
                 </mc:Choice>
                 <mc:Fallback>
                   <w:pict>
-                    <v:shape w14:anchorId="7BBBD6C8" id="Conexão reta unidirecional 13" o:spid="_x0000_s1026" type="#_x0000_t32" style="position:absolute;margin-left:-13.15pt;margin-top:71.25pt;width:20.15pt;height:13.25pt;flip:y;z-index:251689984;visibility:visible;mso-wrap-style:square;mso-wrap-distance-left:9pt;mso-wrap-distance-top:0;mso-wrap-distance-right:9pt;mso-wrap-distance-bottom:0;mso-position-horizontal:absolute;mso-position-horizontal-relative:text;mso-position-vertical:absolute;mso-position-vertical-relative:text" o:gfxdata="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" strokecolor="black [3200]" strokeweight=".5pt">
+                    <v:shape w14:anchorId="668B4162" id="Conexão reta unidirecional 13" o:spid="_x0000_s1026" type="#_x0000_t32" style="position:absolute;margin-left:-13.15pt;margin-top:71.25pt;width:20.15pt;height:13.25pt;flip:y;z-index:251689984;visibility:visible;mso-wrap-style:square;mso-wrap-distance-left:9pt;mso-wrap-distance-top:0;mso-wrap-distance-right:9pt;mso-wrap-distance-bottom:0;mso-position-horizontal:absolute;mso-position-horizontal-relative:text;mso-position-vertical:absolute;mso-position-vertical-relative:text" o:gfxdata="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" strokecolor="black [3200]" strokeweight=".5pt">
                       <v:stroke endarrow="block" joinstyle="miter"/>
                     </v:shape>
                   </w:pict>
@@ -5779,7 +5741,7 @@
               <mc:AlternateContent>
                 <mc:Choice Requires="wps">
                   <w:drawing>
-                    <wp:anchor distT="45720" distB="45720" distL="114300" distR="114300" simplePos="0" relativeHeight="251671552" behindDoc="0" locked="0" layoutInCell="1" allowOverlap="1" wp14:anchorId="3294966C" wp14:editId="095B75EB">
+                    <wp:anchor distT="45720" distB="45720" distL="114300" distR="114300" simplePos="0" relativeHeight="251671552" behindDoc="0" locked="0" layoutInCell="1" allowOverlap="1" wp14:anchorId="65E717CA" wp14:editId="6D88854F">
                       <wp:simplePos x="0" y="0"/>
                       <wp:positionH relativeFrom="margin">
                         <wp:posOffset>-635</wp:posOffset>
@@ -6412,7 +6374,7 @@
                 </mc:Choice>
                 <mc:Fallback>
                   <w:pict>
-                    <v:shape w14:anchorId="3294966C" id="_x0000_s1027" type="#_x0000_t202" style="position:absolute;left:0;text-align:left;margin-left:-.05pt;margin-top:17.3pt;width:96pt;height:79.5pt;z-index:251671552;visibility:visible;mso-wrap-style:square;mso-width-percent:0;mso-height-percent:0;mso-wrap-distance-left:9pt;mso-wrap-distance-top:3.6pt;mso-wrap-distance-right:9pt;mso-wrap-distance-bottom:3.6pt;mso-position-horizontal:absolute;mso-position-horizontal-relative:margin;mso-position-vertical:absolute;mso-position-vertical-relative:text;mso-width-percent:0;mso-height-percent:0;mso-width-relative:margin;mso-height-relative:margin;v-text-anchor:top" o:gfxdata="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" stroked="f">
+                    <v:shape w14:anchorId="65E717CA" id="_x0000_s1027" type="#_x0000_t202" style="position:absolute;left:0;text-align:left;margin-left:-.05pt;margin-top:17.3pt;width:96pt;height:79.5pt;z-index:251671552;visibility:visible;mso-wrap-style:square;mso-width-percent:0;mso-height-percent:0;mso-wrap-distance-left:9pt;mso-wrap-distance-top:3.6pt;mso-wrap-distance-right:9pt;mso-wrap-distance-bottom:3.6pt;mso-position-horizontal:absolute;mso-position-horizontal-relative:margin;mso-position-vertical:absolute;mso-position-vertical-relative:text;mso-width-percent:0;mso-height-percent:0;mso-width-relative:margin;mso-height-relative:margin;v-text-anchor:top" o:gfxdata="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" stroked="f">
                       <v:textbox>
                         <w:txbxContent>
                           <w:tbl>
@@ -7016,7 +6978,7 @@
               <mc:AlternateContent>
                 <mc:Choice Requires="wps">
                   <w:drawing>
-                    <wp:anchor distT="0" distB="0" distL="114300" distR="114300" simplePos="0" relativeHeight="251692032" behindDoc="0" locked="0" layoutInCell="1" allowOverlap="1" wp14:anchorId="144A62B3" wp14:editId="04B93C3B">
+                    <wp:anchor distT="0" distB="0" distL="114300" distR="114300" simplePos="0" relativeHeight="251692032" behindDoc="0" locked="0" layoutInCell="1" allowOverlap="1" wp14:anchorId="296F1B3E" wp14:editId="2674D099">
                       <wp:simplePos x="0" y="0"/>
                       <wp:positionH relativeFrom="column">
                         <wp:posOffset>-139422</wp:posOffset>
@@ -7074,7 +7036,7 @@
                 </mc:Choice>
                 <mc:Fallback>
                   <w:pict>
-                    <v:shape w14:anchorId="1EAE9D2E" id="Conexão reta unidirecional 14" o:spid="_x0000_s1026" type="#_x0000_t32" style="position:absolute;margin-left:-11pt;margin-top:54.55pt;width:17.85pt;height:15.5pt;flip:y;z-index:251692032;visibility:visible;mso-wrap-style:square;mso-width-percent:0;mso-height-percent:0;mso-wrap-distance-left:9pt;mso-wrap-distance-top:0;mso-wrap-distance-right:9pt;mso-wrap-distance-bottom:0;mso-position-horizontal:absolute;mso-position-horizontal-relative:text;mso-position-vertical:absolute;mso-position-vertical-relative:text;mso-width-percent:0;mso-height-percent:0;mso-width-relative:margin;mso-height-relative:margin" o:gfxdata="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" strokecolor="black [3200]" strokeweight=".5pt">
+                    <v:shape w14:anchorId="69F7A16B" id="Conexão reta unidirecional 14" o:spid="_x0000_s1026" type="#_x0000_t32" style="position:absolute;margin-left:-11pt;margin-top:54.55pt;width:17.85pt;height:15.5pt;flip:y;z-index:251692032;visibility:visible;mso-wrap-style:square;mso-width-percent:0;mso-height-percent:0;mso-wrap-distance-left:9pt;mso-wrap-distance-top:0;mso-wrap-distance-right:9pt;mso-wrap-distance-bottom:0;mso-position-horizontal:absolute;mso-position-horizontal-relative:text;mso-position-vertical:absolute;mso-position-vertical-relative:text;mso-width-percent:0;mso-height-percent:0;mso-width-relative:margin;mso-height-relative:margin" o:gfxdata="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" strokecolor="black [3200]" strokeweight=".5pt">
                       <v:stroke endarrow="block" joinstyle="miter"/>
                     </v:shape>
                   </w:pict>
@@ -7088,7 +7050,7 @@
               <mc:AlternateContent>
                 <mc:Choice Requires="wps">
                   <w:drawing>
-                    <wp:anchor distT="0" distB="0" distL="114300" distR="114300" simplePos="0" relativeHeight="251693056" behindDoc="0" locked="0" layoutInCell="1" allowOverlap="1" wp14:anchorId="514856AF" wp14:editId="5F325AB4">
+                    <wp:anchor distT="0" distB="0" distL="114300" distR="114300" simplePos="0" relativeHeight="251693056" behindDoc="0" locked="0" layoutInCell="1" allowOverlap="1" wp14:anchorId="6A734476" wp14:editId="63165CA0">
                       <wp:simplePos x="0" y="0"/>
                       <wp:positionH relativeFrom="column">
                         <wp:posOffset>-132104</wp:posOffset>
@@ -7146,7 +7108,7 @@
                 </mc:Choice>
                 <mc:Fallback>
                   <w:pict>
-                    <v:shape w14:anchorId="63BA1F1F" id="Conexão reta unidirecional 15" o:spid="_x0000_s1026" type="#_x0000_t32" style="position:absolute;margin-left:-10.4pt;margin-top:70.1pt;width:17.3pt;height:14.35pt;flip:y;z-index:251693056;visibility:visible;mso-wrap-style:square;mso-width-percent:0;mso-height-percent:0;mso-wrap-distance-left:9pt;mso-wrap-distance-top:0;mso-wrap-distance-right:9pt;mso-wrap-distance-bottom:0;mso-position-horizontal:absolute;mso-position-horizontal-relative:text;mso-position-vertical:absolute;mso-position-vertical-relative:text;mso-width-percent:0;mso-height-percent:0;mso-width-relative:margin;mso-height-relative:margin" o:gfxdata="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" strokecolor="black [3200]" strokeweight=".5pt">
+                    <v:shape w14:anchorId="42DF8FA3" id="Conexão reta unidirecional 15" o:spid="_x0000_s1026" type="#_x0000_t32" style="position:absolute;margin-left:-10.4pt;margin-top:70.1pt;width:17.3pt;height:14.35pt;flip:y;z-index:251693056;visibility:visible;mso-wrap-style:square;mso-width-percent:0;mso-height-percent:0;mso-wrap-distance-left:9pt;mso-wrap-distance-top:0;mso-wrap-distance-right:9pt;mso-wrap-distance-bottom:0;mso-position-horizontal:absolute;mso-position-horizontal-relative:text;mso-position-vertical:absolute;mso-position-vertical-relative:text;mso-width-percent:0;mso-height-percent:0;mso-width-relative:margin;mso-height-relative:margin" o:gfxdata="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" strokecolor="black [3200]" strokeweight=".5pt">
                       <v:stroke endarrow="block" joinstyle="miter"/>
                     </v:shape>
                   </w:pict>
@@ -7161,7 +7123,7 @@
               <mc:AlternateContent>
                 <mc:Choice Requires="wps">
                   <w:drawing>
-                    <wp:anchor distT="45720" distB="45720" distL="114300" distR="114300" simplePos="0" relativeHeight="251669504" behindDoc="0" locked="0" layoutInCell="1" allowOverlap="1" wp14:anchorId="29CE9125" wp14:editId="74A3058A">
+                    <wp:anchor distT="45720" distB="45720" distL="114300" distR="114300" simplePos="0" relativeHeight="251669504" behindDoc="0" locked="0" layoutInCell="1" allowOverlap="1" wp14:anchorId="6BEC4655" wp14:editId="62530D68">
                       <wp:simplePos x="0" y="0"/>
                       <wp:positionH relativeFrom="page">
                         <wp:posOffset>59690</wp:posOffset>
@@ -7793,7 +7755,7 @@
                 </mc:Choice>
                 <mc:Fallback>
                   <w:pict>
-                    <v:shape w14:anchorId="29CE9125" id="_x0000_s1028" type="#_x0000_t202" style="position:absolute;left:0;text-align:left;margin-left:4.7pt;margin-top:17.3pt;width:103pt;height:79.5pt;z-index:251669504;visibility:visible;mso-wrap-style:square;mso-width-percent:0;mso-height-percent:0;mso-wrap-distance-left:9pt;mso-wrap-distance-top:3.6pt;mso-wrap-distance-right:9pt;mso-wrap-distance-bottom:3.6pt;mso-position-horizontal:absolute;mso-position-horizontal-relative:page;mso-position-vertical:absolute;mso-position-vertical-relative:text;mso-width-percent:0;mso-height-percent:0;mso-width-relative:margin;mso-height-relative:margin;v-text-anchor:top" o:gfxdata="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" stroked="f">
+                    <v:shape w14:anchorId="6BEC4655" id="_x0000_s1028" type="#_x0000_t202" style="position:absolute;left:0;text-align:left;margin-left:4.7pt;margin-top:17.3pt;width:103pt;height:79.5pt;z-index:251669504;visibility:visible;mso-wrap-style:square;mso-width-percent:0;mso-height-percent:0;mso-wrap-distance-left:9pt;mso-wrap-distance-top:3.6pt;mso-wrap-distance-right:9pt;mso-wrap-distance-bottom:3.6pt;mso-position-horizontal:absolute;mso-position-horizontal-relative:page;mso-position-vertical:absolute;mso-position-vertical-relative:text;mso-width-percent:0;mso-height-percent:0;mso-width-relative:margin;mso-height-relative:margin;v-text-anchor:top" o:gfxdata="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" stroked="f">
                       <v:textbox>
                         <w:txbxContent>
                           <w:tbl>
@@ -8393,7 +8355,7 @@
               <mc:AlternateContent>
                 <mc:Choice Requires="wps">
                   <w:drawing>
-                    <wp:anchor distT="0" distB="0" distL="114300" distR="114300" simplePos="0" relativeHeight="251696128" behindDoc="0" locked="0" layoutInCell="1" allowOverlap="1" wp14:anchorId="41B565CC" wp14:editId="670F28C9">
+                    <wp:anchor distT="0" distB="0" distL="114300" distR="114300" simplePos="0" relativeHeight="251696128" behindDoc="0" locked="0" layoutInCell="1" allowOverlap="1" wp14:anchorId="27364997" wp14:editId="68B1F487">
                       <wp:simplePos x="0" y="0"/>
                       <wp:positionH relativeFrom="column">
                         <wp:posOffset>-184150</wp:posOffset>
@@ -8445,7 +8407,7 @@
                 </mc:Choice>
                 <mc:Fallback>
                   <w:pict>
-                    <v:shape w14:anchorId="088303A0" id="Conexão reta unidirecional 17" o:spid="_x0000_s1026" type="#_x0000_t32" style="position:absolute;margin-left:-14.5pt;margin-top:71.1pt;width:20.15pt;height:13.2pt;flip:y;z-index:251696128;visibility:visible;mso-wrap-style:square;mso-wrap-distance-left:9pt;mso-wrap-distance-top:0;mso-wrap-distance-right:9pt;mso-wrap-distance-bottom:0;mso-position-horizontal:absolute;mso-position-horizontal-relative:text;mso-position-vertical:absolute;mso-position-vertical-relative:text" o:gfxdata="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" strokecolor="black [3200]" strokeweight=".5pt">
+                    <v:shape w14:anchorId="76AAECFE" id="Conexão reta unidirecional 17" o:spid="_x0000_s1026" type="#_x0000_t32" style="position:absolute;margin-left:-14.5pt;margin-top:71.1pt;width:20.15pt;height:13.2pt;flip:y;z-index:251696128;visibility:visible;mso-wrap-style:square;mso-wrap-distance-left:9pt;mso-wrap-distance-top:0;mso-wrap-distance-right:9pt;mso-wrap-distance-bottom:0;mso-position-horizontal:absolute;mso-position-horizontal-relative:text;mso-position-vertical:absolute;mso-position-vertical-relative:text" o:gfxdata="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" strokecolor="black [3200]" strokeweight=".5pt">
                       <v:stroke endarrow="block" joinstyle="miter"/>
                     </v:shape>
                   </w:pict>
@@ -8456,7 +8418,7 @@
               <mc:AlternateContent>
                 <mc:Choice Requires="wps">
                   <w:drawing>
-                    <wp:anchor distT="0" distB="0" distL="114300" distR="114300" simplePos="0" relativeHeight="251695104" behindDoc="0" locked="0" layoutInCell="1" allowOverlap="1" wp14:anchorId="2B4C916E" wp14:editId="3373F550">
+                    <wp:anchor distT="0" distB="0" distL="114300" distR="114300" simplePos="0" relativeHeight="251695104" behindDoc="0" locked="0" layoutInCell="1" allowOverlap="1" wp14:anchorId="0DFED49C" wp14:editId="042F17ED">
                       <wp:simplePos x="0" y="0"/>
                       <wp:positionH relativeFrom="column">
                         <wp:posOffset>-176834</wp:posOffset>
@@ -8508,7 +8470,7 @@
                 </mc:Choice>
                 <mc:Fallback>
                   <w:pict>
-                    <v:shape w14:anchorId="543BB49E" id="Conexão reta unidirecional 16" o:spid="_x0000_s1026" type="#_x0000_t32" style="position:absolute;margin-left:-13.9pt;margin-top:56.1pt;width:20.15pt;height:13.25pt;flip:y;z-index:251695104;visibility:visible;mso-wrap-style:square;mso-wrap-distance-left:9pt;mso-wrap-distance-top:0;mso-wrap-distance-right:9pt;mso-wrap-distance-bottom:0;mso-position-horizontal:absolute;mso-position-horizontal-relative:text;mso-position-vertical:absolute;mso-position-vertical-relative:text" o:gfxdata="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" strokecolor="black [3200]" strokeweight=".5pt">
+                    <v:shape w14:anchorId="38A4824B" id="Conexão reta unidirecional 16" o:spid="_x0000_s1026" type="#_x0000_t32" style="position:absolute;margin-left:-13.9pt;margin-top:56.1pt;width:20.15pt;height:13.25pt;flip:y;z-index:251695104;visibility:visible;mso-wrap-style:square;mso-wrap-distance-left:9pt;mso-wrap-distance-top:0;mso-wrap-distance-right:9pt;mso-wrap-distance-bottom:0;mso-position-horizontal:absolute;mso-position-horizontal-relative:text;mso-position-vertical:absolute;mso-position-vertical-relative:text" o:gfxdata="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" strokecolor="black [3200]" strokeweight=".5pt">
                       <v:stroke endarrow="block" joinstyle="miter"/>
                     </v:shape>
                   </w:pict>
@@ -8523,7 +8485,7 @@
               <mc:AlternateContent>
                 <mc:Choice Requires="wps">
                   <w:drawing>
-                    <wp:anchor distT="45720" distB="45720" distL="114300" distR="114300" simplePos="0" relativeHeight="251667456" behindDoc="0" locked="0" layoutInCell="1" allowOverlap="1" wp14:anchorId="25AC2268" wp14:editId="57B0C3B3">
+                    <wp:anchor distT="45720" distB="45720" distL="114300" distR="114300" simplePos="0" relativeHeight="251667456" behindDoc="0" locked="0" layoutInCell="1" allowOverlap="1" wp14:anchorId="1DB59BDE" wp14:editId="5B295309">
                       <wp:simplePos x="0" y="0"/>
                       <wp:positionH relativeFrom="page">
                         <wp:posOffset>65405</wp:posOffset>
@@ -9060,7 +9022,7 @@
                 </mc:Choice>
                 <mc:Fallback>
                   <w:pict>
-                    <v:shape w14:anchorId="25AC2268" id="_x0000_s1029" type="#_x0000_t202" style="position:absolute;left:0;text-align:left;margin-left:5.15pt;margin-top:17.3pt;width:101pt;height:79pt;z-index:251667456;visibility:visible;mso-wrap-style:square;mso-width-percent:0;mso-height-percent:0;mso-wrap-distance-left:9pt;mso-wrap-distance-top:3.6pt;mso-wrap-distance-right:9pt;mso-wrap-distance-bottom:3.6pt;mso-position-horizontal:absolute;mso-position-horizontal-relative:page;mso-position-vertical:absolute;mso-position-vertical-relative:text;mso-width-percent:0;mso-height-percent:0;mso-width-relative:margin;mso-height-relative:margin;v-text-anchor:top" o:gfxdata="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" stroked="f">
+                    <v:shape w14:anchorId="1DB59BDE" id="_x0000_s1029" type="#_x0000_t202" style="position:absolute;left:0;text-align:left;margin-left:5.15pt;margin-top:17.3pt;width:101pt;height:79pt;z-index:251667456;visibility:visible;mso-wrap-style:square;mso-width-percent:0;mso-height-percent:0;mso-wrap-distance-left:9pt;mso-wrap-distance-top:3.6pt;mso-wrap-distance-right:9pt;mso-wrap-distance-bottom:3.6pt;mso-position-horizontal:absolute;mso-position-horizontal-relative:page;mso-position-vertical:absolute;mso-position-vertical-relative:text;mso-width-percent:0;mso-height-percent:0;mso-width-relative:margin;mso-height-relative:margin;v-text-anchor:top" o:gfxdata="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" stroked="f">
                       <v:textbox>
                         <w:txbxContent>
                           <w:tbl>
@@ -9666,18 +9628,16 @@
         <w:t>A o</w:t>
       </w:r>
       <w:r>
-        <w:t>utra componente do circuito é a Unidade de Controlo,</w:t>
-      </w:r>
-      <w:r>
-        <w:t xml:space="preserve"> responsável pela gestão de todos </w:t>
-      </w:r>
-      <w:proofErr w:type="gramStart"/>
-      <w:r>
-        <w:t>os</w:t>
-      </w:r>
-      <w:proofErr w:type="gramEnd"/>
-      <w:r>
-        <w:t xml:space="preserve"> recursos utilizados no circuito</w:t>
+        <w:t>utra componente</w:t>
+      </w:r>
+      <w:r>
+        <w:t xml:space="preserve"> fundamental</w:t>
+      </w:r>
+      <w:r>
+        <w:t xml:space="preserve"> do circuito é a Unidade de Controlo,</w:t>
+      </w:r>
+      <w:r>
+        <w:t xml:space="preserve"> responsável pela gestão de todos os recursos utilizados no circuito</w:t>
       </w:r>
       <w:r>
         <w:t>.</w:t>
@@ -9759,30 +9719,48 @@
         <w:t xml:space="preserve">diretamente </w:t>
       </w:r>
       <w:r>
-        <w:t>a memória de leitura, o endereçamento</w:t>
-      </w:r>
+        <w:t xml:space="preserve">a memória de leitura, </w:t>
+      </w:r>
+      <w:r>
+        <w:t xml:space="preserve">no caso da </w:t>
+      </w:r>
+      <w:r>
+        <w:t xml:space="preserve">memória de escrita </w:t>
+      </w:r>
+      <w:r>
+        <w:t xml:space="preserve">o endereçamento </w:t>
+      </w:r>
+      <w:r>
+        <w:t xml:space="preserve">é realizado com recurso a </w:t>
+      </w:r>
+      <w:commentRangeStart w:id="0"/>
+      <w:r>
+        <w:rPr>
+          <w:u w:val="single"/>
+        </w:rPr>
+        <w:t xml:space="preserve">10 </w:t>
+      </w:r>
+      <w:proofErr w:type="spellStart"/>
+      <w:r>
+        <w:rPr>
+          <w:i/>
+          <w:u w:val="single"/>
+        </w:rPr>
+        <w:t>shift-registers</w:t>
+      </w:r>
+      <w:proofErr w:type="spellEnd"/>
       <w:r>
         <w:t xml:space="preserve"> </w:t>
       </w:r>
-      <w:r>
-        <w:t>d</w:t>
-      </w:r>
-      <w:r>
-        <w:t xml:space="preserve">a memória de escrita </w:t>
-      </w:r>
-      <w:r>
-        <w:t xml:space="preserve">é realizado com recurso a 10 </w:t>
-      </w:r>
-      <w:proofErr w:type="spellStart"/>
-      <w:r>
-        <w:rPr>
-          <w:i/>
-        </w:rPr>
-        <w:t>shift-registers</w:t>
-      </w:r>
-      <w:proofErr w:type="spellEnd"/>
-      <w:r>
-        <w:t xml:space="preserve"> que produzem um atraso de 10 </w:t>
+      <w:commentRangeEnd w:id="0"/>
+      <w:r>
+        <w:rPr>
+          <w:rStyle w:val="Refdecomentrio"/>
+        </w:rPr>
+        <w:commentReference w:id="0"/>
+      </w:r>
+      <w:r>
+        <w:t xml:space="preserve">que produzem um atraso de 10 </w:t>
       </w:r>
       <w:r>
         <w:t>ciclos no endereço do contador</w:t>
@@ -9812,8 +9790,6 @@
         <w:lastRenderedPageBreak/>
         <w:t>linhas e mais dois ciclos para que a linha seja processada e esteja pronta a ser escrita na memória de saída.</w:t>
       </w:r>
-      <w:bookmarkStart w:id="0" w:name="_GoBack"/>
-      <w:bookmarkEnd w:id="0"/>
       <w:r>
         <w:t xml:space="preserve"> </w:t>
       </w:r>
@@ -10671,9 +10647,24 @@
       <w:pPr>
         <w:ind w:firstLine="284"/>
         <w:jc w:val="both"/>
-      </w:pPr>
-      <w:r>
-        <w:t>Abaixo encontra-se o circuito completo que permite executar as duas operações binárias simples:</w:t>
+        <w:rPr>
+          <w:u w:val="single"/>
+        </w:rPr>
+      </w:pPr>
+      <w:r>
+        <w:t>O</w:t>
+      </w:r>
+      <w:r>
+        <w:t xml:space="preserve"> circuito completo que permite executar as </w:t>
+      </w:r>
+      <w:r>
+        <w:t xml:space="preserve">duas operações binárias simples é indica </w:t>
+      </w:r>
+      <w:r>
+        <w:t>abaixo</w:t>
+      </w:r>
+      <w:r>
+        <w:t>:</w:t>
       </w:r>
     </w:p>
     <w:p>
@@ -10773,7 +10764,7 @@
         <w:t>bertura são operações compostas das duas anteriores. Um</w:t>
       </w:r>
       <w:r>
-        <w:t xml:space="preserve">a operação de </w:t>
+        <w:t xml:space="preserve"> </w:t>
       </w:r>
       <w:r>
         <w:t>f</w:t>
@@ -10813,9 +10804,6 @@
       <w:pPr>
         <w:ind w:firstLine="360"/>
         <w:jc w:val="both"/>
-        <w:rPr>
-          <w:u w:val="single"/>
-        </w:rPr>
       </w:pPr>
       <w:r>
         <w:t>Para que seja possível</w:t>
@@ -10827,9 +10815,6 @@
         <w:t xml:space="preserve"> é necessário </w:t>
       </w:r>
       <w:r>
-        <w:rPr>
-          <w:u w:val="single"/>
-        </w:rPr>
         <w:t>que</w:t>
       </w:r>
       <w:r>
@@ -10839,13 +10824,25 @@
         <w:t xml:space="preserve">seja armazenado para </w:t>
       </w:r>
       <w:r>
-        <w:t xml:space="preserve">que </w:t>
+        <w:t>que</w:t>
+      </w:r>
+      <w:r>
+        <w:t>,</w:t>
+      </w:r>
+      <w:r>
+        <w:t xml:space="preserve"> </w:t>
       </w:r>
       <w:r>
         <w:t>posterior</w:t>
       </w:r>
       <w:r>
-        <w:t xml:space="preserve">mente possa ser consultado </w:t>
+        <w:t>mente</w:t>
+      </w:r>
+      <w:r>
+        <w:t>,</w:t>
+      </w:r>
+      <w:r>
+        <w:t xml:space="preserve"> possa ser consultado </w:t>
       </w:r>
       <w:r>
         <w:t>durante a operação seguinte</w:t>
@@ -10860,28 +10857,49 @@
         <w:t xml:space="preserve">. </w:t>
       </w:r>
       <w:r>
-        <w:t xml:space="preserve">Por esta razão é necessário introduzir-se um multiplexer na entrada dos registo de leitura que permite selecionar se a imagem a ser processada tem origem na memória de leitura ou na memória auxiliar. </w:t>
-      </w:r>
-      <w:r>
-        <w:t>Utiliza-se assim 3 memórias BRAM, a memória de leitura, a memória de escrita e a memória auxiliar, o que está dentro dos recursos disponíveis na FPGA utilizada no laboratório</w:t>
-      </w:r>
-      <w:r>
-        <w:t xml:space="preserve"> (Spartan-3E).</w:t>
+        <w:t>Por esta razão é necessário introduzir-se um multiplexer na entrada dos registo</w:t>
+      </w:r>
+      <w:r>
+        <w:t>s</w:t>
+      </w:r>
+      <w:r>
+        <w:t xml:space="preserve"> de leitura que permite selecionar</w:t>
+      </w:r>
+      <w:r>
+        <w:t xml:space="preserve"> de qual das duas memórias é feita a leitura da imagem</w:t>
+      </w:r>
+      <w:r>
+        <w:t xml:space="preserve">. </w:t>
       </w:r>
     </w:p>
     <w:p>
       <w:pPr>
         <w:ind w:firstLine="360"/>
         <w:jc w:val="both"/>
-      </w:pPr>
-      <w:r>
-        <w:t>Uma solução para não utilizar uma memória auxiliar para fazer este processamento seria ter o seguinte circuito:</w:t>
+        <w:rPr>
+          <w:u w:val="single"/>
+        </w:rPr>
+      </w:pPr>
+      <w:r>
+        <w:t>Utiliza-se assim 3 memórias BRAM, a memória de leitura, a memória de escrita e a memória auxiliar, o que está dentro dos recursos disponíveis na FPGA utilizada no laboratório</w:t>
+      </w:r>
+      <w:r>
+        <w:t xml:space="preserve"> (Spartan-3E).</w:t>
       </w:r>
     </w:p>
     <w:p>
       <w:pPr>
         <w:ind w:firstLine="360"/>
         <w:jc w:val="both"/>
+      </w:pPr>
+      <w:r>
+        <w:t>Uma solução para não utilizar uma memória auxiliar para fazer este processamento seria ter o seguinte circuito:</w:t>
+      </w:r>
+    </w:p>
+    <w:p>
+      <w:pPr>
+        <w:ind w:firstLine="360"/>
+        <w:jc w:val="both"/>
         <w:rPr>
           <w:color w:val="FF0000"/>
         </w:rPr>
@@ -10890,7 +10908,6 @@
         <w:rPr>
           <w:color w:val="FF0000"/>
         </w:rPr>
-        <w:lastRenderedPageBreak/>
         <w:t xml:space="preserve">Imagem com o circuito com dois blocos de registos </w:t>
       </w:r>
       <w:proofErr w:type="spellStart"/>
@@ -10911,6 +10928,7 @@
         </w:rPr>
       </w:pPr>
       <w:r>
+        <w:lastRenderedPageBreak/>
         <w:t>Es</w:t>
       </w:r>
       <w:r>
@@ -10963,7 +10981,24 @@
         <w:t xml:space="preserve">a partir </w:t>
       </w:r>
       <w:r>
-        <w:t xml:space="preserve">de qual das duas memórias, memória de leitura ou memória auxiliar, </w:t>
+        <w:t>de qual das duas memórias</w:t>
+      </w:r>
+      <w:r>
+        <w:t xml:space="preserve">, </w:t>
+      </w:r>
+      <w:proofErr w:type="gramStart"/>
+      <w:r>
+        <w:t>(</w:t>
+      </w:r>
+      <w:r>
+        <w:t xml:space="preserve"> memória</w:t>
+      </w:r>
+      <w:proofErr w:type="gramEnd"/>
+      <w:r>
+        <w:t xml:space="preserve"> de leitura ou memória auxiliar),</w:t>
+      </w:r>
+      <w:r>
+        <w:t xml:space="preserve"> </w:t>
       </w:r>
       <w:r>
         <w:t xml:space="preserve">é lida a imagem </w:t>
@@ -10994,6 +11029,46 @@
       </w:r>
       <w:r>
         <w:t xml:space="preserve"> </w:t>
+      </w:r>
+      <w:r>
+        <w:t xml:space="preserve">Esta UC tem apenas 4 estados: o estado inicial onde espera pelo sinal de </w:t>
+      </w:r>
+      <w:proofErr w:type="spellStart"/>
+      <w:r>
+        <w:rPr>
+          <w:i/>
+        </w:rPr>
+        <w:t>start</w:t>
+      </w:r>
+      <w:proofErr w:type="spellEnd"/>
+      <w:r>
+        <w:t>, o estado de erosão onde indica que a operação simples a realizar é uma erosão, o estado de dilatação onde indica que a operação a realizar é uma dilatação e o estado final após terminar o processamento.</w:t>
+      </w:r>
+    </w:p>
+    <w:p>
+      <w:pPr>
+        <w:ind w:firstLine="360"/>
+        <w:jc w:val="both"/>
+      </w:pPr>
+      <w:r>
+        <w:rPr>
+          <w:color w:val="FF0000"/>
+        </w:rPr>
+        <w:t xml:space="preserve">Imagem da </w:t>
+      </w:r>
+      <w:proofErr w:type="gramStart"/>
+      <w:r>
+        <w:rPr>
+          <w:color w:val="FF0000"/>
+        </w:rPr>
+        <w:t>maquina</w:t>
+      </w:r>
+      <w:proofErr w:type="gramEnd"/>
+      <w:r>
+        <w:rPr>
+          <w:color w:val="FF0000"/>
+        </w:rPr>
+        <w:t xml:space="preserve"> de estados da UC de nível 1</w:t>
       </w:r>
     </w:p>
     <w:p>
@@ -11093,7 +11168,15 @@
         <w:t xml:space="preserve">é dada pela função lógica </w:t>
       </w:r>
       <w:r>
-        <w:t>XOR. Fazendo uso desta propriedade colocou-se uma porta XOR à saída do bloco de processamento cujas entradas são o sinal da linha original e o sinal linha processada. De forma integrar o esquema anterior no circuito já implementado recorreu-se a um multiplexer que permite selecionar se o resultado que se pretende transferir para a saída, corresponde ao resultado de uma operação ou a diferença entre a linha processada e a linha original. Atenção que não é necessário recorrer à memória auxiliar para executar esta operação, logo pode ser executa em apenas um ciclo de execução.</w:t>
+        <w:t xml:space="preserve">XOR. Fazendo uso desta propriedade colocou-se uma porta XOR à saída do bloco de processamento cujas entradas são o sinal da linha original e o sinal linha processada. De forma integrar o esquema anterior no circuito já implementado recorreu-se a um multiplexer que permite selecionar se o resultado que se pretende transferir para a saída, corresponde ao resultado de uma operação ou a diferença entre a linha processada e a linha original. </w:t>
+      </w:r>
+      <w:r>
+        <w:t>Esta seleção é feita pela Unidade de Controlo original. Atenção</w:t>
+      </w:r>
+      <w:bookmarkStart w:id="1" w:name="_GoBack"/>
+      <w:bookmarkEnd w:id="1"/>
+      <w:r>
+        <w:t xml:space="preserve"> que não é necessário recorrer à memória auxiliar para executar esta operação, logo pode ser executa em apenas um ciclo de execução.</w:t>
       </w:r>
     </w:p>
     <w:p>
@@ -11185,6 +11268,7 @@
         <w:t xml:space="preserve">As imagens que se pretende processar são carregadas para o dispositivo através do porto de escrita A da memória de leitura e após serem processadas são exportadas pelo porto de leitura A da memória de escrita. Ambos estes portos são portos de 8 bits o que significa que são escritos 8 bits de cada vez na memória de leitura e lidos 8 bits de cada vez da memória de escrita. </w:t>
       </w:r>
       <w:r>
+        <w:lastRenderedPageBreak/>
         <w:t>Por outro lado a comunicação entre o dispositivo e as memórias é feito por portos de 32 bits …………</w:t>
       </w:r>
     </w:p>
@@ -11202,7 +11286,6 @@
         <w:rPr>
           <w:color w:val="FF0000"/>
         </w:rPr>
-        <w:lastRenderedPageBreak/>
         <w:t>explicar</w:t>
       </w:r>
       <w:proofErr w:type="gramEnd"/>
@@ -12307,65 +12390,76 @@
     </w:tbl>
     <w:p>
       <w:pPr>
+        <w:jc w:val="both"/>
+      </w:pPr>
+    </w:p>
+    <w:p>
+      <w:pPr>
+        <w:rPr>
+          <w:b/>
+          <w:u w:val="single"/>
+        </w:rPr>
+      </w:pPr>
+      <w:r>
+        <w:rPr>
+          <w:b/>
+          <w:color w:val="FF0000"/>
+        </w:rPr>
+        <w:t>Falar da frequência de operação</w:t>
+      </w:r>
+    </w:p>
+    <w:p>
+      <w:pPr>
+        <w:jc w:val="both"/>
+        <w:rPr>
+          <w:b/>
+        </w:rPr>
+      </w:pPr>
+      <w:r>
+        <w:rPr>
+          <w:b/>
+        </w:rPr>
+        <w:t>Resultados</w:t>
+      </w:r>
+    </w:p>
+    <w:p>
+      <w:pPr>
         <w:ind w:firstLine="360"/>
         <w:jc w:val="both"/>
-      </w:pPr>
+        <w:rPr>
+          <w:b/>
+          <w:color w:val="FF0000"/>
+        </w:rPr>
+      </w:pPr>
+      <w:r>
+        <w:rPr>
+          <w:b/>
+          <w:color w:val="FF0000"/>
+        </w:rPr>
+        <w:t>Colocar imagens utilizadas na demonstração</w:t>
+      </w:r>
     </w:p>
     <w:p>
       <w:pPr>
         <w:ind w:firstLine="360"/>
         <w:jc w:val="both"/>
+        <w:rPr>
+          <w:b/>
+          <w:color w:val="FF0000"/>
+        </w:rPr>
       </w:pPr>
     </w:p>
     <w:p>
       <w:pPr>
+        <w:jc w:val="both"/>
         <w:rPr>
           <w:b/>
           <w:u w:val="single"/>
         </w:rPr>
       </w:pPr>
-      <w:r>
-        <w:rPr>
-          <w:b/>
-          <w:color w:val="FF0000"/>
-        </w:rPr>
-        <w:t>Falar da frequência de operação</w:t>
-      </w:r>
-    </w:p>
-    <w:p>
-      <w:pPr>
-        <w:jc w:val="both"/>
-        <w:rPr>
-          <w:b/>
-        </w:rPr>
-      </w:pPr>
-      <w:r>
-        <w:rPr>
-          <w:b/>
-        </w:rPr>
-        <w:t>Resultados</w:t>
-      </w:r>
-    </w:p>
-    <w:p>
-      <w:pPr>
-        <w:ind w:firstLine="360"/>
-        <w:jc w:val="both"/>
-        <w:rPr>
-          <w:b/>
-          <w:color w:val="FF0000"/>
-          <w:u w:val="single"/>
-        </w:rPr>
-      </w:pPr>
-      <w:r>
-        <w:rPr>
-          <w:b/>
-          <w:color w:val="FF0000"/>
-        </w:rPr>
-        <w:t>Colocar imagens utilizadas na demonstração</w:t>
-      </w:r>
     </w:p>
     <w:sectPr>
-      <w:footerReference w:type="default" r:id="rId9"/>
+      <w:footerReference w:type="default" r:id="rId11"/>
       <w:pgSz w:w="11906" w:h="16838"/>
       <w:pgMar w:top="1417" w:right="1701" w:bottom="1417" w:left="1701" w:header="708" w:footer="708" w:gutter="0"/>
       <w:cols w:space="708"/>
@@ -12373,6 +12467,70 @@
     </w:sectPr>
   </w:body>
 </w:document>
+</file>
+
+<file path=word/comments.xml><?xml version="1.0" encoding="utf-8"?>
+<w:comments xmlns:wpc="http://schemas.microsoft.com/office/word/2010/wordprocessingCanvas" xmlns:mc="http://schemas.openxmlformats.org/markup-compatibility/2006" xmlns:o="urn:schemas-microsoft-com:office:office" xmlns:r="http://schemas.openxmlformats.org/officeDocument/2006/relationships" xmlns:m="http://schemas.openxmlformats.org/officeDocument/2006/math" xmlns:v="urn:schemas-microsoft-com:vml" xmlns:wp14="http://schemas.microsoft.com/office/word/2010/wordprocessingDrawing" xmlns:wp="http://schemas.openxmlformats.org/drawingml/2006/wordprocessingDrawing" xmlns:w10="urn:schemas-microsoft-com:office:word" xmlns:w="http://schemas.openxmlformats.org/wordprocessingml/2006/main" xmlns:w14="http://schemas.microsoft.com/office/word/2010/wordml" xmlns:w15="http://schemas.microsoft.com/office/word/2012/wordml" xmlns:wpg="http://schemas.microsoft.com/office/word/2010/wordprocessingGroup" xmlns:wpi="http://schemas.microsoft.com/office/word/2010/wordprocessingInk" xmlns:wne="http://schemas.microsoft.com/office/word/2006/wordml" xmlns:wps="http://schemas.microsoft.com/office/word/2010/wordprocessingShape" mc:Ignorable="w14 w15 wp14">
+  <w:comment w:id="0" w:author="Virtual" w:date="2014-12-21T20:40:00Z" w:initials="V">
+    <w:p>
+      <w:pPr>
+        <w:pStyle w:val="Textodecomentrio"/>
+      </w:pPr>
+      <w:r>
+        <w:rPr>
+          <w:rStyle w:val="Refdecomentrio"/>
+        </w:rPr>
+        <w:annotationRef/>
+      </w:r>
+      <w:r>
+        <w:t xml:space="preserve">Eu não sei se são 10 </w:t>
+      </w:r>
+      <w:proofErr w:type="spellStart"/>
+      <w:r>
+        <w:t>shift</w:t>
+      </w:r>
+      <w:proofErr w:type="spellEnd"/>
+      <w:r>
+        <w:t xml:space="preserve"> </w:t>
+      </w:r>
+      <w:proofErr w:type="spellStart"/>
+      <w:r>
+        <w:t>registers</w:t>
+      </w:r>
+      <w:proofErr w:type="spellEnd"/>
+      <w:r>
+        <w:t xml:space="preserve"> se é apenas um </w:t>
+      </w:r>
+      <w:proofErr w:type="spellStart"/>
+      <w:r>
+        <w:t>shift</w:t>
+      </w:r>
+      <w:proofErr w:type="spellEnd"/>
+      <w:r>
+        <w:t xml:space="preserve"> </w:t>
+      </w:r>
+      <w:proofErr w:type="spellStart"/>
+      <w:r>
+        <w:t>register</w:t>
+      </w:r>
+      <w:proofErr w:type="spellEnd"/>
+      <w:r>
+        <w:t xml:space="preserve"> com 10 x bits de </w:t>
+      </w:r>
+      <w:proofErr w:type="spellStart"/>
+      <w:r>
+        <w:t>endereco</w:t>
+      </w:r>
+      <w:proofErr w:type="spellEnd"/>
+    </w:p>
+  </w:comment>
+</w:comments>
+</file>
+
+<file path=word/commentsExtended.xml><?xml version="1.0" encoding="utf-8"?>
+<w15:commentsEx xmlns:wpc="http://schemas.microsoft.com/office/word/2010/wordprocessingCanvas" xmlns:mc="http://schemas.openxmlformats.org/markup-compatibility/2006" xmlns:o="urn:schemas-microsoft-com:office:office" xmlns:r="http://schemas.openxmlformats.org/officeDocument/2006/relationships" xmlns:m="http://schemas.openxmlformats.org/officeDocument/2006/math" xmlns:v="urn:schemas-microsoft-com:vml" xmlns:wp14="http://schemas.microsoft.com/office/word/2010/wordprocessingDrawing" xmlns:wp="http://schemas.openxmlformats.org/drawingml/2006/wordprocessingDrawing" xmlns:w10="urn:schemas-microsoft-com:office:word" xmlns:w="http://schemas.openxmlformats.org/wordprocessingml/2006/main" xmlns:w14="http://schemas.microsoft.com/office/word/2010/wordml" xmlns:w15="http://schemas.microsoft.com/office/word/2012/wordml" xmlns:wpg="http://schemas.microsoft.com/office/word/2010/wordprocessingGroup" xmlns:wpi="http://schemas.microsoft.com/office/word/2010/wordprocessingInk" xmlns:wne="http://schemas.microsoft.com/office/word/2006/wordml" xmlns:wps="http://schemas.microsoft.com/office/word/2010/wordprocessingShape" mc:Ignorable="w14 w15 wp14">
+  <w15:commentEx w15:paraId="600249CE" w15:done="0"/>
+</w15:commentsEx>
 </file>
 
 <file path=word/endnotes.xml><?xml version="1.0" encoding="utf-8"?>
@@ -14114,6 +14272,14 @@
     <w:abstractNumId w:val="9"/>
   </w:num>
 </w:numbering>
+</file>
+
+<file path=word/people.xml><?xml version="1.0" encoding="utf-8"?>
+<w15:people xmlns:wpc="http://schemas.microsoft.com/office/word/2010/wordprocessingCanvas" xmlns:mc="http://schemas.openxmlformats.org/markup-compatibility/2006" xmlns:o="urn:schemas-microsoft-com:office:office" xmlns:r="http://schemas.openxmlformats.org/officeDocument/2006/relationships" xmlns:m="http://schemas.openxmlformats.org/officeDocument/2006/math" xmlns:v="urn:schemas-microsoft-com:vml" xmlns:wp14="http://schemas.microsoft.com/office/word/2010/wordprocessingDrawing" xmlns:wp="http://schemas.openxmlformats.org/drawingml/2006/wordprocessingDrawing" xmlns:w10="urn:schemas-microsoft-com:office:word" xmlns:w="http://schemas.openxmlformats.org/wordprocessingml/2006/main" xmlns:w14="http://schemas.microsoft.com/office/word/2010/wordml" xmlns:w15="http://schemas.microsoft.com/office/word/2012/wordml" xmlns:wpg="http://schemas.microsoft.com/office/word/2010/wordprocessingGroup" xmlns:wpi="http://schemas.microsoft.com/office/word/2010/wordprocessingInk" xmlns:wne="http://schemas.microsoft.com/office/word/2006/wordml" xmlns:wps="http://schemas.microsoft.com/office/word/2010/wordprocessingShape" mc:Ignorable="w14 w15 wp14">
+  <w15:person w15:author="Virtual">
+    <w15:presenceInfo w15:providerId="None" w15:userId="Virtual"/>
+  </w15:person>
+</w15:people>
 </file>
 
 <file path=word/styles.xml><?xml version="1.0" encoding="utf-8"?>
@@ -14764,6 +14930,104 @@
     <w:uiPriority w:val="99"/>
     <w:rsid w:val="0048404C"/>
   </w:style>
+  <w:style w:type="character" w:styleId="Refdecomentrio">
+    <w:name w:val="annotation reference"/>
+    <w:basedOn w:val="Tipodeletrapredefinidodopargrafo"/>
+    <w:uiPriority w:val="99"/>
+    <w:semiHidden/>
+    <w:unhideWhenUsed/>
+    <w:rsid w:val="00352AEC"/>
+    <w:rPr>
+      <w:sz w:val="16"/>
+      <w:szCs w:val="16"/>
+    </w:rPr>
+  </w:style>
+  <w:style w:type="paragraph" w:styleId="Textodecomentrio">
+    <w:name w:val="annotation text"/>
+    <w:basedOn w:val="Normal"/>
+    <w:link w:val="TextodecomentrioCarter"/>
+    <w:uiPriority w:val="99"/>
+    <w:semiHidden/>
+    <w:unhideWhenUsed/>
+    <w:rsid w:val="00352AEC"/>
+    <w:pPr>
+      <w:spacing w:line="240" w:lineRule="auto"/>
+    </w:pPr>
+    <w:rPr>
+      <w:sz w:val="20"/>
+      <w:szCs w:val="20"/>
+    </w:rPr>
+  </w:style>
+  <w:style w:type="character" w:customStyle="1" w:styleId="TextodecomentrioCarter">
+    <w:name w:val="Texto de comentário Caráter"/>
+    <w:basedOn w:val="Tipodeletrapredefinidodopargrafo"/>
+    <w:link w:val="Textodecomentrio"/>
+    <w:uiPriority w:val="99"/>
+    <w:semiHidden/>
+    <w:rsid w:val="00352AEC"/>
+    <w:rPr>
+      <w:sz w:val="20"/>
+      <w:szCs w:val="20"/>
+    </w:rPr>
+  </w:style>
+  <w:style w:type="paragraph" w:styleId="Assuntodecomentrio">
+    <w:name w:val="annotation subject"/>
+    <w:basedOn w:val="Textodecomentrio"/>
+    <w:next w:val="Textodecomentrio"/>
+    <w:link w:val="AssuntodecomentrioCarter"/>
+    <w:uiPriority w:val="99"/>
+    <w:semiHidden/>
+    <w:unhideWhenUsed/>
+    <w:rsid w:val="00352AEC"/>
+    <w:rPr>
+      <w:b/>
+      <w:bCs/>
+    </w:rPr>
+  </w:style>
+  <w:style w:type="character" w:customStyle="1" w:styleId="AssuntodecomentrioCarter">
+    <w:name w:val="Assunto de comentário Caráter"/>
+    <w:basedOn w:val="TextodecomentrioCarter"/>
+    <w:link w:val="Assuntodecomentrio"/>
+    <w:uiPriority w:val="99"/>
+    <w:semiHidden/>
+    <w:rsid w:val="00352AEC"/>
+    <w:rPr>
+      <w:b/>
+      <w:bCs/>
+      <w:sz w:val="20"/>
+      <w:szCs w:val="20"/>
+    </w:rPr>
+  </w:style>
+  <w:style w:type="paragraph" w:styleId="Textodebalo">
+    <w:name w:val="Balloon Text"/>
+    <w:basedOn w:val="Normal"/>
+    <w:link w:val="TextodebaloCarter"/>
+    <w:uiPriority w:val="99"/>
+    <w:semiHidden/>
+    <w:unhideWhenUsed/>
+    <w:rsid w:val="00352AEC"/>
+    <w:pPr>
+      <w:spacing w:after="0" w:line="240" w:lineRule="auto"/>
+    </w:pPr>
+    <w:rPr>
+      <w:rFonts w:ascii="Segoe UI" w:hAnsi="Segoe UI" w:cs="Segoe UI"/>
+      <w:sz w:val="18"/>
+      <w:szCs w:val="18"/>
+    </w:rPr>
+  </w:style>
+  <w:style w:type="character" w:customStyle="1" w:styleId="TextodebaloCarter">
+    <w:name w:val="Texto de balão Caráter"/>
+    <w:basedOn w:val="Tipodeletrapredefinidodopargrafo"/>
+    <w:link w:val="Textodebalo"/>
+    <w:uiPriority w:val="99"/>
+    <w:semiHidden/>
+    <w:rsid w:val="00352AEC"/>
+    <w:rPr>
+      <w:rFonts w:ascii="Segoe UI" w:hAnsi="Segoe UI" w:cs="Segoe UI"/>
+      <w:sz w:val="18"/>
+      <w:szCs w:val="18"/>
+    </w:rPr>
+  </w:style>
 </w:styles>
 </file>
 
@@ -15033,7 +15297,7 @@
 </file>
 
 <file path=customXml/itemProps1.xml><?xml version="1.0" encoding="utf-8"?>
-<ds:datastoreItem xmlns:ds="http://schemas.openxmlformats.org/officeDocument/2006/customXml" ds:itemID="{07DCF54D-E5ED-4161-B5E6-9A6A1C2F8B16}">
+<ds:datastoreItem xmlns:ds="http://schemas.openxmlformats.org/officeDocument/2006/customXml" ds:itemID="{B84DC51A-938C-40C9-B458-30CC0AE2D82D}">
   <ds:schemaRefs>
     <ds:schemaRef ds:uri="http://schemas.openxmlformats.org/officeDocument/2006/bibliography"/>
   </ds:schemaRefs>

</xml_diff>